<commit_message>
Update template file for variables correction. The correction must be done in xml file to have a proper run text segmentation.
</commit_message>
<xml_diff>
--- a/src/template/template.docx
+++ b/src/template/template.docx
@@ -58,8 +58,6 @@
           <w:lang w:val="en-GB"/>
         </w:rPr>
       </w:pPr>
-      <w:bookmarkStart w:id="1" w:name="_Toc64363683"/>
-      <w:proofErr w:type="spellStart"/>
       <w:r>
         <w:rPr>
           <w:color w:val="92D050"/>
@@ -67,10 +65,8 @@
           <w:szCs w:val="52"/>
           <w:lang w:val="en-GB"/>
         </w:rPr>
-        <w:t>projectname</w:t>
+        <w:t>[projectname]</w:t>
       </w:r>
-      <w:bookmarkEnd w:id="1"/>
-      <w:proofErr w:type="spellEnd"/>
     </w:p>
     <w:p>
       <w:pPr>
@@ -82,7 +78,7 @@
           <w:szCs w:val="52"/>
         </w:rPr>
       </w:pPr>
-      <w:bookmarkStart w:id="2" w:name="_Toc64363684"/>
+      <w:bookmarkStart w:id="1" w:name="_Toc64363684"/>
       <w:proofErr w:type="spellStart"/>
       <w:r>
         <w:rPr>
@@ -91,10 +87,10 @@
           <w:szCs w:val="52"/>
           <w:lang w:val="en-US"/>
         </w:rPr>
-        <w:t>projectacronym</w:t>
+        <w:t>[projectacronym]</w:t>
       </w:r>
-      <w:bookmarkEnd w:id="2"/>
       <w:proofErr w:type="spellEnd"/>
+      <w:bookmarkEnd w:id="1"/>
     </w:p>
     <w:p>
       <w:pPr>
@@ -299,7 +295,6 @@
                 <w:lang w:val="en-US"/>
               </w:rPr>
             </w:pPr>
-            <w:proofErr w:type="spellStart"/>
             <w:r>
               <w:rPr>
                 <w:color w:val="92D050"/>
@@ -307,9 +302,8 @@
                 <w:szCs w:val="20"/>
                 <w:lang w:val="en-US"/>
               </w:rPr>
-              <w:t>startdate</w:t>
-            </w:r>
-            <w:proofErr w:type="spellEnd"/>
+              <w:t>[datever1]</w:t>
+            </w:r>
           </w:p>
         </w:tc>
         <w:tc>
@@ -401,7 +395,6 @@
                 <w:lang w:val="en-US"/>
               </w:rPr>
             </w:pPr>
-            <w:proofErr w:type="spellStart"/>
             <w:r>
               <w:rPr>
                 <w:color w:val="92D050"/>
@@ -409,18 +402,8 @@
                 <w:szCs w:val="20"/>
                 <w:lang w:val="en-US"/>
               </w:rPr>
-              <w:t>e</w:t>
-            </w:r>
-            <w:r>
-              <w:rPr>
-                <w:color w:val="92D050"/>
-                <w:sz w:val="20"/>
-                <w:szCs w:val="20"/>
-                <w:lang w:val="en-US"/>
-              </w:rPr>
-              <w:t>nddate</w:t>
-            </w:r>
-            <w:proofErr w:type="spellEnd"/>
+              <w:t>[datever2]</w:t>
+            </w:r>
           </w:p>
         </w:tc>
         <w:tc>
@@ -818,7 +801,7 @@
     </w:p>
     <w:tbl>
       <w:tblPr>
-        <w:tblW w:w="9199" w:type="dxa"/>
+        <w:tblW w:w="7905" w:type="dxa"/>
         <w:tblBorders>
           <w:top w:val="single" w:sz="12" w:space="0" w:color="BFBFBF"/>
           <w:left w:val="single" w:sz="12" w:space="0" w:color="BFBFBF"/>
@@ -832,7 +815,7 @@
       </w:tblPr>
       <w:tblGrid>
         <w:gridCol w:w="2745"/>
-        <w:gridCol w:w="6454"/>
+        <w:gridCol w:w="5160"/>
       </w:tblGrid>
       <w:tr>
         <w:tc>
@@ -875,7 +858,7 @@
         </w:tc>
         <w:tc>
           <w:tcPr>
-            <w:tcW w:w="6454" w:type="dxa"/>
+            <w:tcW w:w="5160" w:type="dxa"/>
             <w:shd w:val="clear" w:color="auto" w:fill="auto"/>
           </w:tcPr>
           <w:p>
@@ -887,6 +870,14 @@
                 <w:lang w:val="en-GB"/>
               </w:rPr>
             </w:pPr>
+            <w:r>
+              <w:rPr>
+                <w:color w:val="92D050"/>
+                <w:sz w:val="20"/>
+                <w:szCs w:val="20"/>
+                <w:lang w:val="en-GB"/>
+              </w:rPr>
+            </w:r>
             <w:proofErr w:type="spellStart"/>
             <w:r>
               <w:rPr>
@@ -895,7 +886,7 @@
                 <w:szCs w:val="20"/>
                 <w:lang w:val="en-GB"/>
               </w:rPr>
-              <w:t>projectconame</w:t>
+              <w:t>[coordinatorname]</w:t>
             </w:r>
             <w:proofErr w:type="spellEnd"/>
             <w:r>
@@ -905,8 +896,24 @@
                 <w:szCs w:val="20"/>
                 <w:lang w:val="en-GB"/>
               </w:rPr>
+            </w:r>
+            <w:r>
+              <w:rPr>
+                <w:color w:val="92D050"/>
+                <w:sz w:val="20"/>
+                <w:szCs w:val="20"/>
+                <w:lang w:val="en-GB"/>
+              </w:rPr>
               <w:t xml:space="preserve">, </w:t>
             </w:r>
+            <w:r>
+              <w:rPr>
+                <w:color w:val="92D050"/>
+                <w:sz w:val="20"/>
+                <w:szCs w:val="20"/>
+                <w:lang w:val="en-GB"/>
+              </w:rPr>
+            </w:r>
             <w:proofErr w:type="spellStart"/>
             <w:r>
               <w:rPr>
@@ -915,7 +922,7 @@
                 <w:szCs w:val="20"/>
                 <w:lang w:val="en-GB"/>
               </w:rPr>
-              <w:t>projectcoemail</w:t>
+              <w:t>[coordinatormail]</w:t>
             </w:r>
             <w:proofErr w:type="spellEnd"/>
             <w:r>
@@ -925,8 +932,24 @@
                 <w:szCs w:val="20"/>
                 <w:lang w:val="en-GB"/>
               </w:rPr>
+            </w:r>
+            <w:r>
+              <w:rPr>
+                <w:color w:val="92D050"/>
+                <w:sz w:val="20"/>
+                <w:szCs w:val="20"/>
+                <w:lang w:val="en-GB"/>
+              </w:rPr>
               <w:t xml:space="preserve">, </w:t>
             </w:r>
+            <w:r>
+              <w:rPr>
+                <w:color w:val="92D050"/>
+                <w:sz w:val="20"/>
+                <w:szCs w:val="20"/>
+                <w:lang w:val="en-GB"/>
+              </w:rPr>
+            </w:r>
             <w:proofErr w:type="spellStart"/>
             <w:r>
               <w:rPr>
@@ -935,7 +958,7 @@
                 <w:szCs w:val="20"/>
                 <w:lang w:val="en-GB"/>
               </w:rPr>
-              <w:t>projectcoorcidId</w:t>
+              <w:t>[coordinatorid]</w:t>
             </w:r>
             <w:proofErr w:type="spellEnd"/>
             <w:r>
@@ -945,6 +968,14 @@
                 <w:szCs w:val="20"/>
                 <w:lang w:val="en-GB"/>
               </w:rPr>
+            </w:r>
+            <w:r>
+              <w:rPr>
+                <w:color w:val="92D050"/>
+                <w:sz w:val="20"/>
+                <w:szCs w:val="20"/>
+                <w:lang w:val="en-GB"/>
+              </w:rPr>
               <w:t xml:space="preserve">, </w:t>
             </w:r>
             <w:r>
@@ -956,6 +987,14 @@
               </w:rPr>
               <w:br/>
             </w:r>
+            <w:r>
+              <w:rPr>
+                <w:color w:val="92D050"/>
+                <w:sz w:val="20"/>
+                <w:szCs w:val="20"/>
+                <w:lang w:val="en-GB"/>
+              </w:rPr>
+            </w:r>
             <w:proofErr w:type="spellStart"/>
             <w:r>
               <w:rPr>
@@ -964,7 +1003,7 @@
                 <w:szCs w:val="20"/>
                 <w:lang w:val="en-GB"/>
               </w:rPr>
-              <w:t>projectcoaffiliation</w:t>
+              <w:t>[coordinatoraffiliation]</w:t>
             </w:r>
             <w:proofErr w:type="spellEnd"/>
             <w:r>
@@ -974,10 +1013,24 @@
                 <w:szCs w:val="20"/>
                 <w:lang w:val="en-GB"/>
               </w:rPr>
+            </w:r>
+            <w:r>
+              <w:rPr>
+                <w:color w:val="92D050"/>
+                <w:sz w:val="20"/>
+                <w:szCs w:val="20"/>
+                <w:lang w:val="en-GB"/>
+              </w:rPr>
               <w:t xml:space="preserve">, </w:t>
             </w:r>
-            <w:bookmarkStart w:id="3" w:name="_GoBack"/>
-            <w:bookmarkEnd w:id="3"/>
+            <w:r>
+              <w:rPr>
+                <w:color w:val="92D050"/>
+                <w:sz w:val="20"/>
+                <w:szCs w:val="20"/>
+                <w:lang w:val="en-GB"/>
+              </w:rPr>
+            </w:r>
             <w:proofErr w:type="spellStart"/>
             <w:r>
               <w:rPr>
@@ -986,18 +1039,17 @@
                 <w:szCs w:val="20"/>
                 <w:lang w:val="en-GB"/>
               </w:rPr>
-              <w:t>projectco</w:t>
-            </w:r>
-            <w:r>
-              <w:rPr>
-                <w:color w:val="92D050"/>
-                <w:sz w:val="20"/>
-                <w:szCs w:val="20"/>
-                <w:lang w:val="en-GB"/>
-              </w:rPr>
-              <w:t>ROR</w:t>
+              <w:t>[coordinatorror]</w:t>
             </w:r>
             <w:proofErr w:type="spellEnd"/>
+            <w:r>
+              <w:rPr>
+                <w:color w:val="92D050"/>
+                <w:sz w:val="20"/>
+                <w:szCs w:val="20"/>
+                <w:lang w:val="en-GB"/>
+              </w:rPr>
+            </w:r>
           </w:p>
         </w:tc>
       </w:tr>
@@ -1025,53 +1077,13 @@
                 <w:szCs w:val="20"/>
                 <w:lang w:val="en-GB"/>
               </w:rPr>
-              <w:t>Contact person</w:t>
-            </w:r>
-            <w:r>
-              <w:rPr>
-                <w:bCs/>
-                <w:color w:val="006AAB"/>
-                <w:sz w:val="20"/>
-                <w:szCs w:val="20"/>
-                <w:lang w:val="en-GB"/>
-              </w:rPr>
-              <w:br/>
-            </w:r>
-            <w:r>
-              <w:rPr>
-                <w:bCs/>
-                <w:color w:val="006AAB"/>
-                <w:sz w:val="20"/>
-                <w:szCs w:val="20"/>
-                <w:lang w:val="en-GB"/>
-              </w:rPr>
-              <w:t>(</w:t>
-            </w:r>
-            <w:r>
-              <w:rPr>
-                <w:bCs/>
-                <w:color w:val="006AAB"/>
-                <w:sz w:val="20"/>
-                <w:szCs w:val="20"/>
-                <w:lang w:val="en-GB"/>
-              </w:rPr>
-              <w:t>responsible for data management and DMP</w:t>
-            </w:r>
-            <w:r>
-              <w:rPr>
-                <w:bCs/>
-                <w:color w:val="006AAB"/>
-                <w:sz w:val="20"/>
-                <w:szCs w:val="20"/>
-                <w:lang w:val="en-GB"/>
-              </w:rPr>
-              <w:t>)</w:t>
+              <w:t>Contact person (responsible for data management and DMP)</w:t>
             </w:r>
           </w:p>
         </w:tc>
         <w:tc>
           <w:tcPr>
-            <w:tcW w:w="6454" w:type="dxa"/>
+            <w:tcW w:w="5160" w:type="dxa"/>
             <w:shd w:val="clear" w:color="auto" w:fill="auto"/>
           </w:tcPr>
           <w:p>
@@ -1090,7 +1102,6 @@
                 <w:szCs w:val="20"/>
                 <w:lang w:val="en-GB"/>
               </w:rPr>
-              <w:t xml:space="preserve">[Name], [e-mail address], [ORCID </w:t>
             </w:r>
             <w:proofErr w:type="spellStart"/>
             <w:r>
@@ -1100,7 +1111,7 @@
                 <w:szCs w:val="20"/>
                 <w:lang w:val="en-GB"/>
               </w:rPr>
-              <w:t>iD</w:t>
+              <w:t>[contactname]</w:t>
             </w:r>
             <w:proofErr w:type="spellEnd"/>
             <w:r>
@@ -1110,18 +1121,96 @@
                 <w:szCs w:val="20"/>
                 <w:lang w:val="en-GB"/>
               </w:rPr>
-              <w:t xml:space="preserve">], </w:t>
-            </w:r>
-            <w:r>
-              <w:rPr>
-                <w:color w:val="92D050"/>
-                <w:sz w:val="20"/>
-                <w:szCs w:val="20"/>
-                <w:lang w:val="en-GB"/>
-              </w:rPr>
-              <w:br/>
-              <w:t>[affiliation], [ROR]</w:t>
-            </w:r>
+              <w:t>, </w:t>
+            </w:r>
+            <w:r>
+              <w:rPr>
+                <w:color w:val="92D050"/>
+                <w:sz w:val="20"/>
+                <w:szCs w:val="20"/>
+                <w:lang w:val="en-GB"/>
+              </w:rPr>
+              <w:t xml:space="preserve"> </w:t>
+            </w:r>
+            <w:r>
+              <w:rPr>
+                <w:color w:val="92D050"/>
+                <w:sz w:val="20"/>
+                <w:szCs w:val="20"/>
+                <w:lang w:val="en-GB"/>
+              </w:rPr>
+            </w:r>
+            <w:proofErr w:type="spellStart"/>
+            <w:r>
+              <w:rPr>
+                <w:color w:val="92D050"/>
+                <w:sz w:val="20"/>
+                <w:szCs w:val="20"/>
+                <w:lang w:val="en-GB"/>
+              </w:rPr>
+              <w:t>[contactmail]</w:t>
+            </w:r>
+            <w:proofErr w:type="spellEnd"/>
+            <w:r>
+              <w:rPr>
+                <w:color w:val="92D050"/>
+                <w:sz w:val="20"/>
+                <w:szCs w:val="20"/>
+                <w:lang w:val="en-GB"/>
+              </w:rPr>
+              <w:t>, </w:t>
+            </w:r>
+            <w:r>
+              <w:rPr>
+                <w:color w:val="92D050"/>
+                <w:sz w:val="20"/>
+                <w:szCs w:val="20"/>
+                <w:lang w:val="en-GB"/>
+              </w:rPr>
+              <w:t xml:space="preserve"> </w:t>
+            </w:r>
+            <w:proofErr w:type="spellStart"/>
+            <w:r>
+              <w:rPr>
+                <w:color w:val="92D050"/>
+                <w:sz w:val="20"/>
+                <w:szCs w:val="20"/>
+                <w:lang w:val="en-GB"/>
+              </w:rPr>
+              <w:t>[contactid]</w:t>
+            </w:r>
+            <w:proofErr w:type="spellEnd"/>
+            <w:r>
+              <w:rPr>
+                <w:color w:val="92D050"/>
+                <w:sz w:val="20"/>
+                <w:szCs w:val="20"/>
+                <w:lang w:val="en-GB"/>
+              </w:rPr>
+              <w:t>, </w:t>
+            </w:r>
+            <w:proofErr w:type="spellStart"/>
+            <w:r>
+              <w:rPr>
+                <w:color w:val="92D050"/>
+                <w:sz w:val="20"/>
+                <w:szCs w:val="20"/>
+                <w:lang w:val="en-GB"/>
+              </w:rPr>
+              <w:t>[contactaffiliation]</w:t>
+            </w:r>
+            <w:proofErr w:type="spellEnd"/>
+            <w:r>
+              <w:rPr>
+                <w:color w:val="92D050"/>
+                <w:sz w:val="20"/>
+                <w:szCs w:val="20"/>
+                <w:lang w:val="en-GB"/>
+              </w:rPr>
+              <w:t>, [contactror]</w:t>
+            </w:r>
+            <w:bookmarkStart w:id="2" w:name="_GoBack"/>
+            <w:bookmarkEnd w:id="2"/>
           </w:p>
         </w:tc>
       </w:tr>
@@ -1155,7 +1244,7 @@
         </w:tc>
         <w:tc>
           <w:tcPr>
-            <w:tcW w:w="6454" w:type="dxa"/>
+            <w:tcW w:w="5160" w:type="dxa"/>
             <w:shd w:val="clear" w:color="auto" w:fill="auto"/>
           </w:tcPr>
           <w:p>
@@ -1174,27 +1263,52 @@
                 <w:szCs w:val="20"/>
                 <w:lang w:val="en-GB"/>
               </w:rPr>
-              <w:t xml:space="preserve">[Name], [e-mail address], [ORCID </w:t>
-            </w:r>
-            <w:proofErr w:type="spellStart"/>
-            <w:r>
-              <w:rPr>
-                <w:color w:val="92D050"/>
-                <w:sz w:val="20"/>
-                <w:szCs w:val="20"/>
-                <w:lang w:val="en-GB"/>
-              </w:rPr>
-              <w:t>iD</w:t>
-            </w:r>
-            <w:proofErr w:type="spellEnd"/>
-            <w:r>
-              <w:rPr>
-                <w:color w:val="92D050"/>
-                <w:sz w:val="20"/>
-                <w:szCs w:val="20"/>
-                <w:lang w:val="en-GB"/>
-              </w:rPr>
-              <w:t xml:space="preserve">], </w:t>
+              <w:t>[contributor1name]</w:t>
+            </w:r>
+            <w:r>
+              <w:rPr>
+                <w:color w:val="92D050"/>
+                <w:sz w:val="20"/>
+                <w:szCs w:val="20"/>
+                <w:lang w:val="en-GB"/>
+              </w:rPr>
+              <w:t xml:space="preserve">, </w:t>
+            </w:r>
+            <w:r>
+              <w:rPr>
+                <w:color w:val="92D050"/>
+                <w:sz w:val="20"/>
+                <w:szCs w:val="20"/>
+                <w:lang w:val="en-GB"/>
+              </w:rPr>
+              <w:t>[contributor1mail]</w:t>
+            </w:r>
+            <w:r>
+              <w:rPr>
+                <w:color w:val="92D050"/>
+                <w:sz w:val="20"/>
+                <w:szCs w:val="20"/>
+                <w:lang w:val="en-GB"/>
+              </w:rPr>
+              <w:t xml:space="preserve">, </w:t>
+            </w:r>
+            <w:r>
+              <w:rPr>
+                <w:color w:val="92D050"/>
+                <w:sz w:val="20"/>
+                <w:szCs w:val="20"/>
+                <w:lang w:val="en-GB"/>
+              </w:rPr>
+              <w:t>[contributor1id]</w:t>
+            </w:r>
+            <w:r>
+              <w:rPr>
+                <w:color w:val="92D050"/>
+                <w:sz w:val="20"/>
+                <w:szCs w:val="20"/>
+                <w:lang w:val="en-GB"/>
+              </w:rPr>
+              <w:t xml:space="preserve">, </w:t>
             </w:r>
             <w:r>
               <w:rPr>
@@ -1204,46 +1318,115 @@
                 <w:lang w:val="en-GB"/>
               </w:rPr>
               <w:br/>
-              <w:t>[affiliation], [ROR]</w:t>
-            </w:r>
-          </w:p>
-          <w:p>
-            <w:pPr>
-              <w:rPr>
-                <w:color w:val="92D050"/>
-                <w:sz w:val="20"/>
-                <w:szCs w:val="20"/>
-                <w:lang w:val="en-GB"/>
-              </w:rPr>
-            </w:pPr>
-            <w:r>
-              <w:rPr>
-                <w:color w:val="92D050"/>
-                <w:sz w:val="20"/>
-                <w:szCs w:val="20"/>
-                <w:lang w:val="en-GB"/>
-              </w:rPr>
-              <w:t xml:space="preserve">[Name], [e-mail address], [ORCID </w:t>
-            </w:r>
-            <w:proofErr w:type="spellStart"/>
-            <w:r>
-              <w:rPr>
-                <w:color w:val="92D050"/>
-                <w:sz w:val="20"/>
-                <w:szCs w:val="20"/>
-                <w:lang w:val="en-GB"/>
-              </w:rPr>
-              <w:t>iD</w:t>
-            </w:r>
-            <w:proofErr w:type="spellEnd"/>
-            <w:r>
-              <w:rPr>
-                <w:color w:val="92D050"/>
-                <w:sz w:val="20"/>
-                <w:szCs w:val="20"/>
-                <w:lang w:val="en-GB"/>
-              </w:rPr>
-              <w:t xml:space="preserve">], </w:t>
+            </w:r>
+            <w:r>
+              <w:rPr>
+                <w:color w:val="92D050"/>
+                <w:sz w:val="20"/>
+                <w:szCs w:val="20"/>
+                <w:lang w:val="en-GB"/>
+              </w:rPr>
+              <w:t>[contributor1affiliation]</w:t>
+            </w:r>
+            <w:r>
+              <w:rPr>
+                <w:color w:val="92D050"/>
+                <w:sz w:val="20"/>
+                <w:szCs w:val="20"/>
+                <w:lang w:val="en-GB"/>
+              </w:rPr>
+              <w:t xml:space="preserve">, </w:t>
+            </w:r>
+            <w:r>
+              <w:rPr>
+                <w:color w:val="92D050"/>
+                <w:sz w:val="20"/>
+                <w:szCs w:val="20"/>
+                <w:lang w:val="en-GB"/>
+              </w:rPr>
+              <w:t>[contributor1ror]</w:t>
+            </w:r>
+          </w:p>
+          <w:p>
+            <w:pPr>
+              <w:rPr>
+                <w:color w:val="92D050"/>
+                <w:sz w:val="20"/>
+                <w:szCs w:val="20"/>
+                <w:lang w:val="en-GB"/>
+              </w:rPr>
+            </w:pPr>
+            <w:r>
+              <w:rPr>
+                <w:color w:val="92D050"/>
+                <w:sz w:val="20"/>
+                <w:szCs w:val="20"/>
+                <w:lang w:val="en-GB"/>
+              </w:rPr>
+              <w:t>[contributor2name]</w:t>
+            </w:r>
+            <w:r>
+              <w:rPr>
+                <w:color w:val="92D050"/>
+                <w:sz w:val="20"/>
+                <w:szCs w:val="20"/>
+                <w:lang w:val="en-GB"/>
+              </w:rPr>
+              <w:t xml:space="preserve">, </w:t>
+            </w:r>
+            <w:r>
+              <w:rPr>
+                <w:color w:val="92D050"/>
+                <w:sz w:val="20"/>
+                <w:szCs w:val="20"/>
+                <w:lang w:val="en-GB"/>
+              </w:rPr>
+              <w:t>[contributor2mail]</w:t>
+            </w:r>
+            <w:r>
+              <w:rPr>
+                <w:color w:val="92D050"/>
+                <w:sz w:val="20"/>
+                <w:szCs w:val="20"/>
+                <w:lang w:val="en-GB"/>
+              </w:rPr>
+              <w:t>,</w:t>
+            </w:r>
+            <w:r>
+              <w:rPr>
+                <w:color w:val="92D050"/>
+                <w:sz w:val="20"/>
+                <w:szCs w:val="20"/>
+                <w:lang w:val="en-GB"/>
+              </w:rPr>
+              <w:t xml:space="preserve"> </w:t>
+            </w:r>
+            <w:r>
+              <w:rPr>
+                <w:color w:val="92D050"/>
+                <w:sz w:val="20"/>
+                <w:szCs w:val="20"/>
+                <w:lang w:val="en-GB"/>
+              </w:rPr>
+              <w:t>[contributor2id]</w:t>
+            </w:r>
+            <w:r>
+              <w:rPr>
+                <w:color w:val="92D050"/>
+                <w:sz w:val="20"/>
+                <w:szCs w:val="20"/>
+                <w:lang w:val="en-GB"/>
+              </w:rPr>
+              <w:t>,</w:t>
+            </w:r>
+            <w:r>
+              <w:rPr>
+                <w:color w:val="92D050"/>
+                <w:sz w:val="20"/>
+                <w:szCs w:val="20"/>
+                <w:lang w:val="en-GB"/>
+              </w:rPr>
+              <w:t xml:space="preserve"> </w:t>
             </w:r>
             <w:r>
               <w:rPr>
@@ -1253,56 +1436,90 @@
                 <w:lang w:val="en-GB"/>
               </w:rPr>
               <w:br/>
-              <w:t>[affiliation], [ROR]</w:t>
-            </w:r>
-          </w:p>
-          <w:p>
-            <w:pPr>
-              <w:rPr>
-                <w:color w:val="92D050"/>
-                <w:sz w:val="20"/>
-                <w:szCs w:val="20"/>
-                <w:lang w:val="en-GB"/>
-              </w:rPr>
-            </w:pPr>
-            <w:r>
-              <w:rPr>
-                <w:color w:val="92D050"/>
-                <w:sz w:val="20"/>
-                <w:szCs w:val="20"/>
-                <w:lang w:val="en-GB"/>
-              </w:rPr>
-              <w:t xml:space="preserve">[Name], [e-mail address], [ORCID </w:t>
-            </w:r>
-            <w:proofErr w:type="spellStart"/>
-            <w:r>
-              <w:rPr>
-                <w:color w:val="92D050"/>
-                <w:sz w:val="20"/>
-                <w:szCs w:val="20"/>
-                <w:lang w:val="en-GB"/>
-              </w:rPr>
-              <w:t>iD</w:t>
-            </w:r>
-            <w:proofErr w:type="spellEnd"/>
-            <w:r>
-              <w:rPr>
-                <w:color w:val="92D050"/>
-                <w:sz w:val="20"/>
-                <w:szCs w:val="20"/>
-                <w:lang w:val="en-GB"/>
-              </w:rPr>
-              <w:t xml:space="preserve">], </w:t>
-            </w:r>
-            <w:r>
-              <w:rPr>
-                <w:color w:val="92D050"/>
-                <w:sz w:val="20"/>
-                <w:szCs w:val="20"/>
-                <w:lang w:val="en-GB"/>
-              </w:rPr>
-              <w:br/>
-              <w:t>[affiliation], [ROR]</w:t>
+            </w:r>
+            <w:r>
+              <w:rPr>
+                <w:color w:val="92D050"/>
+                <w:sz w:val="20"/>
+                <w:szCs w:val="20"/>
+                <w:lang w:val="en-GB"/>
+              </w:rPr>
+              <w:t>[contributor2affiliation]</w:t>
+            </w:r>
+            <w:r>
+              <w:rPr>
+                <w:color w:val="92D050"/>
+                <w:sz w:val="20"/>
+                <w:szCs w:val="20"/>
+                <w:lang w:val="en-GB"/>
+              </w:rPr>
+              <w:t xml:space="preserve">, </w:t>
+            </w:r>
+            <w:r>
+              <w:rPr>
+                <w:color w:val="92D050"/>
+                <w:sz w:val="20"/>
+                <w:szCs w:val="20"/>
+                <w:lang w:val="en-GB"/>
+              </w:rPr>
+              <w:t>[contributor2ror]</w:t>
+            </w:r>
+          </w:p>
+          <w:p>
+            <w:pPr>
+              <w:rPr>
+                <w:color w:val="92D050"/>
+                <w:sz w:val="20"/>
+                <w:szCs w:val="20"/>
+                <w:lang w:val="en-GB"/>
+              </w:rPr>
+            </w:pPr>
+            <w:r>
+              <w:rPr>
+                <w:color w:val="92D050"/>
+                <w:sz w:val="20"/>
+                <w:szCs w:val="20"/>
+                <w:lang w:val="en-GB"/>
+              </w:rPr>
+              <w:t>[contributor3name], [contributor3mail], [contributor3id], [contributor3affiliation], [contributor3ror]</w:t>
+            </w:r>
+          </w:p>
+          <w:p>
+            <w:pPr>
+              <w:rPr>
+                <w:color w:val="92D050"/>
+                <w:sz w:val="20"/>
+                <w:szCs w:val="20"/>
+                <w:lang w:val="en-GB"/>
+              </w:rPr>
+            </w:pPr>
+            <w:r>
+              <w:rPr>
+                <w:color w:val="92D050"/>
+                <w:sz w:val="20"/>
+                <w:szCs w:val="20"/>
+                <w:lang w:val="en-GB"/>
+              </w:rPr>
+              <w:t>[contributor4name], [contributor4mail], [contributor4id], [contributor4affiliation], [contributor4ror]</w:t>
+            </w:r>
+          </w:p>
+          <w:p>
+            <w:pPr>
+              <w:rPr>
+                <w:color w:val="92D050"/>
+                <w:sz w:val="20"/>
+                <w:szCs w:val="20"/>
+                <w:lang w:val="en-GB"/>
+              </w:rPr>
+            </w:pPr>
+            <w:r>
+              <w:rPr>
+                <w:color w:val="92D050"/>
+                <w:sz w:val="20"/>
+                <w:szCs w:val="20"/>
+                <w:lang w:val="en-GB"/>
+              </w:rPr>
+              <w:t>[contributor5name], [contributor5mail], [contributor5id], [contributor5affiliation], [contributor5ror]</w:t>
             </w:r>
           </w:p>
         </w:tc>
@@ -1337,7 +1554,7 @@
         </w:tc>
         <w:tc>
           <w:tcPr>
-            <w:tcW w:w="6454" w:type="dxa"/>
+            <w:tcW w:w="5160" w:type="dxa"/>
             <w:shd w:val="clear" w:color="auto" w:fill="auto"/>
           </w:tcPr>
           <w:p>
@@ -1356,27 +1573,7 @@
                 <w:szCs w:val="20"/>
                 <w:lang w:val="en-GB"/>
               </w:rPr>
-              <w:t>[</w:t>
-            </w:r>
-            <w:proofErr w:type="spellStart"/>
-            <w:r>
-              <w:rPr>
-                <w:color w:val="92D050"/>
-                <w:sz w:val="20"/>
-                <w:szCs w:val="20"/>
-                <w:lang w:val="en-GB"/>
-              </w:rPr>
-              <w:t>startdate</w:t>
-            </w:r>
-            <w:proofErr w:type="spellEnd"/>
-            <w:r>
-              <w:rPr>
-                <w:color w:val="92D050"/>
-                <w:sz w:val="20"/>
-                <w:szCs w:val="20"/>
-                <w:lang w:val="en-GB"/>
-              </w:rPr>
-              <w:t>]</w:t>
+              <w:t>[startdate]</w:t>
             </w:r>
           </w:p>
         </w:tc>
@@ -1411,7 +1608,7 @@
         </w:tc>
         <w:tc>
           <w:tcPr>
-            <w:tcW w:w="6454" w:type="dxa"/>
+            <w:tcW w:w="5160" w:type="dxa"/>
             <w:shd w:val="clear" w:color="auto" w:fill="auto"/>
           </w:tcPr>
           <w:p>
@@ -1429,25 +1626,7 @@
                 <w:szCs w:val="20"/>
                 <w:lang w:val="en-GB"/>
               </w:rPr>
-              <w:t>[</w:t>
-            </w:r>
-            <w:r>
-              <w:rPr>
-                <w:color w:val="92D050"/>
-                <w:sz w:val="20"/>
-                <w:szCs w:val="20"/>
-                <w:lang w:val="en-GB"/>
-              </w:rPr>
-              <w:t>enddate</w:t>
-            </w:r>
-            <w:r>
-              <w:rPr>
-                <w:color w:val="92D050"/>
-                <w:sz w:val="20"/>
-                <w:szCs w:val="20"/>
-                <w:lang w:val="en-GB"/>
-              </w:rPr>
-              <w:t>]</w:t>
+              <w:t>[enddate]</w:t>
             </w:r>
           </w:p>
         </w:tc>
@@ -1522,7 +1701,7 @@
         </w:tc>
         <w:tc>
           <w:tcPr>
-            <w:tcW w:w="6454" w:type="dxa"/>
+            <w:tcW w:w="5160" w:type="dxa"/>
             <w:shd w:val="clear" w:color="auto" w:fill="auto"/>
           </w:tcPr>
           <w:p>
@@ -1541,7 +1720,7 @@
                 <w:szCs w:val="20"/>
                 <w:lang w:val="en-GB"/>
               </w:rPr>
-              <w:t>[…]</w:t>
+              <w:t>[grantid]</w:t>
             </w:r>
           </w:p>
         </w:tc>
@@ -1597,7 +1776,7 @@
         </w:tc>
         <w:tc>
           <w:tcPr>
-            <w:tcW w:w="6454" w:type="dxa"/>
+            <w:tcW w:w="5160" w:type="dxa"/>
             <w:shd w:val="clear" w:color="auto" w:fill="auto"/>
           </w:tcPr>
           <w:p>
@@ -1894,6 +2073,7 @@
                 <w:szCs w:val="20"/>
                 <w:lang w:val="en-GB"/>
               </w:rPr>
+              <w:lastRenderedPageBreak/>
               <w:t>RDM</w:t>
             </w:r>
           </w:p>
@@ -3543,7 +3723,7 @@
 </file>
 
 <file path=customXml/itemProps1.xml><?xml version="1.0" encoding="utf-8"?>
-<ds:datastoreItem xmlns:ds="http://schemas.openxmlformats.org/officeDocument/2006/customXml" ds:itemID="{08290ED9-7FC6-43D9-85C6-F40B7FFB469B}">
+<ds:datastoreItem xmlns:ds="http://schemas.openxmlformats.org/officeDocument/2006/customXml" ds:itemID="{5BD48B97-A605-40F6-BB87-3A14AACBD9A8}">
   <ds:schemaRefs>
     <ds:schemaRef ds:uri="http://schemas.openxmlformats.org/officeDocument/2006/bibliography"/>
   </ds:schemaRefs>

</xml_diff>

<commit_message>
1. Update mapping following new template variables 2. Add mapping for contributors 3. Update contributor variables in template
</commit_message>
<xml_diff>
--- a/src/template/template.docx
+++ b/src/template/template.docx
@@ -1263,52 +1263,25 @@
                 <w:szCs w:val="20"/>
                 <w:lang w:val="en-GB"/>
               </w:rPr>
-              <w:t>[contributor1name]</w:t>
-            </w:r>
-            <w:r>
-              <w:rPr>
-                <w:color w:val="92D050"/>
-                <w:sz w:val="20"/>
-                <w:szCs w:val="20"/>
-                <w:lang w:val="en-GB"/>
-              </w:rPr>
-              <w:t xml:space="preserve">, </w:t>
-            </w:r>
-            <w:r>
-              <w:rPr>
-                <w:color w:val="92D050"/>
-                <w:sz w:val="20"/>
-                <w:szCs w:val="20"/>
-                <w:lang w:val="en-GB"/>
-              </w:rPr>
-              <w:t>[contributor1mail]</w:t>
-            </w:r>
-            <w:r>
-              <w:rPr>
-                <w:color w:val="92D050"/>
-                <w:sz w:val="20"/>
-                <w:szCs w:val="20"/>
-                <w:lang w:val="en-GB"/>
-              </w:rPr>
-              <w:t xml:space="preserve">, </w:t>
-            </w:r>
-            <w:r>
-              <w:rPr>
-                <w:color w:val="92D050"/>
-                <w:sz w:val="20"/>
-                <w:szCs w:val="20"/>
-                <w:lang w:val="en-GB"/>
-              </w:rPr>
-              <w:t>[contributor1id]</w:t>
-            </w:r>
-            <w:r>
-              <w:rPr>
-                <w:color w:val="92D050"/>
-                <w:sz w:val="20"/>
-                <w:szCs w:val="20"/>
-                <w:lang w:val="en-GB"/>
-              </w:rPr>
-              <w:t xml:space="preserve">, </w:t>
+              <w:t>[contributor1name], </w:t>
+            </w:r>
+            <w:r>
+              <w:rPr>
+                <w:color w:val="92D050"/>
+                <w:sz w:val="20"/>
+                <w:szCs w:val="20"/>
+                <w:lang w:val="en-GB"/>
+              </w:rPr>
+              <w:t>[contributor1mail], </w:t>
+            </w:r>
+            <w:r>
+              <w:rPr>
+                <w:color w:val="92D050"/>
+                <w:sz w:val="20"/>
+                <w:szCs w:val="20"/>
+                <w:lang w:val="en-GB"/>
+              </w:rPr>
+              <w:t>[contributor1id], </w:t>
             </w:r>
             <w:r>
               <w:rPr>
@@ -1326,16 +1299,7 @@
                 <w:szCs w:val="20"/>
                 <w:lang w:val="en-GB"/>
               </w:rPr>
-              <w:t>[contributor1affiliation]</w:t>
-            </w:r>
-            <w:r>
-              <w:rPr>
-                <w:color w:val="92D050"/>
-                <w:sz w:val="20"/>
-                <w:szCs w:val="20"/>
-                <w:lang w:val="en-GB"/>
-              </w:rPr>
-              <w:t xml:space="preserve">, </w:t>
+              <w:t>[contributor1affiliation], </w:t>
             </w:r>
             <w:r>
               <w:rPr>
@@ -1363,70 +1327,25 @@
                 <w:szCs w:val="20"/>
                 <w:lang w:val="en-GB"/>
               </w:rPr>
-              <w:t>[contributor2name]</w:t>
-            </w:r>
-            <w:r>
-              <w:rPr>
-                <w:color w:val="92D050"/>
-                <w:sz w:val="20"/>
-                <w:szCs w:val="20"/>
-                <w:lang w:val="en-GB"/>
-              </w:rPr>
-              <w:t xml:space="preserve">, </w:t>
-            </w:r>
-            <w:r>
-              <w:rPr>
-                <w:color w:val="92D050"/>
-                <w:sz w:val="20"/>
-                <w:szCs w:val="20"/>
-                <w:lang w:val="en-GB"/>
-              </w:rPr>
-              <w:t>[contributor2mail]</w:t>
-            </w:r>
-            <w:r>
-              <w:rPr>
-                <w:color w:val="92D050"/>
-                <w:sz w:val="20"/>
-                <w:szCs w:val="20"/>
-                <w:lang w:val="en-GB"/>
-              </w:rPr>
-              <w:t>,</w:t>
-            </w:r>
-            <w:r>
-              <w:rPr>
-                <w:color w:val="92D050"/>
-                <w:sz w:val="20"/>
-                <w:szCs w:val="20"/>
-                <w:lang w:val="en-GB"/>
-              </w:rPr>
-              <w:t xml:space="preserve"> </w:t>
-            </w:r>
-            <w:r>
-              <w:rPr>
-                <w:color w:val="92D050"/>
-                <w:sz w:val="20"/>
-                <w:szCs w:val="20"/>
-                <w:lang w:val="en-GB"/>
-              </w:rPr>
-              <w:t>[contributor2id]</w:t>
-            </w:r>
-            <w:r>
-              <w:rPr>
-                <w:color w:val="92D050"/>
-                <w:sz w:val="20"/>
-                <w:szCs w:val="20"/>
-                <w:lang w:val="en-GB"/>
-              </w:rPr>
-              <w:t>,</w:t>
-            </w:r>
-            <w:r>
-              <w:rPr>
-                <w:color w:val="92D050"/>
-                <w:sz w:val="20"/>
-                <w:szCs w:val="20"/>
-                <w:lang w:val="en-GB"/>
-              </w:rPr>
-              <w:t xml:space="preserve"> </w:t>
+              <w:t>[contributor2name], </w:t>
+            </w:r>
+            <w:r>
+              <w:rPr>
+                <w:color w:val="92D050"/>
+                <w:sz w:val="20"/>
+                <w:szCs w:val="20"/>
+                <w:lang w:val="en-GB"/>
+              </w:rPr>
+              <w:t>[contributor2mail], </w:t>
+            </w:r>
+            <w:r>
+              <w:rPr>
+                <w:color w:val="92D050"/>
+                <w:sz w:val="20"/>
+                <w:szCs w:val="20"/>
+                <w:lang w:val="en-GB"/>
+              </w:rPr>
+              <w:t>[contributor2id], </w:t>
             </w:r>
             <w:r>
               <w:rPr>
@@ -1444,16 +1363,7 @@
                 <w:szCs w:val="20"/>
                 <w:lang w:val="en-GB"/>
               </w:rPr>
-              <w:t>[contributor2affiliation]</w:t>
-            </w:r>
-            <w:r>
-              <w:rPr>
-                <w:color w:val="92D050"/>
-                <w:sz w:val="20"/>
-                <w:szCs w:val="20"/>
-                <w:lang w:val="en-GB"/>
-              </w:rPr>
-              <w:t xml:space="preserve">, </w:t>
+              <w:t>[contributor2affiliation], </w:t>
             </w:r>
             <w:r>
               <w:rPr>

</xml_diff>

<commit_message>
Update document template until data description section
</commit_message>
<xml_diff>
--- a/src/template/template.docx
+++ b/src/template/template.docx
@@ -58,6 +58,7 @@
           <w:lang w:val="en-GB"/>
         </w:rPr>
       </w:pPr>
+      <w:proofErr w:type="spellStart"/>
       <w:r>
         <w:rPr>
           <w:color w:val="92D050"/>
@@ -67,6 +68,7 @@
         </w:rPr>
         <w:t>[projectname]</w:t>
       </w:r>
+      <w:proofErr w:type="spellEnd"/>
     </w:p>
     <w:p>
       <w:pPr>
@@ -105,34 +107,8 @@
           <w:lang w:val="en-GB"/>
         </w:rPr>
       </w:pPr>
-    </w:p>
-    <w:p>
-      <w:pPr>
-        <w:rPr>
-          <w:lang w:val="en-GB"/>
-        </w:rPr>
-      </w:pPr>
-    </w:p>
-    <w:p>
-      <w:pPr>
-        <w:rPr>
-          <w:lang w:val="en-GB"/>
-        </w:rPr>
-      </w:pPr>
-    </w:p>
-    <w:p>
-      <w:pPr>
-        <w:rPr>
-          <w:lang w:val="en-GB"/>
-        </w:rPr>
-      </w:pPr>
-    </w:p>
-    <w:p>
-      <w:pPr>
-        <w:rPr>
-          <w:lang w:val="en-GB"/>
-        </w:rPr>
-      </w:pPr>
+      <w:bookmarkStart w:id="2" w:name="_GoBack"/>
+      <w:bookmarkEnd w:id="2"/>
     </w:p>
     <w:p>
       <w:pPr>
@@ -766,7 +742,6 @@
         <w:rPr>
           <w:lang w:val="en-GB"/>
         </w:rPr>
-        <w:lastRenderedPageBreak/>
         <w:br w:type="page"/>
       </w:r>
     </w:p>
@@ -870,14 +845,6 @@
                 <w:lang w:val="en-GB"/>
               </w:rPr>
             </w:pPr>
-            <w:r>
-              <w:rPr>
-                <w:color w:val="92D050"/>
-                <w:sz w:val="20"/>
-                <w:szCs w:val="20"/>
-                <w:lang w:val="en-GB"/>
-              </w:rPr>
-            </w:r>
             <w:proofErr w:type="spellStart"/>
             <w:r>
               <w:rPr>
@@ -896,24 +863,8 @@
                 <w:szCs w:val="20"/>
                 <w:lang w:val="en-GB"/>
               </w:rPr>
-            </w:r>
-            <w:r>
-              <w:rPr>
-                <w:color w:val="92D050"/>
-                <w:sz w:val="20"/>
-                <w:szCs w:val="20"/>
-                <w:lang w:val="en-GB"/>
-              </w:rPr>
               <w:t xml:space="preserve">, </w:t>
             </w:r>
-            <w:r>
-              <w:rPr>
-                <w:color w:val="92D050"/>
-                <w:sz w:val="20"/>
-                <w:szCs w:val="20"/>
-                <w:lang w:val="en-GB"/>
-              </w:rPr>
-            </w:r>
             <w:proofErr w:type="spellStart"/>
             <w:r>
               <w:rPr>
@@ -932,24 +883,8 @@
                 <w:szCs w:val="20"/>
                 <w:lang w:val="en-GB"/>
               </w:rPr>
-            </w:r>
-            <w:r>
-              <w:rPr>
-                <w:color w:val="92D050"/>
-                <w:sz w:val="20"/>
-                <w:szCs w:val="20"/>
-                <w:lang w:val="en-GB"/>
-              </w:rPr>
               <w:t xml:space="preserve">, </w:t>
             </w:r>
-            <w:r>
-              <w:rPr>
-                <w:color w:val="92D050"/>
-                <w:sz w:val="20"/>
-                <w:szCs w:val="20"/>
-                <w:lang w:val="en-GB"/>
-              </w:rPr>
-            </w:r>
             <w:proofErr w:type="spellStart"/>
             <w:r>
               <w:rPr>
@@ -968,14 +903,6 @@
                 <w:szCs w:val="20"/>
                 <w:lang w:val="en-GB"/>
               </w:rPr>
-            </w:r>
-            <w:r>
-              <w:rPr>
-                <w:color w:val="92D050"/>
-                <w:sz w:val="20"/>
-                <w:szCs w:val="20"/>
-                <w:lang w:val="en-GB"/>
-              </w:rPr>
               <w:t xml:space="preserve">, </w:t>
             </w:r>
             <w:r>
@@ -987,14 +914,7 @@
               </w:rPr>
               <w:br/>
             </w:r>
-            <w:r>
-              <w:rPr>
-                <w:color w:val="92D050"/>
-                <w:sz w:val="20"/>
-                <w:szCs w:val="20"/>
-                <w:lang w:val="en-GB"/>
-              </w:rPr>
-            </w:r>
+            &gt;
             <w:proofErr w:type="spellStart"/>
             <w:r>
               <w:rPr>
@@ -1013,24 +933,8 @@
                 <w:szCs w:val="20"/>
                 <w:lang w:val="en-GB"/>
               </w:rPr>
-            </w:r>
-            <w:r>
-              <w:rPr>
-                <w:color w:val="92D050"/>
-                <w:sz w:val="20"/>
-                <w:szCs w:val="20"/>
-                <w:lang w:val="en-GB"/>
-              </w:rPr>
               <w:t xml:space="preserve">, </w:t>
             </w:r>
-            <w:r>
-              <w:rPr>
-                <w:color w:val="92D050"/>
-                <w:sz w:val="20"/>
-                <w:szCs w:val="20"/>
-                <w:lang w:val="en-GB"/>
-              </w:rPr>
-            </w:r>
             <w:proofErr w:type="spellStart"/>
             <w:r>
               <w:rPr>
@@ -1042,14 +946,6 @@
               <w:t>[coordinatorror]</w:t>
             </w:r>
             <w:proofErr w:type="spellEnd"/>
-            <w:r>
-              <w:rPr>
-                <w:color w:val="92D050"/>
-                <w:sz w:val="20"/>
-                <w:szCs w:val="20"/>
-                <w:lang w:val="en-GB"/>
-              </w:rPr>
-            </w:r>
           </w:p>
         </w:tc>
       </w:tr>
@@ -1095,14 +991,6 @@
                 <w:lang w:val="en-GB"/>
               </w:rPr>
             </w:pPr>
-            <w:r>
-              <w:rPr>
-                <w:color w:val="92D050"/>
-                <w:sz w:val="20"/>
-                <w:szCs w:val="20"/>
-                <w:lang w:val="en-GB"/>
-              </w:rPr>
-            </w:r>
             <w:proofErr w:type="spellStart"/>
             <w:r>
               <w:rPr>
@@ -1121,25 +1009,66 @@
                 <w:szCs w:val="20"/>
                 <w:lang w:val="en-GB"/>
               </w:rPr>
+              <w:t>,</w:t>
+            </w:r>
+            <w:r>
+              <w:rPr>
+                <w:color w:val="92D050"/>
+                <w:sz w:val="20"/>
+                <w:szCs w:val="20"/>
+                <w:lang w:val="en-GB"/>
+              </w:rPr>
+              <w:t xml:space="preserve"> </w:t>
+            </w:r>
+            <w:proofErr w:type="spellStart"/>
+            <w:r>
+              <w:rPr>
+                <w:color w:val="92D050"/>
+                <w:sz w:val="20"/>
+                <w:szCs w:val="20"/>
+                <w:lang w:val="en-GB"/>
+              </w:rPr>
+              <w:t>[contactmail]</w:t>
+            </w:r>
+            <w:proofErr w:type="spellEnd"/>
+            <w:r>
+              <w:rPr>
+                <w:color w:val="92D050"/>
+                <w:sz w:val="20"/>
+                <w:szCs w:val="20"/>
+                <w:lang w:val="en-GB"/>
+              </w:rPr>
+              <w:t>,</w:t>
+            </w:r>
+            <w:r>
+              <w:rPr>
+                <w:color w:val="92D050"/>
+                <w:sz w:val="20"/>
+                <w:szCs w:val="20"/>
+                <w:lang w:val="en-GB"/>
+              </w:rPr>
+              <w:t xml:space="preserve"> </w:t>
+            </w:r>
+            <w:proofErr w:type="spellStart"/>
+            <w:r>
+              <w:rPr>
+                <w:color w:val="92D050"/>
+                <w:sz w:val="20"/>
+                <w:szCs w:val="20"/>
+                <w:lang w:val="en-GB"/>
+              </w:rPr>
+              <w:t>[contactid]</w:t>
+            </w:r>
+            <w:proofErr w:type="spellEnd"/>
+            <w:r>
+              <w:rPr>
+                <w:color w:val="92D050"/>
+                <w:sz w:val="20"/>
+                <w:szCs w:val="20"/>
+                <w:lang w:val="en-GB"/>
+              </w:rPr>
               <w:t>, </w:t>
             </w:r>
-            <w:r>
-              <w:rPr>
-                <w:color w:val="92D050"/>
-                <w:sz w:val="20"/>
-                <w:szCs w:val="20"/>
-                <w:lang w:val="en-GB"/>
-              </w:rPr>
-              <w:t xml:space="preserve"> </w:t>
-            </w:r>
-            <w:r>
-              <w:rPr>
-                <w:color w:val="92D050"/>
-                <w:sz w:val="20"/>
-                <w:szCs w:val="20"/>
-                <w:lang w:val="en-GB"/>
-              </w:rPr>
-            </w:r>
             <w:proofErr w:type="spellStart"/>
             <w:r>
               <w:rPr>
@@ -1148,7 +1077,7 @@
                 <w:szCs w:val="20"/>
                 <w:lang w:val="en-GB"/>
               </w:rPr>
-              <w:t>[contactmail]</w:t>
+              <w:t>[contactaffiliation]</w:t>
             </w:r>
             <w:proofErr w:type="spellEnd"/>
             <w:r>
@@ -1160,15 +1089,6 @@
               </w:rPr>
               <w:t>, </w:t>
             </w:r>
-            <w:r>
-              <w:rPr>
-                <w:color w:val="92D050"/>
-                <w:sz w:val="20"/>
-                <w:szCs w:val="20"/>
-                <w:lang w:val="en-GB"/>
-              </w:rPr>
-              <w:t xml:space="preserve"> </w:t>
-            </w:r>
             <w:proofErr w:type="spellStart"/>
             <w:r>
               <w:rPr>
@@ -1177,40 +1097,9 @@
                 <w:szCs w:val="20"/>
                 <w:lang w:val="en-GB"/>
               </w:rPr>
-              <w:t>[contactid]</w:t>
+              <w:t>[contactror]</w:t>
             </w:r>
             <w:proofErr w:type="spellEnd"/>
-            <w:r>
-              <w:rPr>
-                <w:color w:val="92D050"/>
-                <w:sz w:val="20"/>
-                <w:szCs w:val="20"/>
-                <w:lang w:val="en-GB"/>
-              </w:rPr>
-              <w:t>, </w:t>
-            </w:r>
-            <w:proofErr w:type="spellStart"/>
-            <w:r>
-              <w:rPr>
-                <w:color w:val="92D050"/>
-                <w:sz w:val="20"/>
-                <w:szCs w:val="20"/>
-                <w:lang w:val="en-GB"/>
-              </w:rPr>
-              <w:t>[contactaffiliation]</w:t>
-            </w:r>
-            <w:proofErr w:type="spellEnd"/>
-            <w:r>
-              <w:rPr>
-                <w:color w:val="92D050"/>
-                <w:sz w:val="20"/>
-                <w:szCs w:val="20"/>
-                <w:lang w:val="en-GB"/>
-              </w:rPr>
-              <w:t>, [contactror]</w:t>
-            </w:r>
-            <w:bookmarkStart w:id="2" w:name="_GoBack"/>
-            <w:bookmarkEnd w:id="2"/>
           </w:p>
         </w:tc>
       </w:tr>
@@ -1263,25 +1152,7 @@
                 <w:szCs w:val="20"/>
                 <w:lang w:val="en-GB"/>
               </w:rPr>
-              <w:t>[contributor1name], </w:t>
-            </w:r>
-            <w:r>
-              <w:rPr>
-                <w:color w:val="92D050"/>
-                <w:sz w:val="20"/>
-                <w:szCs w:val="20"/>
-                <w:lang w:val="en-GB"/>
-              </w:rPr>
-              <w:t>[contributor1mail], </w:t>
-            </w:r>
-            <w:r>
-              <w:rPr>
-                <w:color w:val="92D050"/>
-                <w:sz w:val="20"/>
-                <w:szCs w:val="20"/>
-                <w:lang w:val="en-GB"/>
-              </w:rPr>
-              <w:t>[contributor1id], </w:t>
+              <w:t>[contributor1name],[contributor1mail],[contributor1id],</w:t>
             </w:r>
             <w:r>
               <w:rPr>
@@ -1299,53 +1170,26 @@
                 <w:szCs w:val="20"/>
                 <w:lang w:val="en-GB"/>
               </w:rPr>
-              <w:t>[contributor1affiliation], </w:t>
-            </w:r>
-            <w:r>
-              <w:rPr>
-                <w:color w:val="92D050"/>
-                <w:sz w:val="20"/>
-                <w:szCs w:val="20"/>
-                <w:lang w:val="en-GB"/>
-              </w:rPr>
-              <w:t>[contributor1ror]</w:t>
-            </w:r>
-          </w:p>
-          <w:p>
-            <w:pPr>
-              <w:rPr>
-                <w:color w:val="92D050"/>
-                <w:sz w:val="20"/>
-                <w:szCs w:val="20"/>
-                <w:lang w:val="en-GB"/>
-              </w:rPr>
-            </w:pPr>
-            <w:r>
-              <w:rPr>
-                <w:color w:val="92D050"/>
-                <w:sz w:val="20"/>
-                <w:szCs w:val="20"/>
-                <w:lang w:val="en-GB"/>
-              </w:rPr>
-              <w:t>[contributor2name], </w:t>
-            </w:r>
-            <w:r>
-              <w:rPr>
-                <w:color w:val="92D050"/>
-                <w:sz w:val="20"/>
-                <w:szCs w:val="20"/>
-                <w:lang w:val="en-GB"/>
-              </w:rPr>
-              <w:t>[contributor2mail], </w:t>
-            </w:r>
-            <w:r>
-              <w:rPr>
-                <w:color w:val="92D050"/>
-                <w:sz w:val="20"/>
-                <w:szCs w:val="20"/>
-                <w:lang w:val="en-GB"/>
-              </w:rPr>
-              <w:t>[contributor2id], </w:t>
+              <w:t>[contributor1affiliation],[contributor1ror]</w:t>
+            </w:r>
+          </w:p>
+          <w:p>
+            <w:pPr>
+              <w:rPr>
+                <w:color w:val="92D050"/>
+                <w:sz w:val="20"/>
+                <w:szCs w:val="20"/>
+                <w:lang w:val="en-GB"/>
+              </w:rPr>
+            </w:pPr>
+            <w:r>
+              <w:rPr>
+                <w:color w:val="92D050"/>
+                <w:sz w:val="20"/>
+                <w:szCs w:val="20"/>
+                <w:lang w:val="en-GB"/>
+              </w:rPr>
+              <w:t>[contributor2name],[contributor2mail],[contributor2id],</w:t>
             </w:r>
             <w:r>
               <w:rPr>
@@ -1363,16 +1207,7 @@
                 <w:szCs w:val="20"/>
                 <w:lang w:val="en-GB"/>
               </w:rPr>
-              <w:t>[contributor2affiliation], </w:t>
-            </w:r>
-            <w:r>
-              <w:rPr>
-                <w:color w:val="92D050"/>
-                <w:sz w:val="20"/>
-                <w:szCs w:val="20"/>
-                <w:lang w:val="en-GB"/>
-              </w:rPr>
-              <w:t>[contributor2ror]</w:t>
+              <w:t>[contributor2affiliation],[contributor2ror]</w:t>
             </w:r>
           </w:p>
           <w:p>
@@ -1742,6 +1577,28 @@
           <w:szCs w:val="20"/>
           <w:lang w:val="en-GB"/>
         </w:rPr>
+        <w:br w:type="page"/>
+      </w:r>
+    </w:p>
+    <w:p>
+      <w:pPr>
+        <w:rPr>
+          <w:b/>
+          <w:bCs/>
+          <w:color w:val="006AAB"/>
+          <w:szCs w:val="20"/>
+          <w:lang w:val="en-GB"/>
+        </w:rPr>
+      </w:pPr>
+      <w:r>
+        <w:rPr>
+          <w:b/>
+          <w:bCs/>
+          <w:color w:val="006AAB"/>
+          <w:szCs w:val="20"/>
+          <w:lang w:val="en-GB"/>
+        </w:rPr>
+        <w:lastRenderedPageBreak/>
         <w:t>Relevant policies and guidelines</w:t>
       </w:r>
     </w:p>
@@ -1983,7 +1840,6 @@
                 <w:szCs w:val="20"/>
                 <w:lang w:val="en-GB"/>
               </w:rPr>
-              <w:lastRenderedPageBreak/>
               <w:t>RDM</w:t>
             </w:r>
           </w:p>
@@ -2062,20 +1918,3293 @@
     </w:tbl>
     <w:p>
       <w:pPr>
-        <w:spacing w:line="240" w:lineRule="auto"/>
+        <w:rPr>
+          <w:lang w:val="en-GB"/>
+        </w:rPr>
+      </w:pPr>
+    </w:p>
+    <w:p>
+      <w:pPr>
+        <w:rPr>
+          <w:lang w:val="en-GB"/>
+        </w:rPr>
+      </w:pPr>
+      <w:r>
+        <w:rPr>
+          <w:lang w:val="en-GB"/>
+        </w:rPr>
+        <w:br w:type="page"/>
+      </w:r>
+    </w:p>
+    <w:p>
+      <w:pPr>
+        <w:spacing w:before="840"/>
         <w:rPr>
           <w:color w:val="A5A5A5"/>
-          <w:sz w:val="56"/>
-          <w:szCs w:val="56"/>
+          <w:sz w:val="52"/>
+          <w:szCs w:val="52"/>
+          <w:lang w:val="de-AT"/>
+        </w:rPr>
+      </w:pPr>
+      <w:r>
+        <w:rPr>
+          <w:color w:val="A5A5A5"/>
+          <w:sz w:val="52"/>
+          <w:szCs w:val="52"/>
+          <w:lang w:val="de-AT"/>
+        </w:rPr>
+        <w:lastRenderedPageBreak/>
+        <w:t>Content</w:t>
+      </w:r>
+    </w:p>
+    <w:p>
+      <w:pPr>
+        <w:pBdr>
+          <w:top w:val="nil"/>
+          <w:left w:val="nil"/>
+          <w:bottom w:val="nil"/>
+          <w:right w:val="nil"/>
+          <w:between w:val="nil"/>
+        </w:pBdr>
+        <w:spacing w:before="480" w:after="0" w:line="276" w:lineRule="auto"/>
+        <w:rPr>
+          <w:rFonts w:ascii="TU Headline Regular" w:eastAsia="TU Headline Regular" w:hAnsi="TU Headline Regular" w:cs="TU Headline Regular"/>
+          <w:b/>
+          <w:smallCaps/>
+          <w:color w:val="FFFFFF"/>
+          <w:sz w:val="4"/>
+          <w:szCs w:val="4"/>
+        </w:rPr>
+      </w:pPr>
+      <w:proofErr w:type="spellStart"/>
+      <w:r>
+        <w:rPr>
+          <w:rFonts w:ascii="TU Headline Regular" w:eastAsia="TU Headline Regular" w:hAnsi="TU Headline Regular" w:cs="TU Headline Regular"/>
+          <w:b/>
+          <w:smallCaps/>
+          <w:color w:val="FFFFFF"/>
+          <w:sz w:val="4"/>
+          <w:szCs w:val="4"/>
+        </w:rPr>
+        <w:t>Inhaltsverzeichnis</w:t>
+      </w:r>
+      <w:proofErr w:type="spellEnd"/>
+    </w:p>
+    <w:sdt>
+      <w:sdtPr>
+        <w:rPr>
+          <w:caps w:val="0"/>
+        </w:rPr>
+        <w:id w:val="-637187869"/>
+        <w:docPartObj>
+          <w:docPartGallery w:val="Table of Contents"/>
+          <w:docPartUnique/>
+        </w:docPartObj>
+      </w:sdtPr>
+      <w:sdtEndPr/>
+      <w:sdtContent>
+        <w:p>
+          <w:pPr>
+            <w:pStyle w:val="TOC1"/>
+            <w:rPr>
+              <w:rFonts w:asciiTheme="minorHAnsi" w:eastAsiaTheme="minorEastAsia" w:hAnsiTheme="minorHAnsi" w:cstheme="minorBidi"/>
+              <w:caps w:val="0"/>
+              <w:color w:val="auto"/>
+              <w:sz w:val="22"/>
+              <w:lang w:val="de-AT" w:eastAsia="de-AT"/>
+            </w:rPr>
+          </w:pPr>
+          <w:r>
+            <w:fldChar w:fldCharType="begin"/>
+          </w:r>
+          <w:r>
+            <w:instrText xml:space="preserve"> TOC \o "1-3" \h \z \u </w:instrText>
+          </w:r>
+          <w:r>
+            <w:fldChar w:fldCharType="separate"/>
+          </w:r>
+          <w:hyperlink w:anchor="_Toc65569129" w:history="1">
+            <w:r>
+              <w:rPr>
+                <w:rStyle w:val="Hyperlink"/>
+              </w:rPr>
+              <w:t>Introduction</w:t>
+            </w:r>
+            <w:r>
+              <w:rPr>
+                <w:webHidden/>
+              </w:rPr>
+              <w:tab/>
+            </w:r>
+            <w:r>
+              <w:rPr>
+                <w:webHidden/>
+              </w:rPr>
+              <w:fldChar w:fldCharType="begin"/>
+            </w:r>
+            <w:r>
+              <w:rPr>
+                <w:webHidden/>
+              </w:rPr>
+              <w:instrText xml:space="preserve"> PAGEREF _Toc65569129 \h </w:instrText>
+            </w:r>
+            <w:r>
+              <w:rPr>
+                <w:webHidden/>
+              </w:rPr>
+            </w:r>
+            <w:r>
+              <w:rPr>
+                <w:webHidden/>
+              </w:rPr>
+              <w:fldChar w:fldCharType="separate"/>
+            </w:r>
+            <w:r>
+              <w:rPr>
+                <w:webHidden/>
+              </w:rPr>
+              <w:t>4</w:t>
+            </w:r>
+            <w:r>
+              <w:rPr>
+                <w:webHidden/>
+              </w:rPr>
+              <w:fldChar w:fldCharType="end"/>
+            </w:r>
+          </w:hyperlink>
+        </w:p>
+        <w:p>
+          <w:pPr>
+            <w:pStyle w:val="TOC1"/>
+            <w:rPr>
+              <w:rFonts w:asciiTheme="minorHAnsi" w:eastAsiaTheme="minorEastAsia" w:hAnsiTheme="minorHAnsi" w:cstheme="minorBidi"/>
+              <w:caps w:val="0"/>
+              <w:color w:val="auto"/>
+              <w:sz w:val="22"/>
+              <w:lang w:val="de-AT" w:eastAsia="de-AT"/>
+            </w:rPr>
+          </w:pPr>
+          <w:hyperlink w:anchor="_Toc65569130" w:history="1">
+            <w:r>
+              <w:rPr>
+                <w:rStyle w:val="Hyperlink"/>
+              </w:rPr>
+              <w:t>1.</w:t>
+            </w:r>
+            <w:r>
+              <w:rPr>
+                <w:rFonts w:asciiTheme="minorHAnsi" w:eastAsiaTheme="minorEastAsia" w:hAnsiTheme="minorHAnsi" w:cstheme="minorBidi"/>
+                <w:caps w:val="0"/>
+                <w:color w:val="auto"/>
+                <w:sz w:val="22"/>
+                <w:lang w:val="de-AT" w:eastAsia="de-AT"/>
+              </w:rPr>
+              <w:tab/>
+            </w:r>
+            <w:r>
+              <w:rPr>
+                <w:rStyle w:val="Hyperlink"/>
+              </w:rPr>
+              <w:t>Data description</w:t>
+            </w:r>
+            <w:r>
+              <w:rPr>
+                <w:webHidden/>
+              </w:rPr>
+              <w:tab/>
+            </w:r>
+            <w:r>
+              <w:rPr>
+                <w:webHidden/>
+              </w:rPr>
+              <w:fldChar w:fldCharType="begin"/>
+            </w:r>
+            <w:r>
+              <w:rPr>
+                <w:webHidden/>
+              </w:rPr>
+              <w:instrText xml:space="preserve"> PAGEREF _Toc65569130 \h </w:instrText>
+            </w:r>
+            <w:r>
+              <w:rPr>
+                <w:webHidden/>
+              </w:rPr>
+            </w:r>
+            <w:r>
+              <w:rPr>
+                <w:webHidden/>
+              </w:rPr>
+              <w:fldChar w:fldCharType="separate"/>
+            </w:r>
+            <w:r>
+              <w:rPr>
+                <w:webHidden/>
+              </w:rPr>
+              <w:t>4</w:t>
+            </w:r>
+            <w:r>
+              <w:rPr>
+                <w:webHidden/>
+              </w:rPr>
+              <w:fldChar w:fldCharType="end"/>
+            </w:r>
+          </w:hyperlink>
+        </w:p>
+        <w:p>
+          <w:pPr>
+            <w:pStyle w:val="TOC3"/>
+            <w:rPr>
+              <w:rFonts w:asciiTheme="minorHAnsi" w:eastAsiaTheme="minorEastAsia" w:hAnsiTheme="minorHAnsi" w:cstheme="minorBidi"/>
+              <w:noProof/>
+              <w:sz w:val="22"/>
+              <w:lang w:val="de-AT" w:eastAsia="de-AT"/>
+            </w:rPr>
+          </w:pPr>
+          <w:hyperlink w:anchor="_Toc65569131" w:history="1">
+            <w:r>
+              <w:rPr>
+                <w:rStyle w:val="Hyperlink"/>
+                <w:noProof/>
+              </w:rPr>
+              <w:t>1a</w:t>
+            </w:r>
+            <w:r>
+              <w:rPr>
+                <w:rFonts w:asciiTheme="minorHAnsi" w:eastAsiaTheme="minorEastAsia" w:hAnsiTheme="minorHAnsi" w:cstheme="minorBidi"/>
+                <w:noProof/>
+                <w:sz w:val="22"/>
+                <w:lang w:val="de-AT" w:eastAsia="de-AT"/>
+              </w:rPr>
+              <w:tab/>
+            </w:r>
+            <w:r>
+              <w:rPr>
+                <w:rStyle w:val="Hyperlink"/>
+                <w:noProof/>
+              </w:rPr>
+              <w:t>List of data sets that will be reused or produced</w:t>
+            </w:r>
+            <w:r>
+              <w:rPr>
+                <w:noProof/>
+                <w:webHidden/>
+              </w:rPr>
+              <w:tab/>
+            </w:r>
+            <w:r>
+              <w:rPr>
+                <w:noProof/>
+                <w:webHidden/>
+              </w:rPr>
+              <w:fldChar w:fldCharType="begin"/>
+            </w:r>
+            <w:r>
+              <w:rPr>
+                <w:noProof/>
+                <w:webHidden/>
+              </w:rPr>
+              <w:instrText xml:space="preserve"> PAGEREF _Toc65569131 \h </w:instrText>
+            </w:r>
+            <w:r>
+              <w:rPr>
+                <w:noProof/>
+                <w:webHidden/>
+              </w:rPr>
+            </w:r>
+            <w:r>
+              <w:rPr>
+                <w:noProof/>
+                <w:webHidden/>
+              </w:rPr>
+              <w:fldChar w:fldCharType="separate"/>
+            </w:r>
+            <w:r>
+              <w:rPr>
+                <w:noProof/>
+                <w:webHidden/>
+              </w:rPr>
+              <w:t>4</w:t>
+            </w:r>
+            <w:r>
+              <w:rPr>
+                <w:noProof/>
+                <w:webHidden/>
+              </w:rPr>
+              <w:fldChar w:fldCharType="end"/>
+            </w:r>
+          </w:hyperlink>
+        </w:p>
+        <w:p>
+          <w:pPr>
+            <w:pStyle w:val="TOC3"/>
+            <w:rPr>
+              <w:rFonts w:asciiTheme="minorHAnsi" w:eastAsiaTheme="minorEastAsia" w:hAnsiTheme="minorHAnsi" w:cstheme="minorBidi"/>
+              <w:noProof/>
+              <w:sz w:val="22"/>
+              <w:lang w:val="de-AT" w:eastAsia="de-AT"/>
+            </w:rPr>
+          </w:pPr>
+          <w:hyperlink w:anchor="_Toc65569132" w:history="1">
+            <w:r>
+              <w:rPr>
+                <w:rStyle w:val="Hyperlink"/>
+                <w:noProof/>
+              </w:rPr>
+              <w:t>1b</w:t>
+            </w:r>
+            <w:r>
+              <w:rPr>
+                <w:rFonts w:asciiTheme="minorHAnsi" w:eastAsiaTheme="minorEastAsia" w:hAnsiTheme="minorHAnsi" w:cstheme="minorBidi"/>
+                <w:noProof/>
+                <w:sz w:val="22"/>
+                <w:lang w:val="de-AT" w:eastAsia="de-AT"/>
+              </w:rPr>
+              <w:tab/>
+            </w:r>
+            <w:r>
+              <w:rPr>
+                <w:rStyle w:val="Hyperlink"/>
+                <w:noProof/>
+              </w:rPr>
+              <w:t>Data generation and reuse</w:t>
+            </w:r>
+            <w:r>
+              <w:rPr>
+                <w:noProof/>
+                <w:webHidden/>
+              </w:rPr>
+              <w:tab/>
+            </w:r>
+            <w:r>
+              <w:rPr>
+                <w:noProof/>
+                <w:webHidden/>
+              </w:rPr>
+              <w:fldChar w:fldCharType="begin"/>
+            </w:r>
+            <w:r>
+              <w:rPr>
+                <w:noProof/>
+                <w:webHidden/>
+              </w:rPr>
+              <w:instrText xml:space="preserve"> PAGEREF _Toc65569132 \h </w:instrText>
+            </w:r>
+            <w:r>
+              <w:rPr>
+                <w:noProof/>
+                <w:webHidden/>
+              </w:rPr>
+            </w:r>
+            <w:r>
+              <w:rPr>
+                <w:noProof/>
+                <w:webHidden/>
+              </w:rPr>
+              <w:fldChar w:fldCharType="separate"/>
+            </w:r>
+            <w:r>
+              <w:rPr>
+                <w:noProof/>
+                <w:webHidden/>
+              </w:rPr>
+              <w:t>4</w:t>
+            </w:r>
+            <w:r>
+              <w:rPr>
+                <w:noProof/>
+                <w:webHidden/>
+              </w:rPr>
+              <w:fldChar w:fldCharType="end"/>
+            </w:r>
+          </w:hyperlink>
+        </w:p>
+        <w:p>
+          <w:pPr>
+            <w:pStyle w:val="TOC1"/>
+            <w:rPr>
+              <w:rFonts w:asciiTheme="minorHAnsi" w:eastAsiaTheme="minorEastAsia" w:hAnsiTheme="minorHAnsi" w:cstheme="minorBidi"/>
+              <w:caps w:val="0"/>
+              <w:color w:val="auto"/>
+              <w:sz w:val="22"/>
+              <w:lang w:val="de-AT" w:eastAsia="de-AT"/>
+            </w:rPr>
+          </w:pPr>
+          <w:hyperlink w:anchor="_Toc65569133" w:history="1">
+            <w:r>
+              <w:rPr>
+                <w:rStyle w:val="Hyperlink"/>
+              </w:rPr>
+              <w:t>2.</w:t>
+            </w:r>
+            <w:r>
+              <w:rPr>
+                <w:rFonts w:asciiTheme="minorHAnsi" w:eastAsiaTheme="minorEastAsia" w:hAnsiTheme="minorHAnsi" w:cstheme="minorBidi"/>
+                <w:caps w:val="0"/>
+                <w:color w:val="auto"/>
+                <w:sz w:val="22"/>
+                <w:lang w:val="de-AT" w:eastAsia="de-AT"/>
+              </w:rPr>
+              <w:tab/>
+            </w:r>
+            <w:r>
+              <w:rPr>
+                <w:rStyle w:val="Hyperlink"/>
+              </w:rPr>
+              <w:t>Documentation and data quality</w:t>
+            </w:r>
+            <w:r>
+              <w:rPr>
+                <w:webHidden/>
+              </w:rPr>
+              <w:tab/>
+            </w:r>
+            <w:r>
+              <w:rPr>
+                <w:webHidden/>
+              </w:rPr>
+              <w:fldChar w:fldCharType="begin"/>
+            </w:r>
+            <w:r>
+              <w:rPr>
+                <w:webHidden/>
+              </w:rPr>
+              <w:instrText xml:space="preserve"> PAGEREF _Toc65569133 \h </w:instrText>
+            </w:r>
+            <w:r>
+              <w:rPr>
+                <w:webHidden/>
+              </w:rPr>
+            </w:r>
+            <w:r>
+              <w:rPr>
+                <w:webHidden/>
+              </w:rPr>
+              <w:fldChar w:fldCharType="separate"/>
+            </w:r>
+            <w:r>
+              <w:rPr>
+                <w:webHidden/>
+              </w:rPr>
+              <w:t>5</w:t>
+            </w:r>
+            <w:r>
+              <w:rPr>
+                <w:webHidden/>
+              </w:rPr>
+              <w:fldChar w:fldCharType="end"/>
+            </w:r>
+          </w:hyperlink>
+        </w:p>
+        <w:p>
+          <w:pPr>
+            <w:pStyle w:val="TOC3"/>
+            <w:rPr>
+              <w:rFonts w:asciiTheme="minorHAnsi" w:eastAsiaTheme="minorEastAsia" w:hAnsiTheme="minorHAnsi" w:cstheme="minorBidi"/>
+              <w:noProof/>
+              <w:sz w:val="22"/>
+              <w:lang w:val="de-AT" w:eastAsia="de-AT"/>
+            </w:rPr>
+          </w:pPr>
+          <w:hyperlink w:anchor="_Toc65569134" w:history="1">
+            <w:r>
+              <w:rPr>
+                <w:rStyle w:val="Hyperlink"/>
+                <w:noProof/>
+              </w:rPr>
+              <w:t>2a</w:t>
+            </w:r>
+            <w:r>
+              <w:rPr>
+                <w:rFonts w:asciiTheme="minorHAnsi" w:eastAsiaTheme="minorEastAsia" w:hAnsiTheme="minorHAnsi" w:cstheme="minorBidi"/>
+                <w:noProof/>
+                <w:sz w:val="22"/>
+                <w:lang w:val="de-AT" w:eastAsia="de-AT"/>
+              </w:rPr>
+              <w:tab/>
+            </w:r>
+            <w:r>
+              <w:rPr>
+                <w:rStyle w:val="Hyperlink"/>
+                <w:noProof/>
+              </w:rPr>
+              <w:t>Data organisation, metadata and documentation</w:t>
+            </w:r>
+            <w:r>
+              <w:rPr>
+                <w:noProof/>
+                <w:webHidden/>
+              </w:rPr>
+              <w:tab/>
+            </w:r>
+            <w:r>
+              <w:rPr>
+                <w:noProof/>
+                <w:webHidden/>
+              </w:rPr>
+              <w:fldChar w:fldCharType="begin"/>
+            </w:r>
+            <w:r>
+              <w:rPr>
+                <w:noProof/>
+                <w:webHidden/>
+              </w:rPr>
+              <w:instrText xml:space="preserve"> PAGEREF _Toc65569134 \h </w:instrText>
+            </w:r>
+            <w:r>
+              <w:rPr>
+                <w:noProof/>
+                <w:webHidden/>
+              </w:rPr>
+            </w:r>
+            <w:r>
+              <w:rPr>
+                <w:noProof/>
+                <w:webHidden/>
+              </w:rPr>
+              <w:fldChar w:fldCharType="separate"/>
+            </w:r>
+            <w:r>
+              <w:rPr>
+                <w:noProof/>
+                <w:webHidden/>
+              </w:rPr>
+              <w:t>5</w:t>
+            </w:r>
+            <w:r>
+              <w:rPr>
+                <w:noProof/>
+                <w:webHidden/>
+              </w:rPr>
+              <w:fldChar w:fldCharType="end"/>
+            </w:r>
+          </w:hyperlink>
+        </w:p>
+        <w:p>
+          <w:pPr>
+            <w:pStyle w:val="TOC3"/>
+            <w:rPr>
+              <w:rFonts w:asciiTheme="minorHAnsi" w:eastAsiaTheme="minorEastAsia" w:hAnsiTheme="minorHAnsi" w:cstheme="minorBidi"/>
+              <w:noProof/>
+              <w:sz w:val="22"/>
+              <w:lang w:val="de-AT" w:eastAsia="de-AT"/>
+            </w:rPr>
+          </w:pPr>
+          <w:hyperlink w:anchor="_Toc65569135" w:history="1">
+            <w:r>
+              <w:rPr>
+                <w:rStyle w:val="Hyperlink"/>
+                <w:noProof/>
+              </w:rPr>
+              <w:t>2b</w:t>
+            </w:r>
+            <w:r>
+              <w:rPr>
+                <w:rFonts w:asciiTheme="minorHAnsi" w:eastAsiaTheme="minorEastAsia" w:hAnsiTheme="minorHAnsi" w:cstheme="minorBidi"/>
+                <w:noProof/>
+                <w:sz w:val="22"/>
+                <w:lang w:val="de-AT" w:eastAsia="de-AT"/>
+              </w:rPr>
+              <w:tab/>
+            </w:r>
+            <w:r>
+              <w:rPr>
+                <w:rStyle w:val="Hyperlink"/>
+                <w:noProof/>
+              </w:rPr>
+              <w:t>Data quality control</w:t>
+            </w:r>
+            <w:r>
+              <w:rPr>
+                <w:noProof/>
+                <w:webHidden/>
+              </w:rPr>
+              <w:tab/>
+            </w:r>
+            <w:r>
+              <w:rPr>
+                <w:noProof/>
+                <w:webHidden/>
+              </w:rPr>
+              <w:fldChar w:fldCharType="begin"/>
+            </w:r>
+            <w:r>
+              <w:rPr>
+                <w:noProof/>
+                <w:webHidden/>
+              </w:rPr>
+              <w:instrText xml:space="preserve"> PAGEREF _Toc65569135 \h </w:instrText>
+            </w:r>
+            <w:r>
+              <w:rPr>
+                <w:noProof/>
+                <w:webHidden/>
+              </w:rPr>
+            </w:r>
+            <w:r>
+              <w:rPr>
+                <w:noProof/>
+                <w:webHidden/>
+              </w:rPr>
+              <w:fldChar w:fldCharType="separate"/>
+            </w:r>
+            <w:r>
+              <w:rPr>
+                <w:noProof/>
+                <w:webHidden/>
+              </w:rPr>
+              <w:t>5</w:t>
+            </w:r>
+            <w:r>
+              <w:rPr>
+                <w:noProof/>
+                <w:webHidden/>
+              </w:rPr>
+              <w:fldChar w:fldCharType="end"/>
+            </w:r>
+          </w:hyperlink>
+        </w:p>
+        <w:p>
+          <w:pPr>
+            <w:pStyle w:val="TOC1"/>
+            <w:rPr>
+              <w:rFonts w:asciiTheme="minorHAnsi" w:eastAsiaTheme="minorEastAsia" w:hAnsiTheme="minorHAnsi" w:cstheme="minorBidi"/>
+              <w:caps w:val="0"/>
+              <w:color w:val="auto"/>
+              <w:sz w:val="22"/>
+              <w:lang w:val="de-AT" w:eastAsia="de-AT"/>
+            </w:rPr>
+          </w:pPr>
+          <w:hyperlink w:anchor="_Toc65569136" w:history="1">
+            <w:r>
+              <w:rPr>
+                <w:rStyle w:val="Hyperlink"/>
+              </w:rPr>
+              <w:t>3.</w:t>
+            </w:r>
+            <w:r>
+              <w:rPr>
+                <w:rFonts w:asciiTheme="minorHAnsi" w:eastAsiaTheme="minorEastAsia" w:hAnsiTheme="minorHAnsi" w:cstheme="minorBidi"/>
+                <w:caps w:val="0"/>
+                <w:color w:val="auto"/>
+                <w:sz w:val="22"/>
+                <w:lang w:val="de-AT" w:eastAsia="de-AT"/>
+              </w:rPr>
+              <w:tab/>
+            </w:r>
+            <w:r>
+              <w:rPr>
+                <w:rStyle w:val="Hyperlink"/>
+              </w:rPr>
+              <w:t>Storage and backup during research process</w:t>
+            </w:r>
+            <w:r>
+              <w:rPr>
+                <w:webHidden/>
+              </w:rPr>
+              <w:tab/>
+            </w:r>
+            <w:r>
+              <w:rPr>
+                <w:webHidden/>
+              </w:rPr>
+              <w:fldChar w:fldCharType="begin"/>
+            </w:r>
+            <w:r>
+              <w:rPr>
+                <w:webHidden/>
+              </w:rPr>
+              <w:instrText xml:space="preserve"> PAGEREF _Toc65569136 \h </w:instrText>
+            </w:r>
+            <w:r>
+              <w:rPr>
+                <w:webHidden/>
+              </w:rPr>
+            </w:r>
+            <w:r>
+              <w:rPr>
+                <w:webHidden/>
+              </w:rPr>
+              <w:fldChar w:fldCharType="separate"/>
+            </w:r>
+            <w:r>
+              <w:rPr>
+                <w:webHidden/>
+              </w:rPr>
+              <w:t>5</w:t>
+            </w:r>
+            <w:r>
+              <w:rPr>
+                <w:webHidden/>
+              </w:rPr>
+              <w:fldChar w:fldCharType="end"/>
+            </w:r>
+          </w:hyperlink>
+        </w:p>
+        <w:p>
+          <w:pPr>
+            <w:pStyle w:val="TOC3"/>
+            <w:rPr>
+              <w:rFonts w:asciiTheme="minorHAnsi" w:eastAsiaTheme="minorEastAsia" w:hAnsiTheme="minorHAnsi" w:cstheme="minorBidi"/>
+              <w:noProof/>
+              <w:sz w:val="22"/>
+              <w:lang w:val="de-AT" w:eastAsia="de-AT"/>
+            </w:rPr>
+          </w:pPr>
+          <w:hyperlink w:anchor="_Toc65569137" w:history="1">
+            <w:r>
+              <w:rPr>
+                <w:rStyle w:val="Hyperlink"/>
+                <w:noProof/>
+              </w:rPr>
+              <w:t>3a</w:t>
+            </w:r>
+            <w:r>
+              <w:rPr>
+                <w:rFonts w:asciiTheme="minorHAnsi" w:eastAsiaTheme="minorEastAsia" w:hAnsiTheme="minorHAnsi" w:cstheme="minorBidi"/>
+                <w:noProof/>
+                <w:sz w:val="22"/>
+                <w:lang w:val="de-AT" w:eastAsia="de-AT"/>
+              </w:rPr>
+              <w:tab/>
+            </w:r>
+            <w:r>
+              <w:rPr>
+                <w:rStyle w:val="Hyperlink"/>
+                <w:noProof/>
+              </w:rPr>
+              <w:t>Storage and backup facilities</w:t>
+            </w:r>
+            <w:r>
+              <w:rPr>
+                <w:noProof/>
+                <w:webHidden/>
+              </w:rPr>
+              <w:tab/>
+            </w:r>
+            <w:r>
+              <w:rPr>
+                <w:noProof/>
+                <w:webHidden/>
+              </w:rPr>
+              <w:fldChar w:fldCharType="begin"/>
+            </w:r>
+            <w:r>
+              <w:rPr>
+                <w:noProof/>
+                <w:webHidden/>
+              </w:rPr>
+              <w:instrText xml:space="preserve"> PAGEREF _Toc65569137 \h </w:instrText>
+            </w:r>
+            <w:r>
+              <w:rPr>
+                <w:noProof/>
+                <w:webHidden/>
+              </w:rPr>
+            </w:r>
+            <w:r>
+              <w:rPr>
+                <w:noProof/>
+                <w:webHidden/>
+              </w:rPr>
+              <w:fldChar w:fldCharType="separate"/>
+            </w:r>
+            <w:r>
+              <w:rPr>
+                <w:noProof/>
+                <w:webHidden/>
+              </w:rPr>
+              <w:t>5</w:t>
+            </w:r>
+            <w:r>
+              <w:rPr>
+                <w:noProof/>
+                <w:webHidden/>
+              </w:rPr>
+              <w:fldChar w:fldCharType="end"/>
+            </w:r>
+          </w:hyperlink>
+        </w:p>
+        <w:p>
+          <w:pPr>
+            <w:pStyle w:val="TOC3"/>
+            <w:rPr>
+              <w:rFonts w:asciiTheme="minorHAnsi" w:eastAsiaTheme="minorEastAsia" w:hAnsiTheme="minorHAnsi" w:cstheme="minorBidi"/>
+              <w:noProof/>
+              <w:sz w:val="22"/>
+              <w:lang w:val="de-AT" w:eastAsia="de-AT"/>
+            </w:rPr>
+          </w:pPr>
+          <w:hyperlink w:anchor="_Toc65569138" w:history="1">
+            <w:r>
+              <w:rPr>
+                <w:rStyle w:val="Hyperlink"/>
+                <w:noProof/>
+              </w:rPr>
+              <w:t>3b</w:t>
+            </w:r>
+            <w:r>
+              <w:rPr>
+                <w:rFonts w:asciiTheme="minorHAnsi" w:eastAsiaTheme="minorEastAsia" w:hAnsiTheme="minorHAnsi" w:cstheme="minorBidi"/>
+                <w:noProof/>
+                <w:sz w:val="22"/>
+                <w:lang w:val="de-AT" w:eastAsia="de-AT"/>
+              </w:rPr>
+              <w:tab/>
+            </w:r>
+            <w:r>
+              <w:rPr>
+                <w:rStyle w:val="Hyperlink"/>
+                <w:noProof/>
+              </w:rPr>
+              <w:t>Data security and protection of sensitive data</w:t>
+            </w:r>
+            <w:r>
+              <w:rPr>
+                <w:noProof/>
+                <w:webHidden/>
+              </w:rPr>
+              <w:tab/>
+            </w:r>
+            <w:r>
+              <w:rPr>
+                <w:noProof/>
+                <w:webHidden/>
+              </w:rPr>
+              <w:fldChar w:fldCharType="begin"/>
+            </w:r>
+            <w:r>
+              <w:rPr>
+                <w:noProof/>
+                <w:webHidden/>
+              </w:rPr>
+              <w:instrText xml:space="preserve"> PAGEREF _Toc65569138 \h </w:instrText>
+            </w:r>
+            <w:r>
+              <w:rPr>
+                <w:noProof/>
+                <w:webHidden/>
+              </w:rPr>
+            </w:r>
+            <w:r>
+              <w:rPr>
+                <w:noProof/>
+                <w:webHidden/>
+              </w:rPr>
+              <w:fldChar w:fldCharType="separate"/>
+            </w:r>
+            <w:r>
+              <w:rPr>
+                <w:noProof/>
+                <w:webHidden/>
+              </w:rPr>
+              <w:t>5</w:t>
+            </w:r>
+            <w:r>
+              <w:rPr>
+                <w:noProof/>
+                <w:webHidden/>
+              </w:rPr>
+              <w:fldChar w:fldCharType="end"/>
+            </w:r>
+          </w:hyperlink>
+        </w:p>
+        <w:p>
+          <w:pPr>
+            <w:pStyle w:val="TOC1"/>
+            <w:rPr>
+              <w:rFonts w:asciiTheme="minorHAnsi" w:eastAsiaTheme="minorEastAsia" w:hAnsiTheme="minorHAnsi" w:cstheme="minorBidi"/>
+              <w:caps w:val="0"/>
+              <w:color w:val="auto"/>
+              <w:sz w:val="22"/>
+              <w:lang w:val="de-AT" w:eastAsia="de-AT"/>
+            </w:rPr>
+          </w:pPr>
+          <w:hyperlink w:anchor="_Toc65569139" w:history="1">
+            <w:r>
+              <w:rPr>
+                <w:rStyle w:val="Hyperlink"/>
+              </w:rPr>
+              <w:t>4.</w:t>
+            </w:r>
+            <w:r>
+              <w:rPr>
+                <w:rFonts w:asciiTheme="minorHAnsi" w:eastAsiaTheme="minorEastAsia" w:hAnsiTheme="minorHAnsi" w:cstheme="minorBidi"/>
+                <w:caps w:val="0"/>
+                <w:color w:val="auto"/>
+                <w:sz w:val="22"/>
+                <w:lang w:val="de-AT" w:eastAsia="de-AT"/>
+              </w:rPr>
+              <w:tab/>
+            </w:r>
+            <w:r>
+              <w:rPr>
+                <w:rStyle w:val="Hyperlink"/>
+              </w:rPr>
+              <w:t>Legal and ethical requirements</w:t>
+            </w:r>
+            <w:r>
+              <w:rPr>
+                <w:webHidden/>
+              </w:rPr>
+              <w:tab/>
+            </w:r>
+            <w:r>
+              <w:rPr>
+                <w:webHidden/>
+              </w:rPr>
+              <w:fldChar w:fldCharType="begin"/>
+            </w:r>
+            <w:r>
+              <w:rPr>
+                <w:webHidden/>
+              </w:rPr>
+              <w:instrText xml:space="preserve"> PAGEREF _Toc65569139 \h </w:instrText>
+            </w:r>
+            <w:r>
+              <w:rPr>
+                <w:webHidden/>
+              </w:rPr>
+            </w:r>
+            <w:r>
+              <w:rPr>
+                <w:webHidden/>
+              </w:rPr>
+              <w:fldChar w:fldCharType="separate"/>
+            </w:r>
+            <w:r>
+              <w:rPr>
+                <w:webHidden/>
+              </w:rPr>
+              <w:t>6</w:t>
+            </w:r>
+            <w:r>
+              <w:rPr>
+                <w:webHidden/>
+              </w:rPr>
+              <w:fldChar w:fldCharType="end"/>
+            </w:r>
+          </w:hyperlink>
+        </w:p>
+        <w:p>
+          <w:pPr>
+            <w:pStyle w:val="TOC3"/>
+            <w:rPr>
+              <w:rFonts w:asciiTheme="minorHAnsi" w:eastAsiaTheme="minorEastAsia" w:hAnsiTheme="minorHAnsi" w:cstheme="minorBidi"/>
+              <w:noProof/>
+              <w:sz w:val="22"/>
+              <w:lang w:val="de-AT" w:eastAsia="de-AT"/>
+            </w:rPr>
+          </w:pPr>
+          <w:hyperlink w:anchor="_Toc65569140" w:history="1">
+            <w:r>
+              <w:rPr>
+                <w:rStyle w:val="Hyperlink"/>
+                <w:noProof/>
+              </w:rPr>
+              <w:t>4a</w:t>
+            </w:r>
+            <w:r>
+              <w:rPr>
+                <w:rFonts w:asciiTheme="minorHAnsi" w:eastAsiaTheme="minorEastAsia" w:hAnsiTheme="minorHAnsi" w:cstheme="minorBidi"/>
+                <w:noProof/>
+                <w:sz w:val="22"/>
+                <w:lang w:val="de-AT" w:eastAsia="de-AT"/>
+              </w:rPr>
+              <w:tab/>
+            </w:r>
+            <w:r>
+              <w:rPr>
+                <w:rStyle w:val="Hyperlink"/>
+                <w:noProof/>
+              </w:rPr>
+              <w:t>Personal data</w:t>
+            </w:r>
+            <w:r>
+              <w:rPr>
+                <w:noProof/>
+                <w:webHidden/>
+              </w:rPr>
+              <w:tab/>
+            </w:r>
+            <w:r>
+              <w:rPr>
+                <w:noProof/>
+                <w:webHidden/>
+              </w:rPr>
+              <w:fldChar w:fldCharType="begin"/>
+            </w:r>
+            <w:r>
+              <w:rPr>
+                <w:noProof/>
+                <w:webHidden/>
+              </w:rPr>
+              <w:instrText xml:space="preserve"> PAGEREF _Toc65569140 \h </w:instrText>
+            </w:r>
+            <w:r>
+              <w:rPr>
+                <w:noProof/>
+                <w:webHidden/>
+              </w:rPr>
+            </w:r>
+            <w:r>
+              <w:rPr>
+                <w:noProof/>
+                <w:webHidden/>
+              </w:rPr>
+              <w:fldChar w:fldCharType="separate"/>
+            </w:r>
+            <w:r>
+              <w:rPr>
+                <w:noProof/>
+                <w:webHidden/>
+              </w:rPr>
+              <w:t>6</w:t>
+            </w:r>
+            <w:r>
+              <w:rPr>
+                <w:noProof/>
+                <w:webHidden/>
+              </w:rPr>
+              <w:fldChar w:fldCharType="end"/>
+            </w:r>
+          </w:hyperlink>
+        </w:p>
+        <w:p>
+          <w:pPr>
+            <w:pStyle w:val="TOC3"/>
+            <w:rPr>
+              <w:rFonts w:asciiTheme="minorHAnsi" w:eastAsiaTheme="minorEastAsia" w:hAnsiTheme="minorHAnsi" w:cstheme="minorBidi"/>
+              <w:noProof/>
+              <w:sz w:val="22"/>
+              <w:lang w:val="de-AT" w:eastAsia="de-AT"/>
+            </w:rPr>
+          </w:pPr>
+          <w:hyperlink w:anchor="_Toc65569141" w:history="1">
+            <w:r>
+              <w:rPr>
+                <w:rStyle w:val="Hyperlink"/>
+                <w:noProof/>
+              </w:rPr>
+              <w:t>4b</w:t>
+            </w:r>
+            <w:r>
+              <w:rPr>
+                <w:rFonts w:asciiTheme="minorHAnsi" w:eastAsiaTheme="minorEastAsia" w:hAnsiTheme="minorHAnsi" w:cstheme="minorBidi"/>
+                <w:noProof/>
+                <w:sz w:val="22"/>
+                <w:lang w:val="de-AT" w:eastAsia="de-AT"/>
+              </w:rPr>
+              <w:tab/>
+            </w:r>
+            <w:r>
+              <w:rPr>
+                <w:rStyle w:val="Hyperlink"/>
+                <w:noProof/>
+              </w:rPr>
+              <w:t>Intellectual property rights and ownership</w:t>
+            </w:r>
+            <w:r>
+              <w:rPr>
+                <w:noProof/>
+                <w:webHidden/>
+              </w:rPr>
+              <w:tab/>
+            </w:r>
+            <w:r>
+              <w:rPr>
+                <w:noProof/>
+                <w:webHidden/>
+              </w:rPr>
+              <w:fldChar w:fldCharType="begin"/>
+            </w:r>
+            <w:r>
+              <w:rPr>
+                <w:noProof/>
+                <w:webHidden/>
+              </w:rPr>
+              <w:instrText xml:space="preserve"> PAGEREF _Toc65569141 \h </w:instrText>
+            </w:r>
+            <w:r>
+              <w:rPr>
+                <w:noProof/>
+                <w:webHidden/>
+              </w:rPr>
+            </w:r>
+            <w:r>
+              <w:rPr>
+                <w:noProof/>
+                <w:webHidden/>
+              </w:rPr>
+              <w:fldChar w:fldCharType="separate"/>
+            </w:r>
+            <w:r>
+              <w:rPr>
+                <w:noProof/>
+                <w:webHidden/>
+              </w:rPr>
+              <w:t>6</w:t>
+            </w:r>
+            <w:r>
+              <w:rPr>
+                <w:noProof/>
+                <w:webHidden/>
+              </w:rPr>
+              <w:fldChar w:fldCharType="end"/>
+            </w:r>
+          </w:hyperlink>
+        </w:p>
+        <w:p>
+          <w:pPr>
+            <w:pStyle w:val="TOC3"/>
+            <w:rPr>
+              <w:rFonts w:asciiTheme="minorHAnsi" w:eastAsiaTheme="minorEastAsia" w:hAnsiTheme="minorHAnsi" w:cstheme="minorBidi"/>
+              <w:noProof/>
+              <w:sz w:val="22"/>
+              <w:lang w:val="de-AT" w:eastAsia="de-AT"/>
+            </w:rPr>
+          </w:pPr>
+          <w:hyperlink w:anchor="_Toc65569142" w:history="1">
+            <w:r>
+              <w:rPr>
+                <w:rStyle w:val="Hyperlink"/>
+                <w:noProof/>
+              </w:rPr>
+              <w:t>4c</w:t>
+            </w:r>
+            <w:r>
+              <w:rPr>
+                <w:rFonts w:asciiTheme="minorHAnsi" w:eastAsiaTheme="minorEastAsia" w:hAnsiTheme="minorHAnsi" w:cstheme="minorBidi"/>
+                <w:noProof/>
+                <w:sz w:val="22"/>
+                <w:lang w:val="de-AT" w:eastAsia="de-AT"/>
+              </w:rPr>
+              <w:tab/>
+            </w:r>
+            <w:r>
+              <w:rPr>
+                <w:rStyle w:val="Hyperlink"/>
+                <w:noProof/>
+              </w:rPr>
+              <w:t>Ethical issues</w:t>
+            </w:r>
+            <w:r>
+              <w:rPr>
+                <w:noProof/>
+                <w:webHidden/>
+              </w:rPr>
+              <w:tab/>
+            </w:r>
+            <w:r>
+              <w:rPr>
+                <w:noProof/>
+                <w:webHidden/>
+              </w:rPr>
+              <w:fldChar w:fldCharType="begin"/>
+            </w:r>
+            <w:r>
+              <w:rPr>
+                <w:noProof/>
+                <w:webHidden/>
+              </w:rPr>
+              <w:instrText xml:space="preserve"> PAGEREF _Toc65569142 \h </w:instrText>
+            </w:r>
+            <w:r>
+              <w:rPr>
+                <w:noProof/>
+                <w:webHidden/>
+              </w:rPr>
+            </w:r>
+            <w:r>
+              <w:rPr>
+                <w:noProof/>
+                <w:webHidden/>
+              </w:rPr>
+              <w:fldChar w:fldCharType="separate"/>
+            </w:r>
+            <w:r>
+              <w:rPr>
+                <w:noProof/>
+                <w:webHidden/>
+              </w:rPr>
+              <w:t>6</w:t>
+            </w:r>
+            <w:r>
+              <w:rPr>
+                <w:noProof/>
+                <w:webHidden/>
+              </w:rPr>
+              <w:fldChar w:fldCharType="end"/>
+            </w:r>
+          </w:hyperlink>
+        </w:p>
+        <w:p>
+          <w:pPr>
+            <w:pStyle w:val="TOC1"/>
+            <w:rPr>
+              <w:rFonts w:asciiTheme="minorHAnsi" w:eastAsiaTheme="minorEastAsia" w:hAnsiTheme="minorHAnsi" w:cstheme="minorBidi"/>
+              <w:caps w:val="0"/>
+              <w:color w:val="auto"/>
+              <w:sz w:val="22"/>
+              <w:lang w:val="de-AT" w:eastAsia="de-AT"/>
+            </w:rPr>
+          </w:pPr>
+          <w:hyperlink w:anchor="_Toc65569143" w:history="1">
+            <w:r>
+              <w:rPr>
+                <w:rStyle w:val="Hyperlink"/>
+              </w:rPr>
+              <w:t>5.</w:t>
+            </w:r>
+            <w:r>
+              <w:rPr>
+                <w:rFonts w:asciiTheme="minorHAnsi" w:eastAsiaTheme="minorEastAsia" w:hAnsiTheme="minorHAnsi" w:cstheme="minorBidi"/>
+                <w:caps w:val="0"/>
+                <w:color w:val="auto"/>
+                <w:sz w:val="22"/>
+                <w:lang w:val="de-AT" w:eastAsia="de-AT"/>
+              </w:rPr>
+              <w:tab/>
+            </w:r>
+            <w:r>
+              <w:rPr>
+                <w:rStyle w:val="Hyperlink"/>
+              </w:rPr>
+              <w:t>Data sharing and long-term preservation</w:t>
+            </w:r>
+            <w:r>
+              <w:rPr>
+                <w:webHidden/>
+              </w:rPr>
+              <w:tab/>
+            </w:r>
+            <w:r>
+              <w:rPr>
+                <w:webHidden/>
+              </w:rPr>
+              <w:fldChar w:fldCharType="begin"/>
+            </w:r>
+            <w:r>
+              <w:rPr>
+                <w:webHidden/>
+              </w:rPr>
+              <w:instrText xml:space="preserve"> PAGEREF _Toc65569143 \h </w:instrText>
+            </w:r>
+            <w:r>
+              <w:rPr>
+                <w:webHidden/>
+              </w:rPr>
+            </w:r>
+            <w:r>
+              <w:rPr>
+                <w:webHidden/>
+              </w:rPr>
+              <w:fldChar w:fldCharType="separate"/>
+            </w:r>
+            <w:r>
+              <w:rPr>
+                <w:webHidden/>
+              </w:rPr>
+              <w:t>6</w:t>
+            </w:r>
+            <w:r>
+              <w:rPr>
+                <w:webHidden/>
+              </w:rPr>
+              <w:fldChar w:fldCharType="end"/>
+            </w:r>
+          </w:hyperlink>
+        </w:p>
+        <w:p>
+          <w:pPr>
+            <w:pStyle w:val="TOC3"/>
+            <w:rPr>
+              <w:rFonts w:asciiTheme="minorHAnsi" w:eastAsiaTheme="minorEastAsia" w:hAnsiTheme="minorHAnsi" w:cstheme="minorBidi"/>
+              <w:noProof/>
+              <w:sz w:val="22"/>
+              <w:lang w:val="de-AT" w:eastAsia="de-AT"/>
+            </w:rPr>
+          </w:pPr>
+          <w:hyperlink w:anchor="_Toc65569144" w:history="1">
+            <w:r>
+              <w:rPr>
+                <w:rStyle w:val="Hyperlink"/>
+                <w:noProof/>
+              </w:rPr>
+              <w:t>5a</w:t>
+            </w:r>
+            <w:r>
+              <w:rPr>
+                <w:rFonts w:asciiTheme="minorHAnsi" w:eastAsiaTheme="minorEastAsia" w:hAnsiTheme="minorHAnsi" w:cstheme="minorBidi"/>
+                <w:noProof/>
+                <w:sz w:val="22"/>
+                <w:lang w:val="de-AT" w:eastAsia="de-AT"/>
+              </w:rPr>
+              <w:tab/>
+            </w:r>
+            <w:r>
+              <w:rPr>
+                <w:rStyle w:val="Hyperlink"/>
+                <w:noProof/>
+              </w:rPr>
+              <w:t>Data publication, restrictions and embargo periods</w:t>
+            </w:r>
+            <w:r>
+              <w:rPr>
+                <w:noProof/>
+                <w:webHidden/>
+              </w:rPr>
+              <w:tab/>
+            </w:r>
+            <w:r>
+              <w:rPr>
+                <w:noProof/>
+                <w:webHidden/>
+              </w:rPr>
+              <w:fldChar w:fldCharType="begin"/>
+            </w:r>
+            <w:r>
+              <w:rPr>
+                <w:noProof/>
+                <w:webHidden/>
+              </w:rPr>
+              <w:instrText xml:space="preserve"> PAGEREF _Toc65569144 \h </w:instrText>
+            </w:r>
+            <w:r>
+              <w:rPr>
+                <w:noProof/>
+                <w:webHidden/>
+              </w:rPr>
+            </w:r>
+            <w:r>
+              <w:rPr>
+                <w:noProof/>
+                <w:webHidden/>
+              </w:rPr>
+              <w:fldChar w:fldCharType="separate"/>
+            </w:r>
+            <w:r>
+              <w:rPr>
+                <w:noProof/>
+                <w:webHidden/>
+              </w:rPr>
+              <w:t>6</w:t>
+            </w:r>
+            <w:r>
+              <w:rPr>
+                <w:noProof/>
+                <w:webHidden/>
+              </w:rPr>
+              <w:fldChar w:fldCharType="end"/>
+            </w:r>
+          </w:hyperlink>
+        </w:p>
+        <w:p>
+          <w:pPr>
+            <w:pStyle w:val="TOC3"/>
+            <w:rPr>
+              <w:rFonts w:asciiTheme="minorHAnsi" w:eastAsiaTheme="minorEastAsia" w:hAnsiTheme="minorHAnsi" w:cstheme="minorBidi"/>
+              <w:noProof/>
+              <w:sz w:val="22"/>
+              <w:lang w:val="de-AT" w:eastAsia="de-AT"/>
+            </w:rPr>
+          </w:pPr>
+          <w:hyperlink w:anchor="_Toc65569145" w:history="1">
+            <w:r>
+              <w:rPr>
+                <w:rStyle w:val="Hyperlink"/>
+                <w:noProof/>
+              </w:rPr>
+              <w:t>5b</w:t>
+            </w:r>
+            <w:r>
+              <w:rPr>
+                <w:rFonts w:asciiTheme="minorHAnsi" w:eastAsiaTheme="minorEastAsia" w:hAnsiTheme="minorHAnsi" w:cstheme="minorBidi"/>
+                <w:noProof/>
+                <w:sz w:val="22"/>
+                <w:lang w:val="de-AT" w:eastAsia="de-AT"/>
+              </w:rPr>
+              <w:tab/>
+            </w:r>
+            <w:r>
+              <w:rPr>
+                <w:rStyle w:val="Hyperlink"/>
+                <w:noProof/>
+              </w:rPr>
+              <w:t>Long-term preservation and reusability</w:t>
+            </w:r>
+            <w:r>
+              <w:rPr>
+                <w:noProof/>
+                <w:webHidden/>
+              </w:rPr>
+              <w:tab/>
+            </w:r>
+            <w:r>
+              <w:rPr>
+                <w:noProof/>
+                <w:webHidden/>
+              </w:rPr>
+              <w:fldChar w:fldCharType="begin"/>
+            </w:r>
+            <w:r>
+              <w:rPr>
+                <w:noProof/>
+                <w:webHidden/>
+              </w:rPr>
+              <w:instrText xml:space="preserve"> PAGEREF _Toc65569145 \h </w:instrText>
+            </w:r>
+            <w:r>
+              <w:rPr>
+                <w:noProof/>
+                <w:webHidden/>
+              </w:rPr>
+            </w:r>
+            <w:r>
+              <w:rPr>
+                <w:noProof/>
+                <w:webHidden/>
+              </w:rPr>
+              <w:fldChar w:fldCharType="separate"/>
+            </w:r>
+            <w:r>
+              <w:rPr>
+                <w:noProof/>
+                <w:webHidden/>
+              </w:rPr>
+              <w:t>7</w:t>
+            </w:r>
+            <w:r>
+              <w:rPr>
+                <w:noProof/>
+                <w:webHidden/>
+              </w:rPr>
+              <w:fldChar w:fldCharType="end"/>
+            </w:r>
+          </w:hyperlink>
+        </w:p>
+        <w:p>
+          <w:pPr>
+            <w:pStyle w:val="TOC1"/>
+            <w:rPr>
+              <w:rFonts w:asciiTheme="minorHAnsi" w:eastAsiaTheme="minorEastAsia" w:hAnsiTheme="minorHAnsi" w:cstheme="minorBidi"/>
+              <w:caps w:val="0"/>
+              <w:color w:val="auto"/>
+              <w:sz w:val="22"/>
+              <w:lang w:val="de-AT" w:eastAsia="de-AT"/>
+            </w:rPr>
+          </w:pPr>
+          <w:hyperlink w:anchor="_Toc65569146" w:history="1">
+            <w:r>
+              <w:rPr>
+                <w:rStyle w:val="Hyperlink"/>
+              </w:rPr>
+              <w:t>6.</w:t>
+            </w:r>
+            <w:r>
+              <w:rPr>
+                <w:rFonts w:asciiTheme="minorHAnsi" w:eastAsiaTheme="minorEastAsia" w:hAnsiTheme="minorHAnsi" w:cstheme="minorBidi"/>
+                <w:caps w:val="0"/>
+                <w:color w:val="auto"/>
+                <w:sz w:val="22"/>
+                <w:lang w:val="de-AT" w:eastAsia="de-AT"/>
+              </w:rPr>
+              <w:tab/>
+            </w:r>
+            <w:r>
+              <w:rPr>
+                <w:rStyle w:val="Hyperlink"/>
+              </w:rPr>
+              <w:t>RDM responsibilities and resources</w:t>
+            </w:r>
+            <w:r>
+              <w:rPr>
+                <w:webHidden/>
+              </w:rPr>
+              <w:tab/>
+            </w:r>
+            <w:r>
+              <w:rPr>
+                <w:webHidden/>
+              </w:rPr>
+              <w:fldChar w:fldCharType="begin"/>
+            </w:r>
+            <w:r>
+              <w:rPr>
+                <w:webHidden/>
+              </w:rPr>
+              <w:instrText xml:space="preserve"> PAGEREF _Toc65569146 \h </w:instrText>
+            </w:r>
+            <w:r>
+              <w:rPr>
+                <w:webHidden/>
+              </w:rPr>
+            </w:r>
+            <w:r>
+              <w:rPr>
+                <w:webHidden/>
+              </w:rPr>
+              <w:fldChar w:fldCharType="separate"/>
+            </w:r>
+            <w:r>
+              <w:rPr>
+                <w:webHidden/>
+              </w:rPr>
+              <w:t>7</w:t>
+            </w:r>
+            <w:r>
+              <w:rPr>
+                <w:webHidden/>
+              </w:rPr>
+              <w:fldChar w:fldCharType="end"/>
+            </w:r>
+          </w:hyperlink>
+        </w:p>
+        <w:p>
+          <w:pPr>
+            <w:pStyle w:val="TOC3"/>
+            <w:rPr>
+              <w:rFonts w:asciiTheme="minorHAnsi" w:eastAsiaTheme="minorEastAsia" w:hAnsiTheme="minorHAnsi" w:cstheme="minorBidi"/>
+              <w:noProof/>
+              <w:sz w:val="22"/>
+              <w:lang w:val="de-AT" w:eastAsia="de-AT"/>
+            </w:rPr>
+          </w:pPr>
+          <w:hyperlink w:anchor="_Toc65569147" w:history="1">
+            <w:r>
+              <w:rPr>
+                <w:rStyle w:val="Hyperlink"/>
+                <w:noProof/>
+              </w:rPr>
+              <w:t>6a</w:t>
+            </w:r>
+            <w:r>
+              <w:rPr>
+                <w:rFonts w:asciiTheme="minorHAnsi" w:eastAsiaTheme="minorEastAsia" w:hAnsiTheme="minorHAnsi" w:cstheme="minorBidi"/>
+                <w:noProof/>
+                <w:sz w:val="22"/>
+                <w:lang w:val="de-AT" w:eastAsia="de-AT"/>
+              </w:rPr>
+              <w:tab/>
+            </w:r>
+            <w:r>
+              <w:rPr>
+                <w:rStyle w:val="Hyperlink"/>
+                <w:noProof/>
+              </w:rPr>
+              <w:t>RDM-roles and responsibilities</w:t>
+            </w:r>
+            <w:r>
+              <w:rPr>
+                <w:noProof/>
+                <w:webHidden/>
+              </w:rPr>
+              <w:tab/>
+            </w:r>
+            <w:r>
+              <w:rPr>
+                <w:noProof/>
+                <w:webHidden/>
+              </w:rPr>
+              <w:fldChar w:fldCharType="begin"/>
+            </w:r>
+            <w:r>
+              <w:rPr>
+                <w:noProof/>
+                <w:webHidden/>
+              </w:rPr>
+              <w:instrText xml:space="preserve"> PAGEREF _Toc65569147 \h </w:instrText>
+            </w:r>
+            <w:r>
+              <w:rPr>
+                <w:noProof/>
+                <w:webHidden/>
+              </w:rPr>
+            </w:r>
+            <w:r>
+              <w:rPr>
+                <w:noProof/>
+                <w:webHidden/>
+              </w:rPr>
+              <w:fldChar w:fldCharType="separate"/>
+            </w:r>
+            <w:r>
+              <w:rPr>
+                <w:noProof/>
+                <w:webHidden/>
+              </w:rPr>
+              <w:t>7</w:t>
+            </w:r>
+            <w:r>
+              <w:rPr>
+                <w:noProof/>
+                <w:webHidden/>
+              </w:rPr>
+              <w:fldChar w:fldCharType="end"/>
+            </w:r>
+          </w:hyperlink>
+        </w:p>
+        <w:p>
+          <w:pPr>
+            <w:pStyle w:val="TOC3"/>
+            <w:rPr>
+              <w:rFonts w:asciiTheme="minorHAnsi" w:eastAsiaTheme="minorEastAsia" w:hAnsiTheme="minorHAnsi" w:cstheme="minorBidi"/>
+              <w:noProof/>
+              <w:sz w:val="22"/>
+              <w:lang w:val="de-AT" w:eastAsia="de-AT"/>
+            </w:rPr>
+          </w:pPr>
+          <w:hyperlink w:anchor="_Toc65569148" w:history="1">
+            <w:r>
+              <w:rPr>
+                <w:rStyle w:val="Hyperlink"/>
+                <w:noProof/>
+              </w:rPr>
+              <w:t>6b</w:t>
+            </w:r>
+            <w:r>
+              <w:rPr>
+                <w:rFonts w:asciiTheme="minorHAnsi" w:eastAsiaTheme="minorEastAsia" w:hAnsiTheme="minorHAnsi" w:cstheme="minorBidi"/>
+                <w:noProof/>
+                <w:sz w:val="22"/>
+                <w:lang w:val="de-AT" w:eastAsia="de-AT"/>
+              </w:rPr>
+              <w:tab/>
+            </w:r>
+            <w:r>
+              <w:rPr>
+                <w:rStyle w:val="Hyperlink"/>
+                <w:noProof/>
+              </w:rPr>
+              <w:t>Resources</w:t>
+            </w:r>
+            <w:r>
+              <w:rPr>
+                <w:noProof/>
+                <w:webHidden/>
+              </w:rPr>
+              <w:tab/>
+            </w:r>
+            <w:r>
+              <w:rPr>
+                <w:noProof/>
+                <w:webHidden/>
+              </w:rPr>
+              <w:fldChar w:fldCharType="begin"/>
+            </w:r>
+            <w:r>
+              <w:rPr>
+                <w:noProof/>
+                <w:webHidden/>
+              </w:rPr>
+              <w:instrText xml:space="preserve"> PAGEREF _Toc65569148 \h </w:instrText>
+            </w:r>
+            <w:r>
+              <w:rPr>
+                <w:noProof/>
+                <w:webHidden/>
+              </w:rPr>
+            </w:r>
+            <w:r>
+              <w:rPr>
+                <w:noProof/>
+                <w:webHidden/>
+              </w:rPr>
+              <w:fldChar w:fldCharType="separate"/>
+            </w:r>
+            <w:r>
+              <w:rPr>
+                <w:noProof/>
+                <w:webHidden/>
+              </w:rPr>
+              <w:t>7</w:t>
+            </w:r>
+            <w:r>
+              <w:rPr>
+                <w:noProof/>
+                <w:webHidden/>
+              </w:rPr>
+              <w:fldChar w:fldCharType="end"/>
+            </w:r>
+          </w:hyperlink>
+        </w:p>
+        <w:p>
+          <w:pPr>
+            <w:pStyle w:val="TOC2"/>
+            <w:jc w:val="left"/>
+            <w:rPr>
+              <w:b/>
+            </w:rPr>
+          </w:pPr>
+          <w:r>
+            <w:fldChar w:fldCharType="end"/>
+          </w:r>
+        </w:p>
+      </w:sdtContent>
+    </w:sdt>
+    <w:p>
+      <w:r>
+        <w:br w:type="page"/>
+      </w:r>
+    </w:p>
+    <w:p>
+      <w:pPr>
+        <w:pStyle w:val="Heading1"/>
+        <w:numPr>
+          <w:ilvl w:val="0"/>
+          <w:numId w:val="0"/>
+        </w:numPr>
+      </w:pPr>
+      <w:bookmarkStart w:id="3" w:name="_Toc65569129"/>
+      <w:r>
+        <w:lastRenderedPageBreak/>
+        <w:t>Introduction</w:t>
+      </w:r>
+      <w:bookmarkEnd w:id="3"/>
+    </w:p>
+    <w:p>
+      <w:pPr>
+        <w:spacing w:before="120" w:after="120" w:line="240" w:lineRule="exact"/>
+        <w:rPr>
+          <w:rFonts w:ascii="Arial" w:eastAsia="Arial" w:hAnsi="Arial" w:cs="Arial"/>
+          <w:sz w:val="20"/>
+          <w:lang w:val="en-GB" w:eastAsia="en-US"/>
+        </w:rPr>
+      </w:pPr>
+      <w:r>
+        <w:rPr>
+          <w:rFonts w:ascii="Arial" w:eastAsia="Arial" w:hAnsi="Arial" w:cs="Arial"/>
+          <w:sz w:val="20"/>
+          <w:lang w:val="en-GB" w:eastAsia="en-US"/>
+        </w:rPr>
+        <w:t xml:space="preserve">A DMP is a structured document that keeps record of what research data is created and what happens to that data during and after a project. It helps with planning the research process and defining responsibilities in a research project involving several researchers or institutions. </w:t>
+      </w:r>
+    </w:p>
+    <w:p>
+      <w:pPr>
+        <w:spacing w:before="120" w:after="120" w:line="240" w:lineRule="exact"/>
+        <w:rPr>
+          <w:rFonts w:ascii="Arial" w:eastAsia="Arial" w:hAnsi="Arial" w:cs="Arial"/>
+          <w:sz w:val="20"/>
+          <w:lang w:val="en-GB" w:eastAsia="en-US"/>
+        </w:rPr>
+      </w:pPr>
+      <w:r>
+        <w:rPr>
+          <w:rFonts w:ascii="Arial" w:eastAsia="Arial" w:hAnsi="Arial" w:cs="Arial"/>
+          <w:sz w:val="20"/>
+          <w:lang w:val="en-GB" w:eastAsia="en-US"/>
+        </w:rPr>
+        <w:t xml:space="preserve">For writing this DMP, we followed </w:t>
+      </w:r>
+      <w:hyperlink r:id="rId13" w:history="1">
+        <w:r>
+          <w:rPr>
+            <w:rFonts w:ascii="Arial" w:eastAsia="Arial" w:hAnsi="Arial" w:cs="Arial"/>
+            <w:sz w:val="20"/>
+            <w:lang w:eastAsia="en-US"/>
+          </w:rPr>
+          <w:t>the recommendations of Science Europe</w:t>
+        </w:r>
+      </w:hyperlink>
+      <w:r>
+        <w:rPr>
+          <w:rFonts w:ascii="Arial" w:eastAsia="Arial" w:hAnsi="Arial" w:cs="Arial"/>
+          <w:sz w:val="20"/>
+          <w:lang w:val="en-GB" w:eastAsia="en-US"/>
+        </w:rPr>
+        <w:t xml:space="preserve"> as they reflect the guidelines agreed upon by the major funders in Europe.</w:t>
+      </w:r>
+    </w:p>
+    <w:p>
+      <w:pPr>
+        <w:rPr>
+          <w:lang w:val="en-US"/>
+        </w:rPr>
+      </w:pPr>
+      <w:r>
+        <w:rPr>
+          <w:lang w:val="en-US"/>
+        </w:rPr>
+        <w:t>To make our data FAIR, they generally will</w:t>
+      </w:r>
+      <w:r>
+        <w:rPr>
+          <w:lang w:val="en-US"/>
+        </w:rPr>
+        <w:t xml:space="preserve"> be treated according to the following criteria:</w:t>
+      </w:r>
+    </w:p>
+    <w:p>
+      <w:pPr>
+        <w:pStyle w:val="ListParagraph"/>
+        <w:numPr>
+          <w:ilvl w:val="0"/>
+          <w:numId w:val="1"/>
+        </w:numPr>
+        <w:jc w:val="left"/>
+        <w:rPr>
+          <w:lang w:val="en-US"/>
+        </w:rPr>
+      </w:pPr>
+      <w:r>
+        <w:rPr>
+          <w:lang w:val="en-GB" w:eastAsia="x-none"/>
+        </w:rPr>
+        <w:t>We will make our data findable, by uploading it to a data repository that provides a persistent identifier, and adding relevant metadata.</w:t>
+      </w:r>
+    </w:p>
+    <w:p>
+      <w:pPr>
+        <w:pStyle w:val="ListParagraph"/>
+        <w:numPr>
+          <w:ilvl w:val="0"/>
+          <w:numId w:val="1"/>
+        </w:numPr>
+        <w:jc w:val="left"/>
+        <w:rPr>
+          <w:lang w:val="en-US"/>
+        </w:rPr>
+      </w:pPr>
+      <w:r>
+        <w:rPr>
+          <w:lang w:val="en-GB" w:eastAsia="x-none"/>
+        </w:rPr>
+        <w:t>We will make our data accessible by providing open access to data, wherever possible. In cases, where open access is not possible, we will provide meaningful metadata plus contact information for access requests.</w:t>
+      </w:r>
+    </w:p>
+    <w:p>
+      <w:pPr>
+        <w:pStyle w:val="ListParagraph"/>
+        <w:numPr>
+          <w:ilvl w:val="0"/>
+          <w:numId w:val="1"/>
+        </w:numPr>
+        <w:jc w:val="left"/>
+        <w:rPr>
+          <w:lang w:val="en-US"/>
+        </w:rPr>
+      </w:pPr>
+      <w:r>
+        <w:rPr>
+          <w:lang w:val="en-GB" w:eastAsia="x-none"/>
+        </w:rPr>
+        <w:t>We will make our data interoperable by providing and describing data in a way that is common within our domain by using the same file formats, schemas and vocabularies. We will provide good documentation for all our datasets.</w:t>
+      </w:r>
+    </w:p>
+    <w:p>
+      <w:pPr>
+        <w:pStyle w:val="ListParagraph"/>
+        <w:numPr>
+          <w:ilvl w:val="0"/>
+          <w:numId w:val="1"/>
+        </w:numPr>
+        <w:jc w:val="left"/>
+        <w:rPr>
+          <w:lang w:val="en-US"/>
+        </w:rPr>
+      </w:pPr>
+      <w:r>
+        <w:rPr>
+          <w:lang w:val="en-GB" w:eastAsia="x-none"/>
+        </w:rPr>
+        <w:t>We will make our data reusable by adding metadata and comprehensive Readme files to all published data sets. The descriptions include details on the methodology used, analytical and procedural information. In case of publication, licen</w:t>
+      </w:r>
+      <w:r>
+        <w:rPr>
+          <w:lang w:val="en-GB" w:eastAsia="x-none"/>
+        </w:rPr>
+        <w:t>s</w:t>
+      </w:r>
+      <w:r>
+        <w:rPr>
+          <w:lang w:val="en-GB" w:eastAsia="x-none"/>
+        </w:rPr>
+        <w:t>es for code and data will always be assigned and clearly marked.</w:t>
+      </w:r>
+    </w:p>
+    <w:p>
+      <w:pPr>
+        <w:rPr>
+          <w:lang w:val="en-US"/>
+        </w:rPr>
+      </w:pPr>
+    </w:p>
+    <w:p>
+      <w:pPr>
+        <w:pStyle w:val="Heading1"/>
+        <w:numPr>
+          <w:ilvl w:val="0"/>
+          <w:numId w:val="4"/>
+        </w:numPr>
+      </w:pPr>
+      <w:bookmarkStart w:id="4" w:name="_Toc65569130"/>
+      <w:r>
+        <w:t>Data description</w:t>
+      </w:r>
+      <w:bookmarkEnd w:id="4"/>
+    </w:p>
+    <w:p>
+      <w:pPr>
+        <w:pStyle w:val="Heading3"/>
+      </w:pPr>
+      <w:bookmarkStart w:id="5" w:name="_Toc65569131"/>
+      <w:r>
+        <w:t>1a</w:t>
+      </w:r>
+      <w:r>
+        <w:tab/>
+        <w:t xml:space="preserve">List of </w:t>
+      </w:r>
+      <w:r>
+        <w:t>d</w:t>
+      </w:r>
+      <w:r>
+        <w:t>ata</w:t>
+      </w:r>
+      <w:r>
+        <w:t xml:space="preserve"> sets that will be reused or produced</w:t>
+      </w:r>
+      <w:bookmarkEnd w:id="5"/>
+    </w:p>
+    <w:p>
+      <w:pPr>
+        <w:rPr>
           <w:lang w:val="en-GB"/>
         </w:rPr>
       </w:pPr>
+      <w:bookmarkStart w:id="6" w:name="_Hlk65667802"/>
+      <w:r>
+        <w:rPr>
+          <w:lang w:val="en-GB"/>
+        </w:rPr>
+        <w:t>Data sets that will be produced</w:t>
+      </w:r>
+    </w:p>
+    <w:tbl>
+      <w:tblPr>
+        <w:tblStyle w:val="TableGridLight"/>
+        <w:tblW w:w="9199" w:type="dxa"/>
+        <w:tblBorders>
+          <w:top w:val="single" w:sz="12" w:space="0" w:color="BFBFBF"/>
+          <w:left w:val="single" w:sz="12" w:space="0" w:color="BFBFBF"/>
+          <w:bottom w:val="single" w:sz="12" w:space="0" w:color="BFBFBF"/>
+          <w:right w:val="single" w:sz="12" w:space="0" w:color="BFBFBF"/>
+          <w:insideH w:val="single" w:sz="12" w:space="0" w:color="BFBFBF"/>
+          <w:insideV w:val="single" w:sz="12" w:space="0" w:color="BFBFBF"/>
+        </w:tblBorders>
+        <w:tblLook w:val="04A0" w:firstRow="1" w:lastRow="0" w:firstColumn="1" w:lastColumn="0" w:noHBand="0" w:noVBand="1"/>
+      </w:tblPr>
+      <w:tblGrid>
+        <w:gridCol w:w="515"/>
+        <w:gridCol w:w="1595"/>
+        <w:gridCol w:w="1473"/>
+        <w:gridCol w:w="1662"/>
+        <w:gridCol w:w="1351"/>
+        <w:gridCol w:w="2603"/>
+      </w:tblGrid>
+      <w:tr>
+        <w:tc>
+          <w:tcPr>
+            <w:tcW w:w="567" w:type="dxa"/>
+            <w:tcBorders>
+              <w:bottom w:val="single" w:sz="12" w:space="0" w:color="006AAB"/>
+            </w:tcBorders>
+            <w:vAlign w:val="center"/>
+          </w:tcPr>
+          <w:p>
+            <w:pPr>
+              <w:jc w:val="center"/>
+              <w:rPr>
+                <w:b/>
+                <w:bCs/>
+                <w:color w:val="006AAB"/>
+                <w:sz w:val="20"/>
+                <w:szCs w:val="20"/>
+              </w:rPr>
+            </w:pPr>
+            <w:r>
+              <w:rPr>
+                <w:color w:val="006AAB"/>
+                <w:sz w:val="20"/>
+                <w:szCs w:val="20"/>
+              </w:rPr>
+              <w:t>ID</w:t>
+            </w:r>
+          </w:p>
+        </w:tc>
+        <w:tc>
+          <w:tcPr>
+            <w:tcW w:w="1403" w:type="dxa"/>
+            <w:tcBorders>
+              <w:bottom w:val="single" w:sz="12" w:space="0" w:color="006AAB"/>
+            </w:tcBorders>
+            <w:vAlign w:val="center"/>
+          </w:tcPr>
+          <w:p>
+            <w:pPr>
+              <w:jc w:val="center"/>
+              <w:rPr>
+                <w:b/>
+                <w:bCs/>
+                <w:color w:val="006AAB"/>
+                <w:sz w:val="20"/>
+                <w:szCs w:val="20"/>
+              </w:rPr>
+            </w:pPr>
+            <w:r>
+              <w:rPr>
+                <w:color w:val="006AAB"/>
+                <w:sz w:val="20"/>
+                <w:szCs w:val="20"/>
+              </w:rPr>
+              <w:t>name</w:t>
+            </w:r>
+          </w:p>
+        </w:tc>
+        <w:tc>
+          <w:tcPr>
+            <w:tcW w:w="865" w:type="dxa"/>
+            <w:tcBorders>
+              <w:bottom w:val="single" w:sz="12" w:space="0" w:color="006AAB"/>
+            </w:tcBorders>
+            <w:vAlign w:val="center"/>
+          </w:tcPr>
+          <w:p>
+            <w:pPr>
+              <w:jc w:val="center"/>
+              <w:rPr>
+                <w:b/>
+                <w:bCs/>
+                <w:color w:val="006AAB"/>
+                <w:sz w:val="20"/>
+                <w:szCs w:val="20"/>
+              </w:rPr>
+            </w:pPr>
+            <w:r>
+              <w:rPr>
+                <w:color w:val="006AAB"/>
+                <w:sz w:val="20"/>
+                <w:szCs w:val="20"/>
+              </w:rPr>
+              <w:t>type</w:t>
+            </w:r>
+          </w:p>
+        </w:tc>
+        <w:tc>
+          <w:tcPr>
+            <w:tcW w:w="1134" w:type="dxa"/>
+            <w:tcBorders>
+              <w:bottom w:val="single" w:sz="12" w:space="0" w:color="006AAB"/>
+            </w:tcBorders>
+            <w:vAlign w:val="center"/>
+          </w:tcPr>
+          <w:p>
+            <w:pPr>
+              <w:jc w:val="center"/>
+              <w:rPr>
+                <w:b/>
+                <w:bCs/>
+                <w:color w:val="006AAB"/>
+                <w:sz w:val="20"/>
+                <w:szCs w:val="20"/>
+              </w:rPr>
+            </w:pPr>
+            <w:r>
+              <w:rPr>
+                <w:color w:val="006AAB"/>
+                <w:sz w:val="20"/>
+                <w:szCs w:val="20"/>
+              </w:rPr>
+              <w:t>format</w:t>
+            </w:r>
+          </w:p>
+        </w:tc>
+        <w:tc>
+          <w:tcPr>
+            <w:tcW w:w="1134" w:type="dxa"/>
+            <w:tcBorders>
+              <w:bottom w:val="single" w:sz="12" w:space="0" w:color="006AAB"/>
+            </w:tcBorders>
+            <w:vAlign w:val="center"/>
+          </w:tcPr>
+          <w:p>
+            <w:pPr>
+              <w:jc w:val="center"/>
+              <w:rPr>
+                <w:b/>
+                <w:bCs/>
+                <w:color w:val="006AAB"/>
+                <w:sz w:val="20"/>
+                <w:szCs w:val="20"/>
+              </w:rPr>
+            </w:pPr>
+            <w:r>
+              <w:rPr>
+                <w:color w:val="006AAB"/>
+                <w:sz w:val="20"/>
+                <w:szCs w:val="20"/>
+              </w:rPr>
+              <w:t>estimated volume</w:t>
+            </w:r>
+          </w:p>
+        </w:tc>
+        <w:tc>
+          <w:tcPr>
+            <w:tcW w:w="4096" w:type="dxa"/>
+            <w:tcBorders>
+              <w:bottom w:val="single" w:sz="12" w:space="0" w:color="006AAB"/>
+            </w:tcBorders>
+            <w:vAlign w:val="center"/>
+          </w:tcPr>
+          <w:p>
+            <w:pPr>
+              <w:jc w:val="center"/>
+              <w:rPr>
+                <w:b/>
+                <w:bCs/>
+                <w:color w:val="006AAB"/>
+                <w:sz w:val="20"/>
+                <w:szCs w:val="20"/>
+              </w:rPr>
+            </w:pPr>
+            <w:r>
+              <w:rPr>
+                <w:color w:val="006AAB"/>
+                <w:sz w:val="20"/>
+                <w:szCs w:val="20"/>
+              </w:rPr>
+              <w:t>comment</w:t>
+            </w:r>
+          </w:p>
+        </w:tc>
+      </w:tr>
+      <w:tr>
+        <w:tc>
+          <w:tcPr>
+            <w:tcW w:w="567" w:type="dxa"/>
+            <w:tcBorders>
+              <w:top w:val="single" w:sz="12" w:space="0" w:color="006AAB"/>
+            </w:tcBorders>
+          </w:tcPr>
+          <w:p>
+            <w:pPr>
+              <w:jc w:val="center"/>
+              <w:rPr>
+                <w:b/>
+                <w:bCs/>
+                <w:sz w:val="20"/>
+                <w:szCs w:val="20"/>
+              </w:rPr>
+            </w:pPr>
+            <w:bookmarkStart w:id="7" w:name="_Hlk65761746"/>
+            <w:r>
+              <w:rPr>
+                <w:sz w:val="20"/>
+                <w:szCs w:val="20"/>
+              </w:rPr>
+              <w:t>P</w:t>
+            </w:r>
+            <w:r>
+              <w:rPr>
+                <w:sz w:val="20"/>
+                <w:szCs w:val="20"/>
+              </w:rPr>
+              <w:t>1</w:t>
+            </w:r>
+          </w:p>
+        </w:tc>
+        <w:tc>
+          <w:tcPr>
+            <w:tcW w:w="1403" w:type="dxa"/>
+            <w:tcBorders>
+              <w:top w:val="single" w:sz="12" w:space="0" w:color="006AAB"/>
+            </w:tcBorders>
+          </w:tcPr>
+          <w:p>
+            <w:pPr>
+              <w:rPr>
+                <w:color w:val="92D050"/>
+                <w:sz w:val="20"/>
+                <w:szCs w:val="20"/>
+              </w:rPr>
+            </w:pPr>
+            <w:r>
+              <w:rPr>
+                <w:color w:val="92D050"/>
+                <w:sz w:val="20"/>
+                <w:szCs w:val="20"/>
+              </w:rPr>
+              <w:t>[dataset1name]</w:t>
+            </w:r>
+          </w:p>
+        </w:tc>
+        <w:tc>
+          <w:tcPr>
+            <w:tcW w:w="865" w:type="dxa"/>
+            <w:tcBorders>
+              <w:top w:val="single" w:sz="12" w:space="0" w:color="006AAB"/>
+            </w:tcBorders>
+          </w:tcPr>
+          <w:p>
+            <w:pPr>
+              <w:rPr>
+                <w:color w:val="92D050"/>
+                <w:sz w:val="20"/>
+                <w:szCs w:val="20"/>
+              </w:rPr>
+            </w:pPr>
+            <w:r>
+              <w:rPr>
+                <w:color w:val="92D050"/>
+                <w:sz w:val="20"/>
+                <w:szCs w:val="20"/>
+              </w:rPr>
+              <w:t>[dataset1type]</w:t>
+            </w:r>
+          </w:p>
+        </w:tc>
+        <w:tc>
+          <w:tcPr>
+            <w:tcW w:w="1134" w:type="dxa"/>
+            <w:tcBorders>
+              <w:top w:val="single" w:sz="12" w:space="0" w:color="006AAB"/>
+            </w:tcBorders>
+          </w:tcPr>
+          <w:p>
+            <w:pPr>
+              <w:rPr>
+                <w:color w:val="92D050"/>
+                <w:sz w:val="20"/>
+                <w:szCs w:val="20"/>
+              </w:rPr>
+            </w:pPr>
+            <w:r>
+              <w:rPr>
+                <w:color w:val="92D050"/>
+                <w:sz w:val="20"/>
+                <w:szCs w:val="20"/>
+              </w:rPr>
+              <w:t>[dataset1format]</w:t>
+            </w:r>
+          </w:p>
+        </w:tc>
+        <w:tc>
+          <w:tcPr>
+            <w:tcW w:w="1134" w:type="dxa"/>
+            <w:tcBorders>
+              <w:top w:val="single" w:sz="12" w:space="0" w:color="006AAB"/>
+            </w:tcBorders>
+          </w:tcPr>
+          <w:p>
+            <w:pPr>
+              <w:rPr>
+                <w:color w:val="92D050"/>
+                <w:sz w:val="20"/>
+                <w:szCs w:val="20"/>
+              </w:rPr>
+            </w:pPr>
+            <w:r>
+              <w:rPr>
+                <w:color w:val="92D050"/>
+                <w:sz w:val="20"/>
+                <w:szCs w:val="20"/>
+              </w:rPr>
+              <w:t>[dataset1vol]</w:t>
+            </w:r>
+          </w:p>
+        </w:tc>
+        <w:tc>
+          <w:tcPr>
+            <w:tcW w:w="4096" w:type="dxa"/>
+            <w:tcBorders>
+              <w:top w:val="single" w:sz="12" w:space="0" w:color="006AAB"/>
+            </w:tcBorders>
+          </w:tcPr>
+          <w:p>
+            <w:pPr>
+              <w:rPr>
+                <w:color w:val="92D050"/>
+                <w:sz w:val="20"/>
+                <w:szCs w:val="20"/>
+              </w:rPr>
+            </w:pPr>
+            <w:r>
+              <w:rPr>
+                <w:color w:val="92D050"/>
+                <w:sz w:val="20"/>
+                <w:szCs w:val="20"/>
+              </w:rPr>
+              <w:t>…</w:t>
+            </w:r>
+          </w:p>
+        </w:tc>
+      </w:tr>
+      <w:bookmarkEnd w:id="7"/>
+      <w:tr>
+        <w:tc>
+          <w:tcPr>
+            <w:tcW w:w="567" w:type="dxa"/>
+          </w:tcPr>
+          <w:p>
+            <w:pPr>
+              <w:jc w:val="center"/>
+              <w:rPr>
+                <w:b/>
+                <w:bCs/>
+                <w:sz w:val="20"/>
+                <w:szCs w:val="20"/>
+              </w:rPr>
+            </w:pPr>
+            <w:r>
+              <w:rPr>
+                <w:sz w:val="20"/>
+                <w:szCs w:val="20"/>
+              </w:rPr>
+              <w:t>P</w:t>
+            </w:r>
+            <w:r>
+              <w:rPr>
+                <w:sz w:val="20"/>
+                <w:szCs w:val="20"/>
+              </w:rPr>
+              <w:t>2</w:t>
+            </w:r>
+          </w:p>
+        </w:tc>
+        <w:tc>
+          <w:tcPr>
+            <w:tcW w:w="1403" w:type="dxa"/>
+          </w:tcPr>
+          <w:p>
+            <w:pPr>
+              <w:rPr>
+                <w:sz w:val="20"/>
+                <w:szCs w:val="20"/>
+              </w:rPr>
+            </w:pPr>
+            <w:r>
+              <w:rPr>
+                <w:color w:val="92D050"/>
+                <w:sz w:val="20"/>
+                <w:szCs w:val="20"/>
+              </w:rPr>
+              <w:t>[dataset2name]</w:t>
+            </w:r>
+          </w:p>
+        </w:tc>
+        <w:tc>
+          <w:tcPr>
+            <w:tcW w:w="865" w:type="dxa"/>
+          </w:tcPr>
+          <w:p>
+            <w:pPr>
+              <w:rPr>
+                <w:sz w:val="20"/>
+                <w:szCs w:val="20"/>
+              </w:rPr>
+            </w:pPr>
+            <w:r>
+              <w:rPr>
+                <w:color w:val="92D050"/>
+                <w:sz w:val="20"/>
+                <w:szCs w:val="20"/>
+              </w:rPr>
+              <w:t>[dataset2type]</w:t>
+            </w:r>
+          </w:p>
+        </w:tc>
+        <w:tc>
+          <w:tcPr>
+            <w:tcW w:w="1134" w:type="dxa"/>
+          </w:tcPr>
+          <w:p>
+            <w:pPr>
+              <w:rPr>
+                <w:sz w:val="20"/>
+                <w:szCs w:val="20"/>
+              </w:rPr>
+            </w:pPr>
+            <w:r>
+              <w:rPr>
+                <w:color w:val="92D050"/>
+                <w:sz w:val="20"/>
+                <w:szCs w:val="20"/>
+              </w:rPr>
+              <w:t>[dataset2format]</w:t>
+            </w:r>
+          </w:p>
+        </w:tc>
+        <w:tc>
+          <w:tcPr>
+            <w:tcW w:w="1134" w:type="dxa"/>
+          </w:tcPr>
+          <w:p>
+            <w:pPr>
+              <w:rPr>
+                <w:sz w:val="20"/>
+                <w:szCs w:val="20"/>
+              </w:rPr>
+            </w:pPr>
+            <w:r>
+              <w:rPr>
+                <w:color w:val="92D050"/>
+                <w:sz w:val="20"/>
+                <w:szCs w:val="20"/>
+              </w:rPr>
+              <w:t>[dataset2vol]</w:t>
+            </w:r>
+          </w:p>
+        </w:tc>
+        <w:tc>
+          <w:tcPr>
+            <w:tcW w:w="4096" w:type="dxa"/>
+          </w:tcPr>
+          <w:p>
+            <w:pPr>
+              <w:rPr>
+                <w:sz w:val="20"/>
+                <w:szCs w:val="20"/>
+              </w:rPr>
+            </w:pPr>
+          </w:p>
+        </w:tc>
+      </w:tr>
+      <w:tr>
+        <w:tc>
+          <w:tcPr>
+            <w:tcW w:w="567" w:type="dxa"/>
+          </w:tcPr>
+          <w:p>
+            <w:pPr>
+              <w:jc w:val="center"/>
+              <w:rPr>
+                <w:b/>
+                <w:bCs/>
+                <w:sz w:val="20"/>
+                <w:szCs w:val="20"/>
+              </w:rPr>
+            </w:pPr>
+            <w:r>
+              <w:rPr>
+                <w:sz w:val="20"/>
+                <w:szCs w:val="20"/>
+              </w:rPr>
+              <w:t>P</w:t>
+            </w:r>
+            <w:r>
+              <w:rPr>
+                <w:sz w:val="20"/>
+                <w:szCs w:val="20"/>
+              </w:rPr>
+              <w:t>3</w:t>
+            </w:r>
+          </w:p>
+        </w:tc>
+        <w:tc>
+          <w:tcPr>
+            <w:tcW w:w="1403" w:type="dxa"/>
+          </w:tcPr>
+          <w:p>
+            <w:pPr>
+              <w:rPr>
+                <w:sz w:val="20"/>
+                <w:szCs w:val="20"/>
+              </w:rPr>
+            </w:pPr>
+            <w:r>
+              <w:rPr>
+                <w:color w:val="92D050"/>
+                <w:sz w:val="20"/>
+                <w:szCs w:val="20"/>
+              </w:rPr>
+              <w:t>[dataset3name]</w:t>
+            </w:r>
+          </w:p>
+        </w:tc>
+        <w:tc>
+          <w:tcPr>
+            <w:tcW w:w="865" w:type="dxa"/>
+          </w:tcPr>
+          <w:p>
+            <w:pPr>
+              <w:rPr>
+                <w:sz w:val="20"/>
+                <w:szCs w:val="20"/>
+              </w:rPr>
+            </w:pPr>
+            <w:r>
+              <w:rPr>
+                <w:color w:val="92D050"/>
+                <w:sz w:val="20"/>
+                <w:szCs w:val="20"/>
+              </w:rPr>
+              <w:t>[dataset3type]</w:t>
+            </w:r>
+          </w:p>
+        </w:tc>
+        <w:tc>
+          <w:tcPr>
+            <w:tcW w:w="1134" w:type="dxa"/>
+          </w:tcPr>
+          <w:p>
+            <w:pPr>
+              <w:rPr>
+                <w:sz w:val="20"/>
+                <w:szCs w:val="20"/>
+              </w:rPr>
+            </w:pPr>
+            <w:r>
+              <w:rPr>
+                <w:color w:val="92D050"/>
+                <w:sz w:val="20"/>
+                <w:szCs w:val="20"/>
+              </w:rPr>
+              <w:t>[dataset3format]</w:t>
+            </w:r>
+          </w:p>
+        </w:tc>
+        <w:tc>
+          <w:tcPr>
+            <w:tcW w:w="1134" w:type="dxa"/>
+          </w:tcPr>
+          <w:p>
+            <w:pPr>
+              <w:rPr>
+                <w:sz w:val="20"/>
+                <w:szCs w:val="20"/>
+              </w:rPr>
+            </w:pPr>
+            <w:r>
+              <w:rPr>
+                <w:color w:val="92D050"/>
+                <w:sz w:val="20"/>
+                <w:szCs w:val="20"/>
+              </w:rPr>
+              <w:t>[dataset3vol]</w:t>
+            </w:r>
+          </w:p>
+        </w:tc>
+        <w:tc>
+          <w:tcPr>
+            <w:tcW w:w="4096" w:type="dxa"/>
+          </w:tcPr>
+          <w:p>
+            <w:pPr>
+              <w:rPr>
+                <w:sz w:val="20"/>
+                <w:szCs w:val="20"/>
+              </w:rPr>
+            </w:pPr>
+          </w:p>
+        </w:tc>
+      </w:tr>
+      <w:tr>
+        <w:tc>
+          <w:tcPr>
+            <w:tcW w:w="567" w:type="dxa"/>
+          </w:tcPr>
+          <w:p>
+            <w:pPr>
+              <w:jc w:val="center"/>
+              <w:rPr>
+                <w:b/>
+                <w:bCs/>
+                <w:sz w:val="20"/>
+                <w:szCs w:val="20"/>
+              </w:rPr>
+            </w:pPr>
+            <w:r>
+              <w:rPr>
+                <w:sz w:val="20"/>
+                <w:szCs w:val="20"/>
+              </w:rPr>
+              <w:t>P</w:t>
+            </w:r>
+            <w:r>
+              <w:rPr>
+                <w:sz w:val="20"/>
+                <w:szCs w:val="20"/>
+              </w:rPr>
+              <w:t>4</w:t>
+            </w:r>
+          </w:p>
+        </w:tc>
+        <w:tc>
+          <w:tcPr>
+            <w:tcW w:w="1403" w:type="dxa"/>
+          </w:tcPr>
+          <w:p>
+            <w:pPr>
+              <w:rPr>
+                <w:sz w:val="20"/>
+                <w:szCs w:val="20"/>
+              </w:rPr>
+            </w:pPr>
+            <w:r>
+              <w:rPr>
+                <w:color w:val="92D050"/>
+                <w:sz w:val="20"/>
+                <w:szCs w:val="20"/>
+              </w:rPr>
+              <w:t>[dataset4name]</w:t>
+            </w:r>
+          </w:p>
+        </w:tc>
+        <w:tc>
+          <w:tcPr>
+            <w:tcW w:w="865" w:type="dxa"/>
+          </w:tcPr>
+          <w:p>
+            <w:pPr>
+              <w:rPr>
+                <w:sz w:val="20"/>
+                <w:szCs w:val="20"/>
+              </w:rPr>
+            </w:pPr>
+            <w:r>
+              <w:rPr>
+                <w:color w:val="92D050"/>
+                <w:sz w:val="20"/>
+                <w:szCs w:val="20"/>
+              </w:rPr>
+              <w:t>[dataset4type]</w:t>
+            </w:r>
+          </w:p>
+        </w:tc>
+        <w:tc>
+          <w:tcPr>
+            <w:tcW w:w="1134" w:type="dxa"/>
+          </w:tcPr>
+          <w:p>
+            <w:pPr>
+              <w:rPr>
+                <w:sz w:val="20"/>
+                <w:szCs w:val="20"/>
+              </w:rPr>
+            </w:pPr>
+            <w:r>
+              <w:rPr>
+                <w:color w:val="92D050"/>
+                <w:sz w:val="20"/>
+                <w:szCs w:val="20"/>
+              </w:rPr>
+              <w:t>[dataset4format]</w:t>
+            </w:r>
+          </w:p>
+        </w:tc>
+        <w:tc>
+          <w:tcPr>
+            <w:tcW w:w="1134" w:type="dxa"/>
+          </w:tcPr>
+          <w:p>
+            <w:pPr>
+              <w:rPr>
+                <w:sz w:val="20"/>
+                <w:szCs w:val="20"/>
+              </w:rPr>
+            </w:pPr>
+            <w:r>
+              <w:rPr>
+                <w:color w:val="92D050"/>
+                <w:sz w:val="20"/>
+                <w:szCs w:val="20"/>
+              </w:rPr>
+              <w:t>[dataset4vol]</w:t>
+            </w:r>
+          </w:p>
+        </w:tc>
+        <w:tc>
+          <w:tcPr>
+            <w:tcW w:w="4096" w:type="dxa"/>
+          </w:tcPr>
+          <w:p>
+            <w:pPr>
+              <w:rPr>
+                <w:sz w:val="20"/>
+                <w:szCs w:val="20"/>
+              </w:rPr>
+            </w:pPr>
+          </w:p>
+        </w:tc>
+      </w:tr>
+    </w:tbl>
+    <w:p>
+      <w:pPr>
+        <w:rPr>
+          <w:lang w:val="en-GB"/>
+        </w:rPr>
+      </w:pPr>
+      <w:bookmarkStart w:id="8" w:name="_Toc65569132"/>
+      <w:bookmarkEnd w:id="6"/>
+      <w:r>
+        <w:rPr>
+          <w:lang w:val="en-GB"/>
+        </w:rPr>
+        <w:t>Data sets that will be reused</w:t>
+      </w:r>
+    </w:p>
+    <w:tbl>
+      <w:tblPr>
+        <w:tblStyle w:val="TableGridLight"/>
+        <w:tblW w:w="9199" w:type="dxa"/>
+        <w:tblBorders>
+          <w:top w:val="single" w:sz="12" w:space="0" w:color="BFBFBF"/>
+          <w:left w:val="single" w:sz="12" w:space="0" w:color="BFBFBF"/>
+          <w:bottom w:val="single" w:sz="12" w:space="0" w:color="BFBFBF"/>
+          <w:right w:val="single" w:sz="12" w:space="0" w:color="BFBFBF"/>
+          <w:insideH w:val="single" w:sz="12" w:space="0" w:color="BFBFBF"/>
+          <w:insideV w:val="single" w:sz="12" w:space="0" w:color="BFBFBF"/>
+        </w:tblBorders>
+        <w:tblLook w:val="04A0" w:firstRow="1" w:lastRow="0" w:firstColumn="1" w:lastColumn="0" w:noHBand="0" w:noVBand="1"/>
+      </w:tblPr>
+      <w:tblGrid>
+        <w:gridCol w:w="567"/>
+        <w:gridCol w:w="1403"/>
+        <w:gridCol w:w="865"/>
+        <w:gridCol w:w="1134"/>
+        <w:gridCol w:w="1134"/>
+        <w:gridCol w:w="4096"/>
+      </w:tblGrid>
+      <w:tr>
+        <w:tc>
+          <w:tcPr>
+            <w:tcW w:w="567" w:type="dxa"/>
+            <w:tcBorders>
+              <w:bottom w:val="single" w:sz="12" w:space="0" w:color="006AAB"/>
+            </w:tcBorders>
+            <w:vAlign w:val="center"/>
+          </w:tcPr>
+          <w:p>
+            <w:pPr>
+              <w:jc w:val="center"/>
+              <w:rPr>
+                <w:b/>
+                <w:bCs/>
+                <w:color w:val="006AAB"/>
+                <w:sz w:val="20"/>
+                <w:szCs w:val="20"/>
+              </w:rPr>
+            </w:pPr>
+            <w:r>
+              <w:rPr>
+                <w:color w:val="006AAB"/>
+                <w:sz w:val="20"/>
+                <w:szCs w:val="20"/>
+              </w:rPr>
+              <w:t>ID</w:t>
+            </w:r>
+          </w:p>
+        </w:tc>
+        <w:tc>
+          <w:tcPr>
+            <w:tcW w:w="1403" w:type="dxa"/>
+            <w:tcBorders>
+              <w:bottom w:val="single" w:sz="12" w:space="0" w:color="006AAB"/>
+            </w:tcBorders>
+            <w:vAlign w:val="center"/>
+          </w:tcPr>
+          <w:p>
+            <w:pPr>
+              <w:jc w:val="center"/>
+              <w:rPr>
+                <w:b/>
+                <w:bCs/>
+                <w:color w:val="006AAB"/>
+                <w:sz w:val="20"/>
+                <w:szCs w:val="20"/>
+              </w:rPr>
+            </w:pPr>
+            <w:r>
+              <w:rPr>
+                <w:color w:val="006AAB"/>
+                <w:sz w:val="20"/>
+                <w:szCs w:val="20"/>
+              </w:rPr>
+              <w:t>name</w:t>
+            </w:r>
+          </w:p>
+        </w:tc>
+        <w:tc>
+          <w:tcPr>
+            <w:tcW w:w="865" w:type="dxa"/>
+            <w:tcBorders>
+              <w:bottom w:val="single" w:sz="12" w:space="0" w:color="006AAB"/>
+            </w:tcBorders>
+            <w:vAlign w:val="center"/>
+          </w:tcPr>
+          <w:p>
+            <w:pPr>
+              <w:jc w:val="center"/>
+              <w:rPr>
+                <w:b/>
+                <w:bCs/>
+                <w:color w:val="006AAB"/>
+                <w:sz w:val="20"/>
+                <w:szCs w:val="20"/>
+              </w:rPr>
+            </w:pPr>
+            <w:r>
+              <w:rPr>
+                <w:color w:val="006AAB"/>
+                <w:sz w:val="20"/>
+                <w:szCs w:val="20"/>
+              </w:rPr>
+              <w:t>type</w:t>
+            </w:r>
+          </w:p>
+        </w:tc>
+        <w:tc>
+          <w:tcPr>
+            <w:tcW w:w="1134" w:type="dxa"/>
+            <w:tcBorders>
+              <w:bottom w:val="single" w:sz="12" w:space="0" w:color="006AAB"/>
+            </w:tcBorders>
+            <w:vAlign w:val="center"/>
+          </w:tcPr>
+          <w:p>
+            <w:pPr>
+              <w:jc w:val="center"/>
+              <w:rPr>
+                <w:b/>
+                <w:bCs/>
+                <w:color w:val="006AAB"/>
+                <w:sz w:val="20"/>
+                <w:szCs w:val="20"/>
+              </w:rPr>
+            </w:pPr>
+            <w:r>
+              <w:rPr>
+                <w:color w:val="006AAB"/>
+                <w:sz w:val="20"/>
+                <w:szCs w:val="20"/>
+              </w:rPr>
+              <w:t>format</w:t>
+            </w:r>
+          </w:p>
+        </w:tc>
+        <w:tc>
+          <w:tcPr>
+            <w:tcW w:w="1134" w:type="dxa"/>
+            <w:tcBorders>
+              <w:bottom w:val="single" w:sz="12" w:space="0" w:color="006AAB"/>
+            </w:tcBorders>
+            <w:vAlign w:val="center"/>
+          </w:tcPr>
+          <w:p>
+            <w:pPr>
+              <w:jc w:val="center"/>
+              <w:rPr>
+                <w:b/>
+                <w:bCs/>
+                <w:color w:val="006AAB"/>
+                <w:sz w:val="20"/>
+                <w:szCs w:val="20"/>
+              </w:rPr>
+            </w:pPr>
+            <w:r>
+              <w:rPr>
+                <w:color w:val="006AAB"/>
+                <w:sz w:val="20"/>
+                <w:szCs w:val="20"/>
+              </w:rPr>
+              <w:t>estimated volume</w:t>
+            </w:r>
+          </w:p>
+        </w:tc>
+        <w:tc>
+          <w:tcPr>
+            <w:tcW w:w="4096" w:type="dxa"/>
+            <w:tcBorders>
+              <w:bottom w:val="single" w:sz="12" w:space="0" w:color="006AAB"/>
+            </w:tcBorders>
+            <w:vAlign w:val="center"/>
+          </w:tcPr>
+          <w:p>
+            <w:pPr>
+              <w:jc w:val="center"/>
+              <w:rPr>
+                <w:b/>
+                <w:bCs/>
+                <w:color w:val="006AAB"/>
+                <w:sz w:val="20"/>
+                <w:szCs w:val="20"/>
+              </w:rPr>
+            </w:pPr>
+            <w:r>
+              <w:rPr>
+                <w:color w:val="006AAB"/>
+                <w:sz w:val="20"/>
+                <w:szCs w:val="20"/>
+              </w:rPr>
+              <w:t>comment</w:t>
+            </w:r>
+          </w:p>
+        </w:tc>
+      </w:tr>
+      <w:tr>
+        <w:tc>
+          <w:tcPr>
+            <w:tcW w:w="567" w:type="dxa"/>
+            <w:tcBorders>
+              <w:top w:val="single" w:sz="12" w:space="0" w:color="006AAB"/>
+            </w:tcBorders>
+          </w:tcPr>
+          <w:p>
+            <w:pPr>
+              <w:jc w:val="center"/>
+              <w:rPr>
+                <w:b/>
+                <w:bCs/>
+                <w:sz w:val="20"/>
+                <w:szCs w:val="20"/>
+              </w:rPr>
+            </w:pPr>
+            <w:r>
+              <w:rPr>
+                <w:sz w:val="20"/>
+                <w:szCs w:val="20"/>
+              </w:rPr>
+              <w:t>R</w:t>
+            </w:r>
+            <w:r>
+              <w:rPr>
+                <w:sz w:val="20"/>
+                <w:szCs w:val="20"/>
+              </w:rPr>
+              <w:t>1</w:t>
+            </w:r>
+          </w:p>
+        </w:tc>
+        <w:tc>
+          <w:tcPr>
+            <w:tcW w:w="1403" w:type="dxa"/>
+            <w:tcBorders>
+              <w:top w:val="single" w:sz="12" w:space="0" w:color="006AAB"/>
+            </w:tcBorders>
+          </w:tcPr>
+          <w:p>
+            <w:pPr>
+              <w:rPr>
+                <w:sz w:val="20"/>
+                <w:szCs w:val="20"/>
+              </w:rPr>
+            </w:pPr>
+            <w:r>
+              <w:rPr>
+                <w:color w:val="92D050"/>
+                <w:sz w:val="20"/>
+                <w:szCs w:val="20"/>
+              </w:rPr>
+              <w:t>…</w:t>
+            </w:r>
+          </w:p>
+        </w:tc>
+        <w:tc>
+          <w:tcPr>
+            <w:tcW w:w="865" w:type="dxa"/>
+            <w:tcBorders>
+              <w:top w:val="single" w:sz="12" w:space="0" w:color="006AAB"/>
+            </w:tcBorders>
+          </w:tcPr>
+          <w:p>
+            <w:pPr>
+              <w:rPr>
+                <w:sz w:val="20"/>
+                <w:szCs w:val="20"/>
+              </w:rPr>
+            </w:pPr>
+            <w:r>
+              <w:rPr>
+                <w:color w:val="92D050"/>
+                <w:sz w:val="20"/>
+                <w:szCs w:val="20"/>
+              </w:rPr>
+              <w:t>…</w:t>
+            </w:r>
+          </w:p>
+        </w:tc>
+        <w:tc>
+          <w:tcPr>
+            <w:tcW w:w="1134" w:type="dxa"/>
+            <w:tcBorders>
+              <w:top w:val="single" w:sz="12" w:space="0" w:color="006AAB"/>
+            </w:tcBorders>
+          </w:tcPr>
+          <w:p>
+            <w:pPr>
+              <w:rPr>
+                <w:sz w:val="20"/>
+                <w:szCs w:val="20"/>
+              </w:rPr>
+            </w:pPr>
+            <w:r>
+              <w:rPr>
+                <w:color w:val="92D050"/>
+                <w:sz w:val="20"/>
+                <w:szCs w:val="20"/>
+              </w:rPr>
+              <w:t>…</w:t>
+            </w:r>
+          </w:p>
+        </w:tc>
+        <w:tc>
+          <w:tcPr>
+            <w:tcW w:w="1134" w:type="dxa"/>
+            <w:tcBorders>
+              <w:top w:val="single" w:sz="12" w:space="0" w:color="006AAB"/>
+            </w:tcBorders>
+          </w:tcPr>
+          <w:p>
+            <w:pPr>
+              <w:rPr>
+                <w:sz w:val="20"/>
+                <w:szCs w:val="20"/>
+              </w:rPr>
+            </w:pPr>
+            <w:r>
+              <w:rPr>
+                <w:color w:val="92D050"/>
+                <w:sz w:val="20"/>
+                <w:szCs w:val="20"/>
+              </w:rPr>
+              <w:t>…</w:t>
+            </w:r>
+          </w:p>
+        </w:tc>
+        <w:tc>
+          <w:tcPr>
+            <w:tcW w:w="4096" w:type="dxa"/>
+            <w:tcBorders>
+              <w:top w:val="single" w:sz="12" w:space="0" w:color="006AAB"/>
+            </w:tcBorders>
+          </w:tcPr>
+          <w:p>
+            <w:pPr>
+              <w:rPr>
+                <w:sz w:val="20"/>
+                <w:szCs w:val="20"/>
+              </w:rPr>
+            </w:pPr>
+            <w:r>
+              <w:rPr>
+                <w:color w:val="92D050"/>
+                <w:sz w:val="20"/>
+                <w:szCs w:val="20"/>
+              </w:rPr>
+              <w:t>…</w:t>
+            </w:r>
+          </w:p>
+        </w:tc>
+      </w:tr>
+      <w:tr>
+        <w:tc>
+          <w:tcPr>
+            <w:tcW w:w="567" w:type="dxa"/>
+          </w:tcPr>
+          <w:p>
+            <w:pPr>
+              <w:jc w:val="center"/>
+              <w:rPr>
+                <w:b/>
+                <w:bCs/>
+                <w:sz w:val="20"/>
+                <w:szCs w:val="20"/>
+              </w:rPr>
+            </w:pPr>
+            <w:r>
+              <w:rPr>
+                <w:sz w:val="20"/>
+                <w:szCs w:val="20"/>
+              </w:rPr>
+              <w:t>R</w:t>
+            </w:r>
+            <w:r>
+              <w:rPr>
+                <w:sz w:val="20"/>
+                <w:szCs w:val="20"/>
+              </w:rPr>
+              <w:t>2</w:t>
+            </w:r>
+          </w:p>
+        </w:tc>
+        <w:tc>
+          <w:tcPr>
+            <w:tcW w:w="1403" w:type="dxa"/>
+          </w:tcPr>
+          <w:p>
+            <w:pPr>
+              <w:rPr>
+                <w:sz w:val="20"/>
+                <w:szCs w:val="20"/>
+              </w:rPr>
+            </w:pPr>
+          </w:p>
+        </w:tc>
+        <w:tc>
+          <w:tcPr>
+            <w:tcW w:w="865" w:type="dxa"/>
+          </w:tcPr>
+          <w:p>
+            <w:pPr>
+              <w:rPr>
+                <w:sz w:val="20"/>
+                <w:szCs w:val="20"/>
+              </w:rPr>
+            </w:pPr>
+          </w:p>
+        </w:tc>
+        <w:tc>
+          <w:tcPr>
+            <w:tcW w:w="1134" w:type="dxa"/>
+          </w:tcPr>
+          <w:p>
+            <w:pPr>
+              <w:rPr>
+                <w:sz w:val="20"/>
+                <w:szCs w:val="20"/>
+              </w:rPr>
+            </w:pPr>
+          </w:p>
+        </w:tc>
+        <w:tc>
+          <w:tcPr>
+            <w:tcW w:w="1134" w:type="dxa"/>
+          </w:tcPr>
+          <w:p>
+            <w:pPr>
+              <w:rPr>
+                <w:sz w:val="20"/>
+                <w:szCs w:val="20"/>
+              </w:rPr>
+            </w:pPr>
+          </w:p>
+        </w:tc>
+        <w:tc>
+          <w:tcPr>
+            <w:tcW w:w="4096" w:type="dxa"/>
+          </w:tcPr>
+          <w:p>
+            <w:pPr>
+              <w:rPr>
+                <w:sz w:val="20"/>
+                <w:szCs w:val="20"/>
+              </w:rPr>
+            </w:pPr>
+          </w:p>
+        </w:tc>
+      </w:tr>
+      <w:tr>
+        <w:tc>
+          <w:tcPr>
+            <w:tcW w:w="567" w:type="dxa"/>
+          </w:tcPr>
+          <w:p>
+            <w:pPr>
+              <w:jc w:val="center"/>
+              <w:rPr>
+                <w:b/>
+                <w:bCs/>
+                <w:sz w:val="20"/>
+                <w:szCs w:val="20"/>
+              </w:rPr>
+            </w:pPr>
+            <w:r>
+              <w:rPr>
+                <w:sz w:val="20"/>
+                <w:szCs w:val="20"/>
+              </w:rPr>
+              <w:t>R</w:t>
+            </w:r>
+            <w:r>
+              <w:rPr>
+                <w:sz w:val="20"/>
+                <w:szCs w:val="20"/>
+              </w:rPr>
+              <w:t>3</w:t>
+            </w:r>
+          </w:p>
+        </w:tc>
+        <w:tc>
+          <w:tcPr>
+            <w:tcW w:w="1403" w:type="dxa"/>
+          </w:tcPr>
+          <w:p>
+            <w:pPr>
+              <w:rPr>
+                <w:sz w:val="20"/>
+                <w:szCs w:val="20"/>
+              </w:rPr>
+            </w:pPr>
+          </w:p>
+        </w:tc>
+        <w:tc>
+          <w:tcPr>
+            <w:tcW w:w="865" w:type="dxa"/>
+          </w:tcPr>
+          <w:p>
+            <w:pPr>
+              <w:rPr>
+                <w:sz w:val="20"/>
+                <w:szCs w:val="20"/>
+              </w:rPr>
+            </w:pPr>
+          </w:p>
+        </w:tc>
+        <w:tc>
+          <w:tcPr>
+            <w:tcW w:w="1134" w:type="dxa"/>
+          </w:tcPr>
+          <w:p>
+            <w:pPr>
+              <w:rPr>
+                <w:sz w:val="20"/>
+                <w:szCs w:val="20"/>
+              </w:rPr>
+            </w:pPr>
+          </w:p>
+        </w:tc>
+        <w:tc>
+          <w:tcPr>
+            <w:tcW w:w="1134" w:type="dxa"/>
+          </w:tcPr>
+          <w:p>
+            <w:pPr>
+              <w:rPr>
+                <w:sz w:val="20"/>
+                <w:szCs w:val="20"/>
+              </w:rPr>
+            </w:pPr>
+          </w:p>
+        </w:tc>
+        <w:tc>
+          <w:tcPr>
+            <w:tcW w:w="4096" w:type="dxa"/>
+          </w:tcPr>
+          <w:p>
+            <w:pPr>
+              <w:rPr>
+                <w:sz w:val="20"/>
+                <w:szCs w:val="20"/>
+              </w:rPr>
+            </w:pPr>
+          </w:p>
+        </w:tc>
+      </w:tr>
+      <w:bookmarkEnd w:id="8"/>
+    </w:tbl>
+    <w:p>
+      <w:pPr>
+        <w:rPr>
+          <w:lang w:val="en-GB"/>
+        </w:rPr>
+      </w:pPr>
     </w:p>
     <w:sectPr>
-      <w:headerReference w:type="default" r:id="rId13"/>
+      <w:headerReference w:type="first" r:id="rId14"/>
       <w:pgSz w:w="11906" w:h="16838"/>
       <w:pgMar w:top="1440" w:right="1440" w:bottom="1440" w:left="1440" w:header="708" w:footer="708" w:gutter="0"/>
       <w:cols w:space="708"/>
+      <w:titlePg/>
       <w:docGrid w:linePitch="360"/>
     </w:sectPr>
   </w:body>
@@ -2145,10 +5274,10 @@
         <w:szCs w:val="20"/>
       </w:rPr>
       <w:drawing>
-        <wp:inline distT="0" distB="0" distL="0" distR="0" wp14:anchorId="46A72364" wp14:editId="150589E0">
+        <wp:inline distT="0" distB="0" distL="0" distR="0" wp14:anchorId="70045932" wp14:editId="71DEC281">
           <wp:extent cx="2851696" cy="1080000"/>
           <wp:effectExtent l="0" t="0" r="6350" b="6350"/>
-          <wp:docPr id="1" name="Grafik 1"/>
+          <wp:docPr id="2" name="Grafik 1"/>
           <wp:cNvGraphicFramePr>
             <a:graphicFrameLocks xmlns:a="http://schemas.openxmlformats.org/drawingml/2006/main" noChangeAspect="1"/>
           </wp:cNvGraphicFramePr>
@@ -3633,7 +6762,7 @@
 </file>
 
 <file path=customXml/itemProps1.xml><?xml version="1.0" encoding="utf-8"?>
-<ds:datastoreItem xmlns:ds="http://schemas.openxmlformats.org/officeDocument/2006/customXml" ds:itemID="{5BD48B97-A605-40F6-BB87-3A14AACBD9A8}">
+<ds:datastoreItem xmlns:ds="http://schemas.openxmlformats.org/officeDocument/2006/customXml" ds:itemID="{E63574E6-F069-4320-8A2E-E578ECF2412D}">
   <ds:schemaRefs>
     <ds:schemaRef ds:uri="http://schemas.openxmlformats.org/officeDocument/2006/bibliography"/>
   </ds:schemaRefs>

</xml_diff>

<commit_message>
Update contributors section. Mapping variable will have no limit numbers.
</commit_message>
<xml_diff>
--- a/src/template/template.docx
+++ b/src/template/template.docx
@@ -100,15 +100,6 @@
           <w:lang w:val="en-GB"/>
         </w:rPr>
       </w:pPr>
-    </w:p>
-    <w:p>
-      <w:pPr>
-        <w:rPr>
-          <w:lang w:val="en-GB"/>
-        </w:rPr>
-      </w:pPr>
-      <w:bookmarkStart w:id="2" w:name="_GoBack"/>
-      <w:bookmarkEnd w:id="2"/>
     </w:p>
     <w:p>
       <w:pPr>
@@ -914,7 +905,6 @@
               </w:rPr>
               <w:br/>
             </w:r>
-            &gt;
             <w:proofErr w:type="spellStart"/>
             <w:r>
               <w:rPr>
@@ -946,6 +936,15 @@
               <w:t>[coordinatorror]</w:t>
             </w:r>
             <w:proofErr w:type="spellEnd"/>
+            <w:r>
+              <w:rPr>
+                <w:color w:val="92D050"/>
+                <w:sz w:val="20"/>
+                <w:szCs w:val="20"/>
+                <w:lang w:val="en-GB"/>
+              </w:rPr>
+              <w:t>]</w:t>
+            </w:r>
           </w:p>
         </w:tc>
       </w:tr>
@@ -1067,7 +1066,16 @@
                 <w:szCs w:val="20"/>
                 <w:lang w:val="en-GB"/>
               </w:rPr>
-              <w:t>, </w:t>
+              <w:t>,</w:t>
+            </w:r>
+            <w:r>
+              <w:rPr>
+                <w:color w:val="92D050"/>
+                <w:sz w:val="20"/>
+                <w:szCs w:val="20"/>
+                <w:lang w:val="en-GB"/>
+              </w:rPr>
+              <w:t xml:space="preserve"> </w:t>
             </w:r>
             <w:proofErr w:type="spellStart"/>
             <w:r>
@@ -1087,7 +1095,16 @@
                 <w:szCs w:val="20"/>
                 <w:lang w:val="en-GB"/>
               </w:rPr>
-              <w:t>, </w:t>
+              <w:t>,</w:t>
+            </w:r>
+            <w:r>
+              <w:rPr>
+                <w:color w:val="92D050"/>
+                <w:sz w:val="20"/>
+                <w:szCs w:val="20"/>
+                <w:lang w:val="en-GB"/>
+              </w:rPr>
+              <w:t xml:space="preserve"> </w:t>
             </w:r>
             <w:proofErr w:type="spellStart"/>
             <w:r>
@@ -1152,120 +1169,10 @@
                 <w:szCs w:val="20"/>
                 <w:lang w:val="en-GB"/>
               </w:rPr>
-              <w:t>[contributor1name],[contributor1mail],[contributor1id],</w:t>
-            </w:r>
-            <w:r>
-              <w:rPr>
-                <w:color w:val="92D050"/>
-                <w:sz w:val="20"/>
-                <w:szCs w:val="20"/>
-                <w:lang w:val="en-GB"/>
-              </w:rPr>
-              <w:br/>
-            </w:r>
-            <w:r>
-              <w:rPr>
-                <w:color w:val="92D050"/>
-                <w:sz w:val="20"/>
-                <w:szCs w:val="20"/>
-                <w:lang w:val="en-GB"/>
-              </w:rPr>
-              <w:t>[contributor1affiliation],[contributor1ror]</w:t>
-            </w:r>
-          </w:p>
-          <w:p>
-            <w:pPr>
-              <w:rPr>
-                <w:color w:val="92D050"/>
-                <w:sz w:val="20"/>
-                <w:szCs w:val="20"/>
-                <w:lang w:val="en-GB"/>
-              </w:rPr>
-            </w:pPr>
-            <w:r>
-              <w:rPr>
-                <w:color w:val="92D050"/>
-                <w:sz w:val="20"/>
-                <w:szCs w:val="20"/>
-                <w:lang w:val="en-GB"/>
-              </w:rPr>
-              <w:t>[contributor2name],[contributor2mail],[contributor2id],</w:t>
-            </w:r>
-            <w:r>
-              <w:rPr>
-                <w:color w:val="92D050"/>
-                <w:sz w:val="20"/>
-                <w:szCs w:val="20"/>
-                <w:lang w:val="en-GB"/>
-              </w:rPr>
-              <w:br/>
-            </w:r>
-            <w:r>
-              <w:rPr>
-                <w:color w:val="92D050"/>
-                <w:sz w:val="20"/>
-                <w:szCs w:val="20"/>
-                <w:lang w:val="en-GB"/>
-              </w:rPr>
-              <w:t>[contributor2affiliation],[contributor2ror]</w:t>
-            </w:r>
-          </w:p>
-          <w:p>
-            <w:pPr>
-              <w:rPr>
-                <w:color w:val="92D050"/>
-                <w:sz w:val="20"/>
-                <w:szCs w:val="20"/>
-                <w:lang w:val="en-GB"/>
-              </w:rPr>
-            </w:pPr>
-            <w:r>
-              <w:rPr>
-                <w:color w:val="92D050"/>
-                <w:sz w:val="20"/>
-                <w:szCs w:val="20"/>
-                <w:lang w:val="en-GB"/>
-              </w:rPr>
-              <w:t>[contributor3name], [contributor3mail], [contributor3id], [contributor3affiliation], [contributor3ror]</w:t>
-            </w:r>
-          </w:p>
-          <w:p>
-            <w:pPr>
-              <w:rPr>
-                <w:color w:val="92D050"/>
-                <w:sz w:val="20"/>
-                <w:szCs w:val="20"/>
-                <w:lang w:val="en-GB"/>
-              </w:rPr>
-            </w:pPr>
-            <w:r>
-              <w:rPr>
-                <w:color w:val="92D050"/>
-                <w:sz w:val="20"/>
-                <w:szCs w:val="20"/>
-                <w:lang w:val="en-GB"/>
-              </w:rPr>
-              <w:t>[contributor4name], [contributor4mail], [contributor4id], [contributor4affiliation], [contributor4ror]</w:t>
-            </w:r>
-          </w:p>
-          <w:p>
-            <w:pPr>
-              <w:rPr>
-                <w:color w:val="92D050"/>
-                <w:sz w:val="20"/>
-                <w:szCs w:val="20"/>
-                <w:lang w:val="en-GB"/>
-              </w:rPr>
-            </w:pPr>
-            <w:r>
-              <w:rPr>
-                <w:color w:val="92D050"/>
-                <w:sz w:val="20"/>
-                <w:szCs w:val="20"/>
-                <w:lang w:val="en-GB"/>
-              </w:rPr>
-              <w:t>[contributor5name], [contributor5mail], [contributor5id], [contributor5affiliation], [contributor5ror]</w:t>
-            </w:r>
+              <w:t>[contributors]</w:t>
+            </w:r>
+            <w:bookmarkStart w:id="2" w:name="_GoBack"/>
+            <w:bookmarkEnd w:id="2"/>
           </w:p>
         </w:tc>
       </w:tr>
@@ -6762,7 +6669,7 @@
 </file>
 
 <file path=customXml/itemProps1.xml><?xml version="1.0" encoding="utf-8"?>
-<ds:datastoreItem xmlns:ds="http://schemas.openxmlformats.org/officeDocument/2006/customXml" ds:itemID="{E63574E6-F069-4320-8A2E-E578ECF2412D}">
+<ds:datastoreItem xmlns:ds="http://schemas.openxmlformats.org/officeDocument/2006/customXml" ds:itemID="{BCEDDFB9-5E22-44EC-91A9-C48BA2FE158D}">
   <ds:schemaRefs>
     <ds:schemaRef ds:uri="http://schemas.openxmlformats.org/officeDocument/2006/bibliography"/>
   </ds:schemaRefs>

</xml_diff>

<commit_message>
update dynamic table rows for datasets
</commit_message>
<xml_diff>
--- a/src/template/template.docx
+++ b/src/template/template.docx
@@ -44,7 +44,15 @@
         <w:rPr>
           <w:lang w:val="en-GB"/>
         </w:rPr>
-        <w:t xml:space="preserve"> (DMP)</w:t>
+        <w:t xml:space="preserve"> </w:t>
+      </w:r>
+      <w:bookmarkStart w:id="1" w:name="_GoBack"/>
+      <w:bookmarkEnd w:id="1"/>
+      <w:r>
+        <w:rPr>
+          <w:lang w:val="en-GB"/>
+        </w:rPr>
+        <w:t>(DMP)</w:t>
       </w:r>
     </w:p>
     <w:p>
@@ -80,7 +88,7 @@
           <w:szCs w:val="52"/>
         </w:rPr>
       </w:pPr>
-      <w:bookmarkStart w:id="1" w:name="_Toc64363684"/>
+      <w:bookmarkStart w:id="2" w:name="_Toc64363684"/>
       <w:proofErr w:type="spellStart"/>
       <w:r>
         <w:rPr>
@@ -92,7 +100,7 @@
         <w:t>[projectacronym]</w:t>
       </w:r>
       <w:proofErr w:type="spellEnd"/>
-      <w:bookmarkEnd w:id="1"/>
+      <w:bookmarkEnd w:id="2"/>
     </w:p>
     <w:p>
       <w:pPr>
@@ -936,15 +944,6 @@
               <w:t>[coordinatorror]</w:t>
             </w:r>
             <w:proofErr w:type="spellEnd"/>
-            <w:r>
-              <w:rPr>
-                <w:color w:val="92D050"/>
-                <w:sz w:val="20"/>
-                <w:szCs w:val="20"/>
-                <w:lang w:val="en-GB"/>
-              </w:rPr>
-              <w:t>]</w:t>
-            </w:r>
           </w:p>
         </w:tc>
       </w:tr>
@@ -1095,16 +1094,7 @@
                 <w:szCs w:val="20"/>
                 <w:lang w:val="en-GB"/>
               </w:rPr>
-              <w:t>,</w:t>
-            </w:r>
-            <w:r>
-              <w:rPr>
-                <w:color w:val="92D050"/>
-                <w:sz w:val="20"/>
-                <w:szCs w:val="20"/>
-                <w:lang w:val="en-GB"/>
-              </w:rPr>
-              <w:t xml:space="preserve"> </w:t>
+              <w:t>, </w:t>
             </w:r>
             <w:proofErr w:type="spellStart"/>
             <w:r>
@@ -1171,8 +1161,6 @@
               </w:rPr>
               <w:t>[contributors]</w:t>
             </w:r>
-            <w:bookmarkStart w:id="2" w:name="_GoBack"/>
-            <w:bookmarkEnd w:id="2"/>
           </w:p>
         </w:tc>
       </w:tr>
@@ -3802,17 +3790,17 @@
         <w:tblLook w:val="04A0" w:firstRow="1" w:lastRow="0" w:firstColumn="1" w:lastColumn="0" w:noHBand="0" w:noVBand="1"/>
       </w:tblPr>
       <w:tblGrid>
-        <w:gridCol w:w="515"/>
-        <w:gridCol w:w="1595"/>
-        <w:gridCol w:w="1473"/>
-        <w:gridCol w:w="1662"/>
-        <w:gridCol w:w="1351"/>
-        <w:gridCol w:w="2603"/>
+        <w:gridCol w:w="506"/>
+        <w:gridCol w:w="1733"/>
+        <w:gridCol w:w="1599"/>
+        <w:gridCol w:w="1806"/>
+        <w:gridCol w:w="1464"/>
+        <w:gridCol w:w="2091"/>
       </w:tblGrid>
       <w:tr>
         <w:tc>
           <w:tcPr>
-            <w:tcW w:w="567" w:type="dxa"/>
+            <w:tcW w:w="515" w:type="dxa"/>
             <w:tcBorders>
               <w:bottom w:val="single" w:sz="12" w:space="0" w:color="006AAB"/>
             </w:tcBorders>
@@ -3841,7 +3829,7 @@
         </w:tc>
         <w:tc>
           <w:tcPr>
-            <w:tcW w:w="1403" w:type="dxa"/>
+            <w:tcW w:w="1595" w:type="dxa"/>
             <w:tcBorders>
               <w:bottom w:val="single" w:sz="12" w:space="0" w:color="006AAB"/>
             </w:tcBorders>
@@ -3870,7 +3858,7 @@
         </w:tc>
         <w:tc>
           <w:tcPr>
-            <w:tcW w:w="865" w:type="dxa"/>
+            <w:tcW w:w="1473" w:type="dxa"/>
             <w:tcBorders>
               <w:bottom w:val="single" w:sz="12" w:space="0" w:color="006AAB"/>
             </w:tcBorders>
@@ -3899,7 +3887,7 @@
         </w:tc>
         <w:tc>
           <w:tcPr>
-            <w:tcW w:w="1134" w:type="dxa"/>
+            <w:tcW w:w="1662" w:type="dxa"/>
             <w:tcBorders>
               <w:bottom w:val="single" w:sz="12" w:space="0" w:color="006AAB"/>
             </w:tcBorders>
@@ -3928,7 +3916,7 @@
         </w:tc>
         <w:tc>
           <w:tcPr>
-            <w:tcW w:w="1134" w:type="dxa"/>
+            <w:tcW w:w="1351" w:type="dxa"/>
             <w:tcBorders>
               <w:bottom w:val="single" w:sz="12" w:space="0" w:color="006AAB"/>
             </w:tcBorders>
@@ -3957,7 +3945,7 @@
         </w:tc>
         <w:tc>
           <w:tcPr>
-            <w:tcW w:w="4096" w:type="dxa"/>
+            <w:tcW w:w="2603" w:type="dxa"/>
             <w:tcBorders>
               <w:bottom w:val="single" w:sz="12" w:space="0" w:color="006AAB"/>
             </w:tcBorders>
@@ -3988,159 +3976,85 @@
       <w:tr>
         <w:tc>
           <w:tcPr>
-            <w:tcW w:w="567" w:type="dxa"/>
+            <w:tcW w:w="515" w:type="dxa"/>
             <w:tcBorders>
               <w:top w:val="single" w:sz="12" w:space="0" w:color="006AAB"/>
             </w:tcBorders>
           </w:tcPr>
           <w:p>
             <w:pPr>
-              <w:jc w:val="center"/>
               <w:rPr>
                 <w:b/>
                 <w:bCs/>
-                <w:sz w:val="20"/>
-                <w:szCs w:val="20"/>
               </w:rPr>
             </w:pPr>
             <w:bookmarkStart w:id="7" w:name="_Hlk65761746"/>
             <w:r>
-              <w:rPr>
-                <w:sz w:val="20"/>
-                <w:szCs w:val="20"/>
-              </w:rPr>
-              <w:t>P</w:t>
-            </w:r>
-            <w:r>
-              <w:rPr>
-                <w:sz w:val="20"/>
-                <w:szCs w:val="20"/>
-              </w:rPr>
-              <w:t>1</w:t>
-            </w:r>
-          </w:p>
-        </w:tc>
-        <w:tc>
-          <w:tcPr>
-            <w:tcW w:w="1403" w:type="dxa"/>
+              <w:t>P1</w:t>
+            </w:r>
+          </w:p>
+        </w:tc>
+        <w:tc>
+          <w:tcPr>
+            <w:tcW w:w="1595" w:type="dxa"/>
             <w:tcBorders>
               <w:top w:val="single" w:sz="12" w:space="0" w:color="006AAB"/>
             </w:tcBorders>
           </w:tcPr>
           <w:p>
-            <w:pPr>
-              <w:rPr>
-                <w:color w:val="92D050"/>
-                <w:sz w:val="20"/>
-                <w:szCs w:val="20"/>
-              </w:rPr>
-            </w:pPr>
-            <w:r>
-              <w:rPr>
-                <w:color w:val="92D050"/>
-                <w:sz w:val="20"/>
-                <w:szCs w:val="20"/>
-              </w:rPr>
+            <w:r>
               <w:t>[dataset1name]</w:t>
             </w:r>
           </w:p>
         </w:tc>
         <w:tc>
           <w:tcPr>
-            <w:tcW w:w="865" w:type="dxa"/>
+            <w:tcW w:w="1473" w:type="dxa"/>
             <w:tcBorders>
               <w:top w:val="single" w:sz="12" w:space="0" w:color="006AAB"/>
             </w:tcBorders>
           </w:tcPr>
           <w:p>
-            <w:pPr>
-              <w:rPr>
-                <w:color w:val="92D050"/>
-                <w:sz w:val="20"/>
-                <w:szCs w:val="20"/>
-              </w:rPr>
-            </w:pPr>
-            <w:r>
-              <w:rPr>
-                <w:color w:val="92D050"/>
-                <w:sz w:val="20"/>
-                <w:szCs w:val="20"/>
-              </w:rPr>
+            <w:r>
               <w:t>[dataset1type]</w:t>
             </w:r>
           </w:p>
         </w:tc>
         <w:tc>
           <w:tcPr>
-            <w:tcW w:w="1134" w:type="dxa"/>
+            <w:tcW w:w="1662" w:type="dxa"/>
             <w:tcBorders>
               <w:top w:val="single" w:sz="12" w:space="0" w:color="006AAB"/>
             </w:tcBorders>
           </w:tcPr>
           <w:p>
-            <w:pPr>
-              <w:rPr>
-                <w:color w:val="92D050"/>
-                <w:sz w:val="20"/>
-                <w:szCs w:val="20"/>
-              </w:rPr>
-            </w:pPr>
-            <w:r>
-              <w:rPr>
-                <w:color w:val="92D050"/>
-                <w:sz w:val="20"/>
-                <w:szCs w:val="20"/>
-              </w:rPr>
+            <w:r>
               <w:t>[dataset1format]</w:t>
             </w:r>
           </w:p>
         </w:tc>
         <w:tc>
           <w:tcPr>
-            <w:tcW w:w="1134" w:type="dxa"/>
+            <w:tcW w:w="1351" w:type="dxa"/>
             <w:tcBorders>
               <w:top w:val="single" w:sz="12" w:space="0" w:color="006AAB"/>
             </w:tcBorders>
           </w:tcPr>
           <w:p>
-            <w:pPr>
-              <w:rPr>
-                <w:color w:val="92D050"/>
-                <w:sz w:val="20"/>
-                <w:szCs w:val="20"/>
-              </w:rPr>
-            </w:pPr>
-            <w:r>
-              <w:rPr>
-                <w:color w:val="92D050"/>
-                <w:sz w:val="20"/>
-                <w:szCs w:val="20"/>
-              </w:rPr>
+            <w:r>
               <w:t>[dataset1vol]</w:t>
             </w:r>
           </w:p>
         </w:tc>
         <w:tc>
           <w:tcPr>
-            <w:tcW w:w="4096" w:type="dxa"/>
+            <w:tcW w:w="2603" w:type="dxa"/>
             <w:tcBorders>
               <w:top w:val="single" w:sz="12" w:space="0" w:color="006AAB"/>
             </w:tcBorders>
           </w:tcPr>
           <w:p>
-            <w:pPr>
-              <w:rPr>
-                <w:color w:val="92D050"/>
-                <w:sz w:val="20"/>
-                <w:szCs w:val="20"/>
-              </w:rPr>
-            </w:pPr>
-            <w:r>
-              <w:rPr>
-                <w:color w:val="92D050"/>
-                <w:sz w:val="20"/>
-                <w:szCs w:val="20"/>
-              </w:rPr>
+            <w:r>
               <w:t>…</w:t>
             </w:r>
           </w:p>
@@ -4150,388 +4064,46 @@
       <w:tr>
         <w:tc>
           <w:tcPr>
-            <w:tcW w:w="567" w:type="dxa"/>
-          </w:tcPr>
-          <w:p>
-            <w:pPr>
-              <w:jc w:val="center"/>
+            <w:tcW w:w="515" w:type="dxa"/>
+          </w:tcPr>
+          <w:p>
+            <w:pPr>
               <w:rPr>
                 <w:b/>
                 <w:bCs/>
-                <w:sz w:val="20"/>
-                <w:szCs w:val="20"/>
-              </w:rPr>
-            </w:pPr>
-            <w:r>
-              <w:rPr>
-                <w:sz w:val="20"/>
-                <w:szCs w:val="20"/>
-              </w:rPr>
-              <w:t>P</w:t>
-            </w:r>
-            <w:r>
-              <w:rPr>
-                <w:sz w:val="20"/>
-                <w:szCs w:val="20"/>
-              </w:rPr>
-              <w:t>2</w:t>
-            </w:r>
-          </w:p>
-        </w:tc>
-        <w:tc>
-          <w:tcPr>
-            <w:tcW w:w="1403" w:type="dxa"/>
-          </w:tcPr>
-          <w:p>
-            <w:pPr>
-              <w:rPr>
-                <w:sz w:val="20"/>
-                <w:szCs w:val="20"/>
-              </w:rPr>
-            </w:pPr>
-            <w:r>
-              <w:rPr>
-                <w:color w:val="92D050"/>
-                <w:sz w:val="20"/>
-                <w:szCs w:val="20"/>
-              </w:rPr>
-              <w:t>[dataset2name]</w:t>
-            </w:r>
-          </w:p>
-        </w:tc>
-        <w:tc>
-          <w:tcPr>
-            <w:tcW w:w="865" w:type="dxa"/>
-          </w:tcPr>
-          <w:p>
-            <w:pPr>
-              <w:rPr>
-                <w:sz w:val="20"/>
-                <w:szCs w:val="20"/>
-              </w:rPr>
-            </w:pPr>
-            <w:r>
-              <w:rPr>
-                <w:color w:val="92D050"/>
-                <w:sz w:val="20"/>
-                <w:szCs w:val="20"/>
-              </w:rPr>
-              <w:t>[dataset2type]</w:t>
-            </w:r>
-          </w:p>
-        </w:tc>
-        <w:tc>
-          <w:tcPr>
-            <w:tcW w:w="1134" w:type="dxa"/>
-          </w:tcPr>
-          <w:p>
-            <w:pPr>
-              <w:rPr>
-                <w:sz w:val="20"/>
-                <w:szCs w:val="20"/>
-              </w:rPr>
-            </w:pPr>
-            <w:r>
-              <w:rPr>
-                <w:color w:val="92D050"/>
-                <w:sz w:val="20"/>
-                <w:szCs w:val="20"/>
-              </w:rPr>
-              <w:t>[dataset2format]</w:t>
-            </w:r>
-          </w:p>
-        </w:tc>
-        <w:tc>
-          <w:tcPr>
-            <w:tcW w:w="1134" w:type="dxa"/>
-          </w:tcPr>
-          <w:p>
-            <w:pPr>
-              <w:rPr>
-                <w:sz w:val="20"/>
-                <w:szCs w:val="20"/>
-              </w:rPr>
-            </w:pPr>
-            <w:r>
-              <w:rPr>
-                <w:color w:val="92D050"/>
-                <w:sz w:val="20"/>
-                <w:szCs w:val="20"/>
-              </w:rPr>
-              <w:t>[dataset2vol]</w:t>
-            </w:r>
-          </w:p>
-        </w:tc>
-        <w:tc>
-          <w:tcPr>
-            <w:tcW w:w="4096" w:type="dxa"/>
-          </w:tcPr>
-          <w:p>
-            <w:pPr>
-              <w:rPr>
-                <w:sz w:val="20"/>
-                <w:szCs w:val="20"/>
-              </w:rPr>
-            </w:pPr>
-          </w:p>
-        </w:tc>
-      </w:tr>
-      <w:tr>
-        <w:tc>
-          <w:tcPr>
-            <w:tcW w:w="567" w:type="dxa"/>
-          </w:tcPr>
-          <w:p>
-            <w:pPr>
-              <w:jc w:val="center"/>
-              <w:rPr>
-                <w:b/>
-                <w:bCs/>
-                <w:sz w:val="20"/>
-                <w:szCs w:val="20"/>
-              </w:rPr>
-            </w:pPr>
-            <w:r>
-              <w:rPr>
-                <w:sz w:val="20"/>
-                <w:szCs w:val="20"/>
-              </w:rPr>
-              <w:t>P</w:t>
-            </w:r>
-            <w:r>
-              <w:rPr>
-                <w:sz w:val="20"/>
-                <w:szCs w:val="20"/>
-              </w:rPr>
-              <w:t>3</w:t>
-            </w:r>
-          </w:p>
-        </w:tc>
-        <w:tc>
-          <w:tcPr>
-            <w:tcW w:w="1403" w:type="dxa"/>
-          </w:tcPr>
-          <w:p>
-            <w:pPr>
-              <w:rPr>
-                <w:sz w:val="20"/>
-                <w:szCs w:val="20"/>
-              </w:rPr>
-            </w:pPr>
-            <w:r>
-              <w:rPr>
-                <w:color w:val="92D050"/>
-                <w:sz w:val="20"/>
-                <w:szCs w:val="20"/>
-              </w:rPr>
-              <w:t>[dataset3name]</w:t>
-            </w:r>
-          </w:p>
-        </w:tc>
-        <w:tc>
-          <w:tcPr>
-            <w:tcW w:w="865" w:type="dxa"/>
-          </w:tcPr>
-          <w:p>
-            <w:pPr>
-              <w:rPr>
-                <w:sz w:val="20"/>
-                <w:szCs w:val="20"/>
-              </w:rPr>
-            </w:pPr>
-            <w:r>
-              <w:rPr>
-                <w:color w:val="92D050"/>
-                <w:sz w:val="20"/>
-                <w:szCs w:val="20"/>
-              </w:rPr>
-              <w:t>[dataset3type]</w:t>
-            </w:r>
-          </w:p>
-        </w:tc>
-        <w:tc>
-          <w:tcPr>
-            <w:tcW w:w="1134" w:type="dxa"/>
-          </w:tcPr>
-          <w:p>
-            <w:pPr>
-              <w:rPr>
-                <w:sz w:val="20"/>
-                <w:szCs w:val="20"/>
-              </w:rPr>
-            </w:pPr>
-            <w:r>
-              <w:rPr>
-                <w:color w:val="92D050"/>
-                <w:sz w:val="20"/>
-                <w:szCs w:val="20"/>
-              </w:rPr>
-              <w:t>[dataset3format]</w:t>
-            </w:r>
-          </w:p>
-        </w:tc>
-        <w:tc>
-          <w:tcPr>
-            <w:tcW w:w="1134" w:type="dxa"/>
-          </w:tcPr>
-          <w:p>
-            <w:pPr>
-              <w:rPr>
-                <w:sz w:val="20"/>
-                <w:szCs w:val="20"/>
-              </w:rPr>
-            </w:pPr>
-            <w:r>
-              <w:rPr>
-                <w:color w:val="92D050"/>
-                <w:sz w:val="20"/>
-                <w:szCs w:val="20"/>
-              </w:rPr>
-              <w:t>[dataset3vol]</w:t>
-            </w:r>
-          </w:p>
-        </w:tc>
-        <w:tc>
-          <w:tcPr>
-            <w:tcW w:w="4096" w:type="dxa"/>
-          </w:tcPr>
-          <w:p>
-            <w:pPr>
-              <w:rPr>
-                <w:sz w:val="20"/>
-                <w:szCs w:val="20"/>
-              </w:rPr>
-            </w:pPr>
-          </w:p>
-        </w:tc>
-      </w:tr>
-      <w:tr>
-        <w:tc>
-          <w:tcPr>
-            <w:tcW w:w="567" w:type="dxa"/>
-          </w:tcPr>
-          <w:p>
-            <w:pPr>
-              <w:jc w:val="center"/>
-              <w:rPr>
-                <w:b/>
-                <w:bCs/>
-                <w:sz w:val="20"/>
-                <w:szCs w:val="20"/>
-              </w:rPr>
-            </w:pPr>
-            <w:r>
-              <w:rPr>
-                <w:sz w:val="20"/>
-                <w:szCs w:val="20"/>
-              </w:rPr>
-              <w:t>P</w:t>
-            </w:r>
-            <w:r>
-              <w:rPr>
-                <w:sz w:val="20"/>
-                <w:szCs w:val="20"/>
-              </w:rPr>
-              <w:t>4</w:t>
-            </w:r>
-          </w:p>
-        </w:tc>
-        <w:tc>
-          <w:tcPr>
-            <w:tcW w:w="1403" w:type="dxa"/>
-          </w:tcPr>
-          <w:p>
-            <w:pPr>
-              <w:rPr>
-                <w:sz w:val="20"/>
-                <w:szCs w:val="20"/>
-              </w:rPr>
-            </w:pPr>
-            <w:r>
-              <w:rPr>
-                <w:color w:val="92D050"/>
-                <w:sz w:val="20"/>
-                <w:szCs w:val="20"/>
-              </w:rPr>
-              <w:t>[dataset4name]</w:t>
-            </w:r>
-          </w:p>
-        </w:tc>
-        <w:tc>
-          <w:tcPr>
-            <w:tcW w:w="865" w:type="dxa"/>
-          </w:tcPr>
-          <w:p>
-            <w:pPr>
-              <w:rPr>
-                <w:sz w:val="20"/>
-                <w:szCs w:val="20"/>
-              </w:rPr>
-            </w:pPr>
-            <w:r>
-              <w:rPr>
-                <w:color w:val="92D050"/>
-                <w:sz w:val="20"/>
-                <w:szCs w:val="20"/>
-              </w:rPr>
-              <w:t>[dataset4type]</w:t>
-            </w:r>
-          </w:p>
-        </w:tc>
-        <w:tc>
-          <w:tcPr>
-            <w:tcW w:w="1134" w:type="dxa"/>
-          </w:tcPr>
-          <w:p>
-            <w:pPr>
-              <w:rPr>
-                <w:sz w:val="20"/>
-                <w:szCs w:val="20"/>
-              </w:rPr>
-            </w:pPr>
-            <w:r>
-              <w:rPr>
-                <w:color w:val="92D050"/>
-                <w:sz w:val="20"/>
-                <w:szCs w:val="20"/>
-              </w:rPr>
-              <w:t>[dataset4format]</w:t>
-            </w:r>
-          </w:p>
-        </w:tc>
-        <w:tc>
-          <w:tcPr>
-            <w:tcW w:w="1134" w:type="dxa"/>
-          </w:tcPr>
-          <w:p>
-            <w:pPr>
-              <w:rPr>
-                <w:sz w:val="20"/>
-                <w:szCs w:val="20"/>
-              </w:rPr>
-            </w:pPr>
-            <w:r>
-              <w:rPr>
-                <w:color w:val="92D050"/>
-                <w:sz w:val="20"/>
-                <w:szCs w:val="20"/>
-              </w:rPr>
-              <w:t>[dataset4vol]</w:t>
-            </w:r>
-          </w:p>
-        </w:tc>
-        <w:tc>
-          <w:tcPr>
-            <w:tcW w:w="4096" w:type="dxa"/>
-          </w:tcPr>
-          <w:p>
-            <w:pPr>
-              <w:rPr>
-                <w:sz w:val="20"/>
-                <w:szCs w:val="20"/>
-              </w:rPr>
-            </w:pPr>
-          </w:p>
+              </w:rPr>
+            </w:pPr>
+          </w:p>
+        </w:tc>
+        <w:tc>
+          <w:tcPr>
+            <w:tcW w:w="1595" w:type="dxa"/>
+          </w:tcPr>
+          <w:p/>
+        </w:tc>
+        <w:tc>
+          <w:tcPr>
+            <w:tcW w:w="1473" w:type="dxa"/>
+          </w:tcPr>
+          <w:p/>
+        </w:tc>
+        <w:tc>
+          <w:tcPr>
+            <w:tcW w:w="1662" w:type="dxa"/>
+          </w:tcPr>
+          <w:p/>
+        </w:tc>
+        <w:tc>
+          <w:tcPr>
+            <w:tcW w:w="1351" w:type="dxa"/>
+          </w:tcPr>
+          <w:p/>
+        </w:tc>
+        <w:tc>
+          <w:tcPr>
+            <w:tcW w:w="2603" w:type="dxa"/>
+          </w:tcPr>
+          <w:p/>
         </w:tc>
       </w:tr>
     </w:tbl>
@@ -5177,22 +4749,18 @@
     <w:r>
       <w:rPr>
         <w:noProof/>
-        <w:color w:val="000000"/>
-        <w:szCs w:val="20"/>
       </w:rPr>
       <w:drawing>
-        <wp:inline distT="0" distB="0" distL="0" distR="0" wp14:anchorId="70045932" wp14:editId="71DEC281">
-          <wp:extent cx="2851696" cy="1080000"/>
+        <wp:inline distT="0" distB="0" distL="0" distR="0" wp14:anchorId="407DD25E" wp14:editId="35FC447A">
+          <wp:extent cx="2851150" cy="1079500"/>
           <wp:effectExtent l="0" t="0" r="6350" b="6350"/>
-          <wp:docPr id="2" name="Grafik 1"/>
-          <wp:cNvGraphicFramePr>
-            <a:graphicFrameLocks xmlns:a="http://schemas.openxmlformats.org/drawingml/2006/main" noChangeAspect="1"/>
-          </wp:cNvGraphicFramePr>
+          <wp:docPr id="1" name="Grafik 1"/>
+          <wp:cNvGraphicFramePr/>
           <a:graphic xmlns:a="http://schemas.openxmlformats.org/drawingml/2006/main">
             <a:graphicData uri="http://schemas.openxmlformats.org/drawingml/2006/picture">
               <pic:pic xmlns:pic="http://schemas.openxmlformats.org/drawingml/2006/picture">
                 <pic:nvPicPr>
-                  <pic:cNvPr id="19" name="TU_logo.jpg"/>
+                  <pic:cNvPr id="1" name="Grafik 1"/>
                   <pic:cNvPicPr/>
                 </pic:nvPicPr>
                 <pic:blipFill>
@@ -5210,7 +4778,7 @@
                 <pic:spPr>
                   <a:xfrm>
                     <a:off x="0" y="0"/>
-                    <a:ext cx="2851696" cy="1080000"/>
+                    <a:ext cx="2851150" cy="1079500"/>
                   </a:xfrm>
                   <a:prstGeom prst="rect">
                     <a:avLst/>
@@ -6669,7 +6237,7 @@
 </file>
 
 <file path=customXml/itemProps1.xml><?xml version="1.0" encoding="utf-8"?>
-<ds:datastoreItem xmlns:ds="http://schemas.openxmlformats.org/officeDocument/2006/customXml" ds:itemID="{BCEDDFB9-5E22-44EC-91A9-C48BA2FE158D}">
+<ds:datastoreItem xmlns:ds="http://schemas.openxmlformats.org/officeDocument/2006/customXml" ds:itemID="{1BCE8B3C-6429-4415-8325-EC5C46F27E00}">
   <ds:schemaRefs>
     <ds:schemaRef ds:uri="http://schemas.openxmlformats.org/officeDocument/2006/bibliography"/>
   </ds:schemaRefs>

</xml_diff>

<commit_message>
update export document for cost section
</commit_message>
<xml_diff>
--- a/src/template/template.docx
+++ b/src/template/template.docx
@@ -919,6 +919,7 @@
                 <w:lang w:val="en-GB"/>
               </w:rPr>
             </w:pPr>
+            <w:proofErr w:type="spellStart"/>
             <w:r>
               <w:rPr>
                 <w:color w:val="92D050"/>
@@ -926,7 +927,17 @@
                 <w:szCs w:val="20"/>
                 <w:lang w:val="en-GB"/>
               </w:rPr>
-              <w:t>[</w:t>
+              <w:t>[coordinatorname]</w:t>
+            </w:r>
+            <w:proofErr w:type="spellEnd"/>
+            <w:r>
+              <w:rPr>
+                <w:color w:val="92D050"/>
+                <w:sz w:val="20"/>
+                <w:szCs w:val="20"/>
+                <w:lang w:val="en-GB"/>
+              </w:rPr>
+              <w:t xml:space="preserve">, </w:t>
             </w:r>
             <w:proofErr w:type="spellStart"/>
             <w:r>
@@ -936,7 +947,7 @@
                 <w:szCs w:val="20"/>
                 <w:lang w:val="en-GB"/>
               </w:rPr>
-              <w:t>coordinatorname</w:t>
+              <w:t>[coordinatormail]</w:t>
             </w:r>
             <w:proofErr w:type="spellEnd"/>
             <w:r>
@@ -946,8 +957,9 @@
                 <w:szCs w:val="20"/>
                 <w:lang w:val="en-GB"/>
               </w:rPr>
-              <w:t>]</w:t>
-            </w:r>
+              <w:t xml:space="preserve">, </w:t>
+            </w:r>
+            <w:proofErr w:type="spellStart"/>
             <w:r>
               <w:rPr>
                 <w:color w:val="92D050"/>
@@ -955,75 +967,9 @@
                 <w:szCs w:val="20"/>
                 <w:lang w:val="en-GB"/>
               </w:rPr>
-              <w:t xml:space="preserve">, </w:t>
-            </w:r>
-            <w:r>
-              <w:rPr>
-                <w:color w:val="92D050"/>
-                <w:sz w:val="20"/>
-                <w:szCs w:val="20"/>
-                <w:lang w:val="en-GB"/>
-              </w:rPr>
-              <w:t>[</w:t>
-            </w:r>
-            <w:proofErr w:type="spellStart"/>
-            <w:r>
-              <w:rPr>
-                <w:color w:val="92D050"/>
-                <w:sz w:val="20"/>
-                <w:szCs w:val="20"/>
-                <w:lang w:val="en-GB"/>
-              </w:rPr>
-              <w:t>coordinatormail</w:t>
+              <w:t>[coordinatorid]</w:t>
             </w:r>
             <w:proofErr w:type="spellEnd"/>
-            <w:r>
-              <w:rPr>
-                <w:color w:val="92D050"/>
-                <w:sz w:val="20"/>
-                <w:szCs w:val="20"/>
-                <w:lang w:val="en-GB"/>
-              </w:rPr>
-              <w:t>]</w:t>
-            </w:r>
-            <w:r>
-              <w:rPr>
-                <w:color w:val="92D050"/>
-                <w:sz w:val="20"/>
-                <w:szCs w:val="20"/>
-                <w:lang w:val="en-GB"/>
-              </w:rPr>
-              <w:t xml:space="preserve">, </w:t>
-            </w:r>
-            <w:r>
-              <w:rPr>
-                <w:color w:val="92D050"/>
-                <w:sz w:val="20"/>
-                <w:szCs w:val="20"/>
-                <w:lang w:val="en-GB"/>
-              </w:rPr>
-              <w:t>[</w:t>
-            </w:r>
-            <w:proofErr w:type="spellStart"/>
-            <w:r>
-              <w:rPr>
-                <w:color w:val="92D050"/>
-                <w:sz w:val="20"/>
-                <w:szCs w:val="20"/>
-                <w:lang w:val="en-GB"/>
-              </w:rPr>
-              <w:t>coordinatorid</w:t>
-            </w:r>
-            <w:proofErr w:type="spellEnd"/>
-            <w:r>
-              <w:rPr>
-                <w:color w:val="92D050"/>
-                <w:sz w:val="20"/>
-                <w:szCs w:val="20"/>
-                <w:lang w:val="en-GB"/>
-              </w:rPr>
-              <w:t>]</w:t>
-            </w:r>
             <w:r>
               <w:rPr>
                 <w:color w:val="92D050"/>
@@ -1199,6 +1145,7 @@
                 <w:lang w:val="en-GB"/>
               </w:rPr>
             </w:pPr>
+            <w:proofErr w:type="spellStart"/>
             <w:r>
               <w:rPr>
                 <w:color w:val="92D050"/>
@@ -1206,7 +1153,17 @@
                 <w:szCs w:val="20"/>
                 <w:lang w:val="en-GB"/>
               </w:rPr>
-              <w:t>[</w:t>
+              <w:t>[contactname]</w:t>
+            </w:r>
+            <w:proofErr w:type="spellEnd"/>
+            <w:r>
+              <w:rPr>
+                <w:color w:val="92D050"/>
+                <w:sz w:val="20"/>
+                <w:szCs w:val="20"/>
+                <w:lang w:val="en-GB"/>
+              </w:rPr>
+              <w:t>, </w:t>
             </w:r>
             <w:proofErr w:type="spellStart"/>
             <w:r>
@@ -1216,7 +1173,7 @@
                 <w:szCs w:val="20"/>
                 <w:lang w:val="en-GB"/>
               </w:rPr>
-              <w:t>contactname</w:t>
+              <w:t>[contactmail]</w:t>
             </w:r>
             <w:proofErr w:type="spellEnd"/>
             <w:r>
@@ -1226,7 +1183,7 @@
                 <w:szCs w:val="20"/>
                 <w:lang w:val="en-GB"/>
               </w:rPr>
-              <w:t>],[</w:t>
+              <w:t>, </w:t>
             </w:r>
             <w:proofErr w:type="spellStart"/>
             <w:r>
@@ -1236,7 +1193,7 @@
                 <w:szCs w:val="20"/>
                 <w:lang w:val="en-GB"/>
               </w:rPr>
-              <w:t>contactmail</w:t>
+              <w:t>[contactid]</w:t>
             </w:r>
             <w:proofErr w:type="spellEnd"/>
             <w:r>
@@ -1246,7 +1203,7 @@
                 <w:szCs w:val="20"/>
                 <w:lang w:val="en-GB"/>
               </w:rPr>
-              <w:t>],[</w:t>
+              <w:t>,</w:t>
             </w:r>
             <w:proofErr w:type="spellStart"/>
             <w:r>
@@ -1256,27 +1213,7 @@
                 <w:szCs w:val="20"/>
                 <w:lang w:val="en-GB"/>
               </w:rPr>
-              <w:t>contactid</w:t>
-            </w:r>
-            <w:proofErr w:type="spellEnd"/>
-            <w:r>
-              <w:rPr>
-                <w:color w:val="92D050"/>
-                <w:sz w:val="20"/>
-                <w:szCs w:val="20"/>
-                <w:lang w:val="en-GB"/>
-              </w:rPr>
-              <w:t>],[</w:t>
-            </w:r>
-            <w:proofErr w:type="spellStart"/>
-            <w:r>
-              <w:rPr>
-                <w:color w:val="92D050"/>
-                <w:sz w:val="20"/>
-                <w:szCs w:val="20"/>
-                <w:lang w:val="en-GB"/>
-              </w:rPr>
-              <w:t>contactaffiliation</w:t>
+              <w:t>[contactaffiliation</w:t>
             </w:r>
             <w:proofErr w:type="spellEnd"/>
             <w:r>
@@ -1414,6 +1351,7 @@
                 <w:lang w:val="en-GB"/>
               </w:rPr>
             </w:pPr>
+            <w:proofErr w:type="spellStart"/>
             <w:r>
               <w:rPr>
                 <w:color w:val="92D050"/>
@@ -1421,28 +1359,9 @@
                 <w:szCs w:val="20"/>
                 <w:lang w:val="en-GB"/>
               </w:rPr>
-              <w:t>[</w:t>
-            </w:r>
-            <w:proofErr w:type="spellStart"/>
-            <w:r>
-              <w:rPr>
-                <w:color w:val="92D050"/>
-                <w:sz w:val="20"/>
-                <w:szCs w:val="20"/>
-                <w:lang w:val="en-GB"/>
-              </w:rPr>
-              <w:t>startdate</w:t>
+              <w:t>[startdate]</w:t>
             </w:r>
             <w:proofErr w:type="spellEnd"/>
-            <w:r>
-              <w:rPr>
-                <w:color w:val="92D050"/>
-                <w:sz w:val="20"/>
-                <w:szCs w:val="20"/>
-                <w:lang w:val="en-GB"/>
-              </w:rPr>
-              <w:t>]</w:t>
-            </w:r>
           </w:p>
         </w:tc>
       </w:tr>
@@ -1489,6 +1408,7 @@
                 <w:lang w:val="en-GB"/>
               </w:rPr>
             </w:pPr>
+            <w:proofErr w:type="spellStart"/>
             <w:r>
               <w:rPr>
                 <w:color w:val="92D050"/>
@@ -1496,28 +1416,9 @@
                 <w:szCs w:val="20"/>
                 <w:lang w:val="en-GB"/>
               </w:rPr>
-              <w:t>[</w:t>
-            </w:r>
-            <w:proofErr w:type="spellStart"/>
-            <w:r>
-              <w:rPr>
-                <w:color w:val="92D050"/>
-                <w:sz w:val="20"/>
-                <w:szCs w:val="20"/>
-                <w:lang w:val="en-GB"/>
-              </w:rPr>
-              <w:t>enddate</w:t>
+              <w:t>[enddate]</w:t>
             </w:r>
             <w:proofErr w:type="spellEnd"/>
-            <w:r>
-              <w:rPr>
-                <w:color w:val="92D050"/>
-                <w:sz w:val="20"/>
-                <w:szCs w:val="20"/>
-                <w:lang w:val="en-GB"/>
-              </w:rPr>
-              <w:t>]</w:t>
-            </w:r>
           </w:p>
         </w:tc>
       </w:tr>
@@ -1608,6 +1509,7 @@
                 <w:lang w:val="en-GB"/>
               </w:rPr>
             </w:pPr>
+            <w:proofErr w:type="spellStart"/>
             <w:r>
               <w:rPr>
                 <w:color w:val="92D050"/>
@@ -1615,28 +1517,9 @@
                 <w:szCs w:val="20"/>
                 <w:lang w:val="en-GB"/>
               </w:rPr>
-              <w:t>[</w:t>
-            </w:r>
-            <w:proofErr w:type="spellStart"/>
-            <w:r>
-              <w:rPr>
-                <w:color w:val="92D050"/>
-                <w:sz w:val="20"/>
-                <w:szCs w:val="20"/>
-                <w:lang w:val="en-GB"/>
-              </w:rPr>
-              <w:t>grantid</w:t>
+              <w:t>[grantid]</w:t>
             </w:r>
             <w:proofErr w:type="spellEnd"/>
-            <w:r>
-              <w:rPr>
-                <w:color w:val="92D050"/>
-                <w:sz w:val="20"/>
-                <w:szCs w:val="20"/>
-                <w:lang w:val="en-GB"/>
-              </w:rPr>
-              <w:t>]</w:t>
-            </w:r>
           </w:p>
         </w:tc>
       </w:tr>
@@ -5494,8 +5377,6 @@
               </w:rPr>
               <w:t>…</w:t>
             </w:r>
-            <w:bookmarkStart w:id="11" w:name="_GoBack"/>
-            <w:bookmarkEnd w:id="11"/>
           </w:p>
         </w:tc>
         <w:tc>
@@ -5739,7 +5620,7 @@
       <w:pPr>
         <w:pStyle w:val="Heading3"/>
       </w:pPr>
-      <w:bookmarkStart w:id="12" w:name="_Toc66691665"/>
+      <w:bookmarkStart w:id="11" w:name="_Toc66691665"/>
       <w:r>
         <w:t>1</w:t>
       </w:r>
@@ -5751,562 +5632,562 @@
       </w:r>
       <w:r>
         <w:t>Data generation and reuse</w:t>
+      </w:r>
+      <w:bookmarkEnd w:id="11"/>
+    </w:p>
+    <w:p>
+      <w:pPr>
+        <w:rPr>
+          <w:b/>
+          <w:lang w:val="en-GB"/>
+        </w:rPr>
+      </w:pPr>
+      <w:r>
+        <w:rPr>
+          <w:b/>
+          <w:lang w:val="en-GB"/>
+        </w:rPr>
+        <w:t>Data</w:t>
+      </w:r>
+      <w:r>
+        <w:rPr>
+          <w:b/>
+          <w:lang w:val="en-GB"/>
+        </w:rPr>
+        <w:t xml:space="preserve"> </w:t>
+      </w:r>
+      <w:r>
+        <w:rPr>
+          <w:b/>
+          <w:lang w:val="en-GB"/>
+        </w:rPr>
+        <w:t>generation</w:t>
+      </w:r>
+    </w:p>
+    <w:p>
+      <w:pPr>
+        <w:rPr>
+          <w:lang w:val="en-GB"/>
+        </w:rPr>
+      </w:pPr>
+      <w:r>
+        <w:rPr>
+          <w:lang w:val="en-GB"/>
+        </w:rPr>
+        <w:t>Data</w:t>
+      </w:r>
+      <w:r>
+        <w:rPr>
+          <w:lang w:val="en-GB"/>
+        </w:rPr>
+        <w:t xml:space="preserve">set </w:t>
+      </w:r>
+      <w:r>
+        <w:rPr>
+          <w:lang w:val="en-GB"/>
+        </w:rPr>
+        <w:t>P</w:t>
+      </w:r>
+      <w:r>
+        <w:rPr>
+          <w:lang w:val="en-GB"/>
+        </w:rPr>
+        <w:t xml:space="preserve">1 </w:t>
+      </w:r>
+      <w:r>
+        <w:rPr>
+          <w:lang w:val="en-GB"/>
+        </w:rPr>
+        <w:t xml:space="preserve">will </w:t>
+      </w:r>
+      <w:r>
+        <w:rPr>
+          <w:lang w:val="en-GB"/>
+        </w:rPr>
+        <w:t>be collected in the lab</w:t>
+      </w:r>
+      <w:r>
+        <w:rPr>
+          <w:lang w:val="en-GB"/>
+        </w:rPr>
+        <w:t xml:space="preserve">oratory </w:t>
+      </w:r>
+      <w:r>
+        <w:rPr>
+          <w:lang w:val="en-GB"/>
+        </w:rPr>
+        <w:t>by performing XYZ</w:t>
+      </w:r>
+      <w:r>
+        <w:rPr>
+          <w:lang w:val="en-GB"/>
+        </w:rPr>
+        <w:t>.</w:t>
+      </w:r>
+      <w:r>
+        <w:rPr>
+          <w:lang w:val="en-GB"/>
+        </w:rPr>
+        <w:t xml:space="preserve"> …</w:t>
+      </w:r>
+    </w:p>
+    <w:p>
+      <w:pPr>
+        <w:rPr>
+          <w:lang w:val="en-GB"/>
+        </w:rPr>
+      </w:pPr>
+      <w:r>
+        <w:rPr>
+          <w:lang w:val="en-GB"/>
+        </w:rPr>
+        <w:t xml:space="preserve">Dataset </w:t>
+      </w:r>
+      <w:r>
+        <w:rPr>
+          <w:lang w:val="en-GB"/>
+        </w:rPr>
+        <w:t>P</w:t>
+      </w:r>
+      <w:r>
+        <w:rPr>
+          <w:lang w:val="en-GB"/>
+        </w:rPr>
+        <w:t>2 will</w:t>
+      </w:r>
+      <w:r>
+        <w:rPr>
+          <w:lang w:val="en-GB"/>
+        </w:rPr>
+        <w:t xml:space="preserve"> be generated by </w:t>
+      </w:r>
+      <w:r>
+        <w:rPr>
+          <w:lang w:val="en-GB" w:eastAsia="x-none"/>
+        </w:rPr>
+        <w:t>different microscopes</w:t>
+      </w:r>
+      <w:r>
+        <w:rPr>
+          <w:lang w:val="en-GB"/>
+        </w:rPr>
+        <w:t>.</w:t>
+      </w:r>
+      <w:r>
+        <w:rPr>
+          <w:lang w:val="en-GB"/>
+        </w:rPr>
+        <w:t xml:space="preserve"> …</w:t>
+      </w:r>
+    </w:p>
+    <w:p>
+      <w:pPr>
+        <w:rPr>
+          <w:lang w:val="en-GB"/>
+        </w:rPr>
+      </w:pPr>
+      <w:r>
+        <w:rPr>
+          <w:lang w:val="en-GB"/>
+        </w:rPr>
+        <w:t>Datasets</w:t>
+      </w:r>
+      <w:r>
+        <w:rPr>
+          <w:lang w:val="en-GB"/>
+        </w:rPr>
+        <w:t xml:space="preserve"> </w:t>
+      </w:r>
+      <w:r>
+        <w:rPr>
+          <w:lang w:val="en-GB"/>
+        </w:rPr>
+        <w:t>P</w:t>
+      </w:r>
+      <w:r>
+        <w:rPr>
+          <w:lang w:val="en-GB"/>
+        </w:rPr>
+        <w:t>3</w:t>
+      </w:r>
+      <w:r>
+        <w:rPr>
+          <w:lang w:val="en-GB"/>
+        </w:rPr>
+        <w:t xml:space="preserve"> and</w:t>
+      </w:r>
+      <w:r>
+        <w:rPr>
+          <w:lang w:val="en-GB"/>
+        </w:rPr>
+        <w:t xml:space="preserve"> </w:t>
+      </w:r>
+      <w:r>
+        <w:rPr>
+          <w:lang w:val="en-GB"/>
+        </w:rPr>
+        <w:t>P</w:t>
+      </w:r>
+      <w:r>
+        <w:rPr>
+          <w:lang w:val="en-GB"/>
+        </w:rPr>
+        <w:t xml:space="preserve">4 are results of simulations done using </w:t>
+      </w:r>
+      <w:r>
+        <w:rPr>
+          <w:lang w:val="en-GB"/>
+        </w:rPr>
+        <w:t xml:space="preserve">the </w:t>
+      </w:r>
+      <w:r>
+        <w:rPr>
+          <w:lang w:val="en-GB"/>
+        </w:rPr>
+        <w:t>VSC</w:t>
+      </w:r>
+      <w:r>
+        <w:rPr>
+          <w:lang w:val="en-GB"/>
+        </w:rPr>
+        <w:t>.</w:t>
+      </w:r>
+      <w:r>
+        <w:rPr>
+          <w:lang w:val="en-GB"/>
+        </w:rPr>
+        <w:t xml:space="preserve"> …</w:t>
+      </w:r>
+    </w:p>
+    <w:p>
+      <w:pPr>
+        <w:rPr>
+          <w:b/>
+          <w:lang w:val="en-GB"/>
+        </w:rPr>
+      </w:pPr>
+      <w:r>
+        <w:rPr>
+          <w:b/>
+          <w:lang w:val="en-GB"/>
+        </w:rPr>
+        <w:t>Data reuse</w:t>
+      </w:r>
+    </w:p>
+    <w:p>
+      <w:pPr>
+        <w:rPr>
+          <w:lang w:val="en-GB"/>
+        </w:rPr>
+      </w:pPr>
+      <w:r>
+        <w:rPr>
+          <w:lang w:val="en-GB"/>
+        </w:rPr>
+        <w:t xml:space="preserve">Dataset </w:t>
+      </w:r>
+      <w:r>
+        <w:rPr>
+          <w:lang w:val="en-GB"/>
+        </w:rPr>
+        <w:t>R1</w:t>
+      </w:r>
+      <w:r>
+        <w:rPr>
+          <w:lang w:val="en-GB"/>
+        </w:rPr>
+        <w:t xml:space="preserve"> are statistics data of </w:t>
+      </w:r>
+      <w:proofErr w:type="spellStart"/>
+      <w:r>
+        <w:rPr>
+          <w:lang w:val="en-GB"/>
+        </w:rPr>
+        <w:t>Statistik</w:t>
+      </w:r>
+      <w:proofErr w:type="spellEnd"/>
+      <w:r>
+        <w:rPr>
+          <w:lang w:val="en-GB"/>
+        </w:rPr>
+        <w:t xml:space="preserve"> Austria on…, that will be used for a secondary analysis.</w:t>
+      </w:r>
+      <w:r>
+        <w:rPr>
+          <w:lang w:val="en-GB"/>
+        </w:rPr>
+        <w:t xml:space="preserve"> </w:t>
+      </w:r>
+      <w:r>
+        <w:rPr>
+          <w:lang w:val="en-GB"/>
+        </w:rPr>
+        <w:t>The data are evaluated with the help of the statistics program R.</w:t>
+      </w:r>
+    </w:p>
+    <w:p>
+      <w:pPr>
+        <w:rPr>
+          <w:lang w:val="en-GB"/>
+        </w:rPr>
+      </w:pPr>
+      <w:r>
+        <w:rPr>
+          <w:lang w:val="en-GB"/>
+        </w:rPr>
+        <w:t>…</w:t>
+      </w:r>
+    </w:p>
+    <w:p>
+      <w:pPr>
+        <w:rPr>
+          <w:lang w:val="en-GB" w:eastAsia="x-none"/>
+        </w:rPr>
+      </w:pPr>
+    </w:p>
+    <w:p>
+      <w:pPr>
+        <w:pStyle w:val="Heading1"/>
+      </w:pPr>
+      <w:bookmarkStart w:id="12" w:name="_Toc66691666"/>
+      <w:r>
+        <w:t>Documentation and data quality</w:t>
       </w:r>
       <w:bookmarkEnd w:id="12"/>
     </w:p>
     <w:p>
       <w:pPr>
-        <w:rPr>
-          <w:b/>
-          <w:lang w:val="en-GB"/>
-        </w:rPr>
-      </w:pPr>
-      <w:r>
-        <w:rPr>
-          <w:b/>
-          <w:lang w:val="en-GB"/>
-        </w:rPr>
-        <w:t>Data</w:t>
-      </w:r>
-      <w:r>
-        <w:rPr>
-          <w:b/>
-          <w:lang w:val="en-GB"/>
-        </w:rPr>
-        <w:t xml:space="preserve"> </w:t>
-      </w:r>
-      <w:r>
-        <w:rPr>
-          <w:b/>
-          <w:lang w:val="en-GB"/>
-        </w:rPr>
-        <w:t>generation</w:t>
-      </w:r>
-    </w:p>
-    <w:p>
-      <w:pPr>
-        <w:rPr>
-          <w:lang w:val="en-GB"/>
-        </w:rPr>
-      </w:pPr>
-      <w:r>
-        <w:rPr>
-          <w:lang w:val="en-GB"/>
-        </w:rPr>
-        <w:t>Data</w:t>
-      </w:r>
-      <w:r>
-        <w:rPr>
-          <w:lang w:val="en-GB"/>
-        </w:rPr>
-        <w:t xml:space="preserve">set </w:t>
-      </w:r>
-      <w:r>
-        <w:rPr>
-          <w:lang w:val="en-GB"/>
-        </w:rPr>
-        <w:t>P</w:t>
-      </w:r>
-      <w:r>
-        <w:rPr>
-          <w:lang w:val="en-GB"/>
-        </w:rPr>
-        <w:t xml:space="preserve">1 </w:t>
-      </w:r>
-      <w:r>
-        <w:rPr>
-          <w:lang w:val="en-GB"/>
-        </w:rPr>
-        <w:t xml:space="preserve">will </w:t>
-      </w:r>
-      <w:r>
-        <w:rPr>
-          <w:lang w:val="en-GB"/>
-        </w:rPr>
-        <w:t>be collected in the lab</w:t>
-      </w:r>
-      <w:r>
-        <w:rPr>
-          <w:lang w:val="en-GB"/>
-        </w:rPr>
-        <w:t xml:space="preserve">oratory </w:t>
-      </w:r>
-      <w:r>
-        <w:rPr>
-          <w:lang w:val="en-GB"/>
-        </w:rPr>
-        <w:t>by performing XYZ</w:t>
-      </w:r>
-      <w:r>
-        <w:rPr>
-          <w:lang w:val="en-GB"/>
-        </w:rPr>
-        <w:t>.</w:t>
-      </w:r>
-      <w:r>
-        <w:rPr>
-          <w:lang w:val="en-GB"/>
-        </w:rPr>
-        <w:t xml:space="preserve"> …</w:t>
-      </w:r>
-    </w:p>
-    <w:p>
-      <w:pPr>
-        <w:rPr>
-          <w:lang w:val="en-GB"/>
-        </w:rPr>
-      </w:pPr>
-      <w:r>
-        <w:rPr>
-          <w:lang w:val="en-GB"/>
-        </w:rPr>
-        <w:t xml:space="preserve">Dataset </w:t>
-      </w:r>
-      <w:r>
-        <w:rPr>
-          <w:lang w:val="en-GB"/>
-        </w:rPr>
-        <w:t>P</w:t>
-      </w:r>
-      <w:r>
-        <w:rPr>
-          <w:lang w:val="en-GB"/>
-        </w:rPr>
-        <w:t>2 will</w:t>
-      </w:r>
-      <w:r>
-        <w:rPr>
-          <w:lang w:val="en-GB"/>
-        </w:rPr>
-        <w:t xml:space="preserve"> be generated by </w:t>
-      </w:r>
-      <w:r>
-        <w:rPr>
-          <w:lang w:val="en-GB" w:eastAsia="x-none"/>
-        </w:rPr>
-        <w:t>different microscopes</w:t>
-      </w:r>
-      <w:r>
-        <w:rPr>
-          <w:lang w:val="en-GB"/>
-        </w:rPr>
-        <w:t>.</w:t>
-      </w:r>
-      <w:r>
-        <w:rPr>
-          <w:lang w:val="en-GB"/>
-        </w:rPr>
-        <w:t xml:space="preserve"> …</w:t>
-      </w:r>
-    </w:p>
-    <w:p>
-      <w:pPr>
-        <w:rPr>
-          <w:lang w:val="en-GB"/>
-        </w:rPr>
-      </w:pPr>
-      <w:r>
-        <w:rPr>
-          <w:lang w:val="en-GB"/>
-        </w:rPr>
-        <w:t>Datasets</w:t>
-      </w:r>
-      <w:r>
-        <w:rPr>
-          <w:lang w:val="en-GB"/>
-        </w:rPr>
-        <w:t xml:space="preserve"> </w:t>
-      </w:r>
-      <w:r>
-        <w:rPr>
-          <w:lang w:val="en-GB"/>
-        </w:rPr>
-        <w:t>P</w:t>
-      </w:r>
-      <w:r>
-        <w:rPr>
-          <w:lang w:val="en-GB"/>
-        </w:rPr>
-        <w:t>3</w:t>
-      </w:r>
-      <w:r>
-        <w:rPr>
-          <w:lang w:val="en-GB"/>
-        </w:rPr>
-        <w:t xml:space="preserve"> and</w:t>
-      </w:r>
-      <w:r>
-        <w:rPr>
-          <w:lang w:val="en-GB"/>
-        </w:rPr>
-        <w:t xml:space="preserve"> </w:t>
-      </w:r>
-      <w:r>
-        <w:rPr>
-          <w:lang w:val="en-GB"/>
-        </w:rPr>
-        <w:t>P</w:t>
-      </w:r>
-      <w:r>
-        <w:rPr>
-          <w:lang w:val="en-GB"/>
-        </w:rPr>
-        <w:t xml:space="preserve">4 are results of simulations done using </w:t>
-      </w:r>
-      <w:r>
-        <w:rPr>
-          <w:lang w:val="en-GB"/>
-        </w:rPr>
-        <w:t xml:space="preserve">the </w:t>
-      </w:r>
-      <w:r>
-        <w:rPr>
-          <w:lang w:val="en-GB"/>
-        </w:rPr>
-        <w:t>VSC</w:t>
-      </w:r>
-      <w:r>
-        <w:rPr>
-          <w:lang w:val="en-GB"/>
-        </w:rPr>
-        <w:t>.</w:t>
-      </w:r>
-      <w:r>
-        <w:rPr>
-          <w:lang w:val="en-GB"/>
-        </w:rPr>
-        <w:t xml:space="preserve"> …</w:t>
-      </w:r>
-    </w:p>
-    <w:p>
-      <w:pPr>
-        <w:rPr>
-          <w:b/>
-          <w:lang w:val="en-GB"/>
-        </w:rPr>
-      </w:pPr>
-      <w:r>
-        <w:rPr>
-          <w:b/>
-          <w:lang w:val="en-GB"/>
-        </w:rPr>
-        <w:t>Data reuse</w:t>
-      </w:r>
-    </w:p>
-    <w:p>
-      <w:pPr>
-        <w:rPr>
-          <w:lang w:val="en-GB"/>
-        </w:rPr>
-      </w:pPr>
-      <w:r>
-        <w:rPr>
-          <w:lang w:val="en-GB"/>
-        </w:rPr>
-        <w:t xml:space="preserve">Dataset </w:t>
-      </w:r>
-      <w:r>
-        <w:rPr>
-          <w:lang w:val="en-GB"/>
-        </w:rPr>
-        <w:t>R1</w:t>
-      </w:r>
-      <w:r>
-        <w:rPr>
-          <w:lang w:val="en-GB"/>
-        </w:rPr>
-        <w:t xml:space="preserve"> are statistics data of </w:t>
-      </w:r>
-      <w:proofErr w:type="spellStart"/>
-      <w:r>
-        <w:rPr>
-          <w:lang w:val="en-GB"/>
-        </w:rPr>
-        <w:t>Statistik</w:t>
-      </w:r>
-      <w:proofErr w:type="spellEnd"/>
-      <w:r>
-        <w:rPr>
-          <w:lang w:val="en-GB"/>
-        </w:rPr>
-        <w:t xml:space="preserve"> Austria on…, that will be used for a secondary analysis.</w:t>
-      </w:r>
-      <w:r>
-        <w:rPr>
-          <w:lang w:val="en-GB"/>
-        </w:rPr>
-        <w:t xml:space="preserve"> </w:t>
-      </w:r>
-      <w:r>
-        <w:rPr>
-          <w:lang w:val="en-GB"/>
-        </w:rPr>
-        <w:t>The data are evaluated with the help of the statistics program R.</w:t>
-      </w:r>
-    </w:p>
-    <w:p>
-      <w:pPr>
-        <w:rPr>
-          <w:lang w:val="en-GB"/>
-        </w:rPr>
-      </w:pPr>
-      <w:r>
-        <w:rPr>
-          <w:lang w:val="en-GB"/>
-        </w:rPr>
-        <w:t>…</w:t>
-      </w:r>
-    </w:p>
-    <w:p>
-      <w:pPr>
-        <w:rPr>
-          <w:lang w:val="en-GB" w:eastAsia="x-none"/>
-        </w:rPr>
-      </w:pPr>
-    </w:p>
-    <w:p>
-      <w:pPr>
-        <w:pStyle w:val="Heading1"/>
-      </w:pPr>
-      <w:bookmarkStart w:id="13" w:name="_Toc66691666"/>
-      <w:r>
-        <w:t>Documentation and data quality</w:t>
+        <w:pStyle w:val="Heading3"/>
+      </w:pPr>
+      <w:bookmarkStart w:id="13" w:name="_Toc66691667"/>
+      <w:bookmarkStart w:id="14" w:name="_Hlk39737467"/>
+      <w:r>
+        <w:t>2a</w:t>
+      </w:r>
+      <w:r>
+        <w:tab/>
+      </w:r>
+      <w:r>
+        <w:t>Data organisation, m</w:t>
+      </w:r>
+      <w:r>
+        <w:t>etadata and documentation</w:t>
       </w:r>
       <w:bookmarkEnd w:id="13"/>
     </w:p>
     <w:p>
       <w:pPr>
-        <w:pStyle w:val="Heading3"/>
-      </w:pPr>
-      <w:bookmarkStart w:id="14" w:name="_Toc66691667"/>
-      <w:bookmarkStart w:id="15" w:name="_Hlk39737467"/>
-      <w:r>
-        <w:t>2a</w:t>
-      </w:r>
-      <w:r>
-        <w:tab/>
-      </w:r>
-      <w:r>
-        <w:t>Data organisation, m</w:t>
-      </w:r>
-      <w:r>
-        <w:t>etadata and documentation</w:t>
-      </w:r>
-      <w:bookmarkEnd w:id="14"/>
+        <w:rPr>
+          <w:lang w:val="en-US"/>
+        </w:rPr>
+      </w:pPr>
+      <w:r>
+        <w:rPr>
+          <w:lang w:val="en-US"/>
+        </w:rPr>
+        <w:t>The f</w:t>
+      </w:r>
+      <w:r>
+        <w:rPr>
+          <w:lang w:val="en-US"/>
+        </w:rPr>
+        <w:t xml:space="preserve">ilenames will follow the projects naming convention as defined in document </w:t>
+      </w:r>
+      <w:r>
+        <w:rPr>
+          <w:lang w:val="en-US"/>
+        </w:rPr>
+        <w:t>[</w:t>
+      </w:r>
+      <w:r>
+        <w:rPr>
+          <w:lang w:val="en-US"/>
+        </w:rPr>
+        <w:t>ABC</w:t>
+      </w:r>
+      <w:r>
+        <w:rPr>
+          <w:lang w:val="en-US"/>
+        </w:rPr>
+        <w:t>]</w:t>
+      </w:r>
+      <w:r>
+        <w:rPr>
+          <w:lang w:val="en-US"/>
+        </w:rPr>
+        <w:t xml:space="preserve"> and</w:t>
+      </w:r>
+      <w:r>
+        <w:rPr>
+          <w:lang w:val="en-US"/>
+        </w:rPr>
+        <w:t xml:space="preserve"> include a timestamp of creation.</w:t>
+      </w:r>
+      <w:r>
+        <w:rPr>
+          <w:lang w:val="en-US"/>
+        </w:rPr>
+        <w:t xml:space="preserve"> V</w:t>
+      </w:r>
+      <w:r>
+        <w:rPr>
+          <w:lang w:val="en-US"/>
+        </w:rPr>
+        <w:t>ersion control is automated</w:t>
+      </w:r>
+      <w:r>
+        <w:rPr>
+          <w:lang w:val="en-US"/>
+        </w:rPr>
+        <w:t>.</w:t>
+      </w:r>
     </w:p>
     <w:p>
       <w:pPr>
-        <w:rPr>
-          <w:lang w:val="en-US"/>
-        </w:rPr>
-      </w:pPr>
-      <w:r>
-        <w:rPr>
-          <w:lang w:val="en-US"/>
-        </w:rPr>
-        <w:t>The f</w:t>
-      </w:r>
-      <w:r>
-        <w:rPr>
-          <w:lang w:val="en-US"/>
-        </w:rPr>
-        <w:t xml:space="preserve">ilenames will follow the projects naming convention as defined in document </w:t>
-      </w:r>
-      <w:r>
-        <w:rPr>
-          <w:lang w:val="en-US"/>
-        </w:rPr>
-        <w:t>[</w:t>
-      </w:r>
-      <w:r>
-        <w:rPr>
-          <w:lang w:val="en-US"/>
-        </w:rPr>
-        <w:t>ABC</w:t>
-      </w:r>
-      <w:r>
-        <w:rPr>
-          <w:lang w:val="en-US"/>
-        </w:rPr>
-        <w:t>]</w:t>
-      </w:r>
-      <w:r>
-        <w:rPr>
-          <w:lang w:val="en-US"/>
-        </w:rPr>
-        <w:t xml:space="preserve"> and</w:t>
-      </w:r>
-      <w:r>
-        <w:rPr>
-          <w:lang w:val="en-US"/>
-        </w:rPr>
-        <w:t xml:space="preserve"> include a timestamp of creation.</w:t>
-      </w:r>
-      <w:r>
-        <w:rPr>
-          <w:lang w:val="en-US"/>
-        </w:rPr>
-        <w:t xml:space="preserve"> V</w:t>
-      </w:r>
-      <w:r>
-        <w:rPr>
-          <w:lang w:val="en-US"/>
-        </w:rPr>
-        <w:t>ersion control is automated</w:t>
-      </w:r>
-      <w:r>
-        <w:rPr>
-          <w:lang w:val="en-US"/>
+        <w:jc w:val="left"/>
+        <w:rPr>
+          <w:lang w:val="en-GB" w:eastAsia="x-none"/>
+        </w:rPr>
+      </w:pPr>
+      <w:r>
+        <w:rPr>
+          <w:lang w:val="en-GB" w:eastAsia="x-none"/>
+        </w:rPr>
+        <w:t>As t</w:t>
+      </w:r>
+      <w:r>
+        <w:rPr>
+          <w:lang w:val="en-GB" w:eastAsia="x-none"/>
+        </w:rPr>
+        <w:t>here are no domain specific metadata standards applicable</w:t>
+      </w:r>
+      <w:r>
+        <w:rPr>
+          <w:lang w:val="en-GB" w:eastAsia="x-none"/>
+        </w:rPr>
+        <w:t>,</w:t>
+      </w:r>
+      <w:r>
+        <w:rPr>
+          <w:lang w:val="en-GB" w:eastAsia="x-none"/>
+        </w:rPr>
+        <w:t xml:space="preserve"> </w:t>
+      </w:r>
+      <w:r>
+        <w:rPr>
+          <w:lang w:val="en-GB" w:eastAsia="x-none"/>
+        </w:rPr>
+        <w:t>w</w:t>
+      </w:r>
+      <w:r>
+        <w:rPr>
+          <w:lang w:val="en-GB" w:eastAsia="x-none"/>
+        </w:rPr>
+        <w:t xml:space="preserve">e will provide a README file with an explanation of all values and terms used next to </w:t>
+      </w:r>
+      <w:r>
+        <w:rPr>
+          <w:lang w:val="en-GB" w:eastAsia="x-none"/>
+        </w:rPr>
+        <w:t>each</w:t>
+      </w:r>
+      <w:r>
+        <w:rPr>
+          <w:lang w:val="en-GB" w:eastAsia="x-none"/>
+        </w:rPr>
+        <w:t xml:space="preserve"> file with data. Additionally, we will provide common metadata such as title, description or keywords when publishing data in open access repositories. In such a case, we will follow the default template provided by the repository, such as Data Cite Metadata or Dublin Core.</w:t>
+      </w:r>
+    </w:p>
+    <w:bookmarkEnd w:id="14"/>
+    <w:p>
+      <w:pPr>
+        <w:jc w:val="left"/>
+        <w:rPr>
+          <w:lang w:val="en-GB" w:eastAsia="x-none"/>
+        </w:rPr>
+      </w:pPr>
+      <w:r>
+        <w:rPr>
+          <w:lang w:val="en-GB" w:eastAsia="x-none"/>
+        </w:rPr>
+        <w:t>A far as possible, we will use controlled vocabularies for our data to allow inter-disciplinary interoperability and machine-actionability</w:t>
+      </w:r>
+      <w:r>
+        <w:rPr>
+          <w:lang w:val="en-GB" w:eastAsia="x-none"/>
         </w:rPr>
         <w:t>.</w:t>
       </w:r>
     </w:p>
     <w:p>
       <w:pPr>
-        <w:jc w:val="left"/>
-        <w:rPr>
-          <w:lang w:val="en-GB" w:eastAsia="x-none"/>
-        </w:rPr>
-      </w:pPr>
-      <w:r>
-        <w:rPr>
-          <w:lang w:val="en-GB" w:eastAsia="x-none"/>
-        </w:rPr>
-        <w:t>As t</w:t>
-      </w:r>
-      <w:r>
-        <w:rPr>
-          <w:lang w:val="en-GB" w:eastAsia="x-none"/>
-        </w:rPr>
-        <w:t>here are no domain specific metadata standards applicable</w:t>
-      </w:r>
-      <w:r>
-        <w:rPr>
-          <w:lang w:val="en-GB" w:eastAsia="x-none"/>
-        </w:rPr>
-        <w:t>,</w:t>
-      </w:r>
-      <w:r>
-        <w:rPr>
-          <w:lang w:val="en-GB" w:eastAsia="x-none"/>
-        </w:rPr>
-        <w:t xml:space="preserve"> </w:t>
-      </w:r>
-      <w:r>
-        <w:rPr>
-          <w:lang w:val="en-GB" w:eastAsia="x-none"/>
-        </w:rPr>
-        <w:t>w</w:t>
-      </w:r>
-      <w:r>
-        <w:rPr>
-          <w:lang w:val="en-GB" w:eastAsia="x-none"/>
-        </w:rPr>
-        <w:t xml:space="preserve">e will provide a README file with an explanation of all values and terms used next to </w:t>
-      </w:r>
-      <w:r>
-        <w:rPr>
-          <w:lang w:val="en-GB" w:eastAsia="x-none"/>
-        </w:rPr>
-        <w:t>each</w:t>
-      </w:r>
-      <w:r>
-        <w:rPr>
-          <w:lang w:val="en-GB" w:eastAsia="x-none"/>
-        </w:rPr>
-        <w:t xml:space="preserve"> file with data. Additionally, we will provide common metadata such as title, description or keywords when publishing data in open access repositories. In such a case, we will follow the default template provided by the repository, such as Data Cite Metadata or Dublin Core.</w:t>
-      </w:r>
-    </w:p>
-    <w:bookmarkEnd w:id="15"/>
-    <w:p>
-      <w:pPr>
-        <w:jc w:val="left"/>
-        <w:rPr>
-          <w:lang w:val="en-GB" w:eastAsia="x-none"/>
-        </w:rPr>
-      </w:pPr>
-      <w:r>
-        <w:rPr>
-          <w:lang w:val="en-GB" w:eastAsia="x-none"/>
-        </w:rPr>
-        <w:t>A far as possible, we will use controlled vocabularies for our data to allow inter-disciplinary interoperability and machine-actionability</w:t>
-      </w:r>
-      <w:r>
-        <w:rPr>
-          <w:lang w:val="en-GB" w:eastAsia="x-none"/>
-        </w:rPr>
-        <w:t>.</w:t>
-      </w:r>
+        <w:pStyle w:val="Heading3"/>
+      </w:pPr>
+      <w:bookmarkStart w:id="15" w:name="_Toc66691668"/>
+      <w:r>
+        <w:t>2</w:t>
+      </w:r>
+      <w:r>
+        <w:t>b</w:t>
+      </w:r>
+      <w:r>
+        <w:tab/>
+      </w:r>
+      <w:r>
+        <w:t xml:space="preserve">Data </w:t>
+      </w:r>
+      <w:r>
+        <w:t>quality control</w:t>
+      </w:r>
+      <w:bookmarkEnd w:id="15"/>
     </w:p>
     <w:p>
       <w:pPr>
-        <w:pStyle w:val="Heading3"/>
-      </w:pPr>
-      <w:bookmarkStart w:id="16" w:name="_Toc66691668"/>
-      <w:r>
-        <w:t>2</w:t>
-      </w:r>
-      <w:r>
-        <w:t>b</w:t>
-      </w:r>
-      <w:r>
-        <w:tab/>
-      </w:r>
-      <w:r>
-        <w:t xml:space="preserve">Data </w:t>
-      </w:r>
-      <w:r>
-        <w:t>quality control</w:t>
+        <w:ind w:right="243"/>
+        <w:jc w:val="left"/>
+        <w:rPr>
+          <w:lang w:val="en-GB"/>
+        </w:rPr>
+      </w:pPr>
+      <w:r>
+        <w:rPr>
+          <w:lang w:val="en-GB"/>
+        </w:rPr>
+        <w:t xml:space="preserve">Data quality checks will be done, e.g. checks of consistency of labels, logical errors in the data, data curation, and version control. </w:t>
+      </w:r>
+    </w:p>
+    <w:p>
+      <w:pPr>
+        <w:pStyle w:val="Heading1"/>
+      </w:pPr>
+      <w:bookmarkStart w:id="16" w:name="_Toc66691669"/>
+      <w:r>
+        <w:t>Storage and backup during research process</w:t>
       </w:r>
       <w:bookmarkEnd w:id="16"/>
     </w:p>
     <w:p>
       <w:pPr>
-        <w:ind w:right="243"/>
-        <w:jc w:val="left"/>
-        <w:rPr>
-          <w:lang w:val="en-GB"/>
-        </w:rPr>
-      </w:pPr>
-      <w:r>
-        <w:rPr>
-          <w:lang w:val="en-GB"/>
-        </w:rPr>
-        <w:t xml:space="preserve">Data quality checks will be done, e.g. checks of consistency of labels, logical errors in the data, data curation, and version control. </w:t>
-      </w:r>
-    </w:p>
-    <w:p>
-      <w:pPr>
-        <w:pStyle w:val="Heading1"/>
-      </w:pPr>
-      <w:bookmarkStart w:id="17" w:name="_Toc66691669"/>
-      <w:r>
-        <w:t>Storage and backup during research process</w:t>
+        <w:pStyle w:val="Heading3"/>
+      </w:pPr>
+      <w:bookmarkStart w:id="17" w:name="_Toc66691670"/>
+      <w:bookmarkStart w:id="18" w:name="_Hlk40268397"/>
+      <w:r>
+        <w:t>3a</w:t>
+      </w:r>
+      <w:r>
+        <w:tab/>
+      </w:r>
+      <w:r>
+        <w:t>Storage and backup</w:t>
+      </w:r>
+      <w:r>
+        <w:t xml:space="preserve"> </w:t>
+      </w:r>
+      <w:r>
+        <w:t>facilities</w:t>
       </w:r>
       <w:bookmarkEnd w:id="17"/>
-    </w:p>
-    <w:p>
-      <w:pPr>
-        <w:pStyle w:val="Heading3"/>
-      </w:pPr>
-      <w:bookmarkStart w:id="18" w:name="_Toc66691670"/>
-      <w:bookmarkStart w:id="19" w:name="_Hlk40268397"/>
-      <w:r>
-        <w:t>3a</w:t>
-      </w:r>
-      <w:r>
-        <w:tab/>
-      </w:r>
-      <w:r>
-        <w:t>Storage and backup</w:t>
-      </w:r>
-      <w:r>
-        <w:t xml:space="preserve"> </w:t>
-      </w:r>
-      <w:r>
-        <w:t>facilities</w:t>
-      </w:r>
-      <w:bookmarkEnd w:id="18"/>
     </w:p>
     <w:p>
       <w:pPr>
@@ -6596,7 +6477,7 @@
           <w:lang w:val="en-GB"/>
         </w:rPr>
       </w:pPr>
-      <w:bookmarkStart w:id="20" w:name="_Hlk66694933"/>
+      <w:bookmarkStart w:id="19" w:name="_Hlk66694933"/>
       <w:r>
         <w:rPr>
           <w:lang w:val="en-GB"/>
@@ -6688,7 +6569,7 @@
         </w:rPr>
         <w:t xml:space="preserve">. </w:t>
       </w:r>
-      <w:bookmarkEnd w:id="20"/>
+      <w:bookmarkEnd w:id="19"/>
       <w:proofErr w:type="spellStart"/>
       <w:r>
         <w:rPr>
@@ -7035,7 +6916,7 @@
           <w:lang w:val="en-GB"/>
         </w:rPr>
       </w:pPr>
-      <w:bookmarkStart w:id="21" w:name="_Toc66691671"/>
+      <w:bookmarkStart w:id="20" w:name="_Toc66691671"/>
       <w:r>
         <w:rPr>
           <w:lang w:val="en-GB"/>
@@ -7203,7 +7084,7 @@
       <w:r>
         <w:t>ata security and protection of sensitive data</w:t>
       </w:r>
-      <w:bookmarkEnd w:id="21"/>
+      <w:bookmarkEnd w:id="20"/>
     </w:p>
     <w:p>
       <w:pPr>
@@ -8143,95 +8024,108 @@
       <w:pPr>
         <w:pStyle w:val="Heading1"/>
       </w:pPr>
-      <w:bookmarkStart w:id="22" w:name="_Toc66691672"/>
-      <w:bookmarkEnd w:id="19"/>
+      <w:bookmarkStart w:id="21" w:name="_Toc66691672"/>
+      <w:bookmarkEnd w:id="18"/>
       <w:r>
         <w:t xml:space="preserve">Legal </w:t>
       </w:r>
       <w:r>
         <w:t>and ethical requirements</w:t>
+      </w:r>
+      <w:bookmarkEnd w:id="21"/>
+    </w:p>
+    <w:p>
+      <w:pPr>
+        <w:pStyle w:val="Heading3"/>
+      </w:pPr>
+      <w:bookmarkStart w:id="22" w:name="_Toc66691673"/>
+      <w:bookmarkStart w:id="23" w:name="_Hlk40269153"/>
+      <w:r>
+        <w:t>4a</w:t>
+      </w:r>
+      <w:r>
+        <w:tab/>
+      </w:r>
+      <w:r>
+        <w:t>Personal data</w:t>
       </w:r>
       <w:bookmarkEnd w:id="22"/>
     </w:p>
     <w:p>
       <w:pPr>
-        <w:pStyle w:val="Heading3"/>
-      </w:pPr>
-      <w:bookmarkStart w:id="23" w:name="_Toc66691673"/>
-      <w:bookmarkStart w:id="24" w:name="_Hlk40269153"/>
-      <w:r>
-        <w:t>4a</w:t>
-      </w:r>
-      <w:r>
-        <w:tab/>
-      </w:r>
-      <w:r>
-        <w:t>Personal data</w:t>
+        <w:rPr>
+          <w:lang w:val="en-GB"/>
+        </w:rPr>
+      </w:pPr>
+      <w:r>
+        <w:rPr>
+          <w:lang w:val="en-GB"/>
+        </w:rPr>
+        <w:t xml:space="preserve">At this stage, it is not foreseen to process any personal data in the project. If </w:t>
+      </w:r>
+      <w:proofErr w:type="gramStart"/>
+      <w:r>
+        <w:rPr>
+          <w:lang w:val="en-GB"/>
+        </w:rPr>
+        <w:t>th</w:t>
+      </w:r>
+      <w:r>
+        <w:rPr>
+          <w:lang w:val="en-GB"/>
+        </w:rPr>
+        <w:t>is</w:t>
+      </w:r>
+      <w:r>
+        <w:rPr>
+          <w:lang w:val="en-GB"/>
+        </w:rPr>
+        <w:t xml:space="preserve"> changes</w:t>
+      </w:r>
+      <w:proofErr w:type="gramEnd"/>
+      <w:r>
+        <w:rPr>
+          <w:lang w:val="en-GB"/>
+        </w:rPr>
+        <w:t>, advice will be sought from the data protection specialist at TU Wien (Verena Dolovai), and the DMP will be updated</w:t>
       </w:r>
       <w:bookmarkEnd w:id="23"/>
+      <w:r>
+        <w:rPr>
+          <w:lang w:val="en-GB"/>
+        </w:rPr>
+        <w:t>.</w:t>
+      </w:r>
     </w:p>
     <w:p>
       <w:pPr>
-        <w:rPr>
-          <w:lang w:val="en-GB"/>
-        </w:rPr>
-      </w:pPr>
-      <w:r>
-        <w:rPr>
-          <w:lang w:val="en-GB"/>
-        </w:rPr>
-        <w:t xml:space="preserve">At this stage, it is not foreseen to process any personal data in the project. If </w:t>
-      </w:r>
-      <w:proofErr w:type="gramStart"/>
-      <w:r>
-        <w:rPr>
-          <w:lang w:val="en-GB"/>
-        </w:rPr>
-        <w:t>th</w:t>
-      </w:r>
-      <w:r>
-        <w:rPr>
-          <w:lang w:val="en-GB"/>
-        </w:rPr>
-        <w:t>is</w:t>
-      </w:r>
-      <w:r>
-        <w:rPr>
-          <w:lang w:val="en-GB"/>
-        </w:rPr>
-        <w:t xml:space="preserve"> changes</w:t>
-      </w:r>
-      <w:proofErr w:type="gramEnd"/>
-      <w:r>
-        <w:rPr>
-          <w:lang w:val="en-GB"/>
-        </w:rPr>
-        <w:t>, advice will be sought from the data protection specialist at TU Wien (Verena Dolovai), and the DMP will be updated</w:t>
+        <w:pStyle w:val="Heading3"/>
+      </w:pPr>
+      <w:bookmarkStart w:id="24" w:name="_Toc66691674"/>
+      <w:r>
+        <w:t>4b</w:t>
+      </w:r>
+      <w:r>
+        <w:tab/>
+        <w:t>I</w:t>
+      </w:r>
+      <w:r>
+        <w:t>ntellectual property rights and ownership</w:t>
       </w:r>
       <w:bookmarkEnd w:id="24"/>
-      <w:r>
-        <w:rPr>
-          <w:lang w:val="en-GB"/>
-        </w:rPr>
-        <w:t>.</w:t>
-      </w:r>
     </w:p>
     <w:p>
       <w:pPr>
-        <w:pStyle w:val="Heading3"/>
-      </w:pPr>
-      <w:bookmarkStart w:id="25" w:name="_Toc66691674"/>
-      <w:r>
-        <w:t>4b</w:t>
-      </w:r>
-      <w:r>
-        <w:tab/>
-        <w:t>I</w:t>
-      </w:r>
-      <w:r>
-        <w:t>ntellectual property rights and ownership</w:t>
-      </w:r>
-      <w:bookmarkEnd w:id="25"/>
+        <w:rPr>
+          <w:lang w:val="en-GB"/>
+        </w:rPr>
+      </w:pPr>
+      <w:r>
+        <w:rPr>
+          <w:lang w:val="en-GB"/>
+        </w:rPr>
+        <w:t>TU Wien will be the owner of the data generated and have the rights to control access. Further details will be covered in the consortium agreement.</w:t>
+      </w:r>
     </w:p>
     <w:p>
       <w:pPr>
@@ -8241,36 +8135,23 @@
       </w:pPr>
       <w:r>
         <w:rPr>
-          <w:lang w:val="en-GB"/>
-        </w:rPr>
-        <w:t>TU Wien will be the owner of the data generated and have the rights to control access. Further details will be covered in the consortium agreement.</w:t>
+          <w:highlight w:val="yellow"/>
+          <w:lang w:val="en-GB"/>
+        </w:rPr>
+        <w:t>The digital research data obtained will be published Open Access under a Creative Commons CC-BY license, provided that there are no data protection concerns. Further data will be made available with restrictive access.</w:t>
+      </w:r>
+      <w:r>
+        <w:rPr>
+          <w:lang w:val="en-GB"/>
+        </w:rPr>
+        <w:t xml:space="preserve"> </w:t>
       </w:r>
     </w:p>
     <w:p>
       <w:pPr>
-        <w:rPr>
-          <w:lang w:val="en-GB"/>
-        </w:rPr>
-      </w:pPr>
-      <w:r>
-        <w:rPr>
-          <w:highlight w:val="yellow"/>
-          <w:lang w:val="en-GB"/>
-        </w:rPr>
-        <w:t>The digital research data obtained will be published Open Access under a Creative Commons CC-BY license, provided that there are no data protection concerns. Further data will be made available with restrictive access.</w:t>
-      </w:r>
-      <w:r>
-        <w:rPr>
-          <w:lang w:val="en-GB"/>
-        </w:rPr>
-        <w:t xml:space="preserve"> </w:t>
-      </w:r>
-    </w:p>
-    <w:p>
-      <w:pPr>
         <w:pStyle w:val="Heading3"/>
       </w:pPr>
-      <w:bookmarkStart w:id="26" w:name="_Toc66691675"/>
+      <w:bookmarkStart w:id="25" w:name="_Toc66691675"/>
       <w:r>
         <w:t>4c</w:t>
       </w:r>
@@ -8278,7 +8159,7 @@
         <w:tab/>
         <w:t>Ethical issues</w:t>
       </w:r>
-      <w:bookmarkEnd w:id="26"/>
+      <w:bookmarkEnd w:id="25"/>
     </w:p>
     <w:p>
       <w:pPr>
@@ -8325,17 +8206,17 @@
       <w:pPr>
         <w:pStyle w:val="Heading1"/>
       </w:pPr>
-      <w:bookmarkStart w:id="27" w:name="_Toc66691676"/>
+      <w:bookmarkStart w:id="26" w:name="_Toc66691676"/>
       <w:r>
         <w:t>Data sharing and long-term preservation</w:t>
       </w:r>
-      <w:bookmarkEnd w:id="27"/>
+      <w:bookmarkEnd w:id="26"/>
     </w:p>
     <w:p>
       <w:pPr>
         <w:pStyle w:val="Heading3"/>
       </w:pPr>
-      <w:bookmarkStart w:id="28" w:name="_Toc66691677"/>
+      <w:bookmarkStart w:id="27" w:name="_Toc66691677"/>
       <w:r>
         <w:t>5a</w:t>
       </w:r>
@@ -8348,7 +8229,7 @@
       <w:r>
         <w:t xml:space="preserve"> periods</w:t>
       </w:r>
-      <w:bookmarkEnd w:id="28"/>
+      <w:bookmarkEnd w:id="27"/>
     </w:p>
     <w:tbl>
       <w:tblPr>
@@ -8365,18 +8246,18 @@
         <w:tblLook w:val="04A0" w:firstRow="1" w:lastRow="0" w:firstColumn="1" w:lastColumn="0" w:noHBand="0" w:noVBand="1"/>
       </w:tblPr>
       <w:tblGrid>
-        <w:gridCol w:w="681"/>
-        <w:gridCol w:w="1199"/>
-        <w:gridCol w:w="2231"/>
-        <w:gridCol w:w="1394"/>
-        <w:gridCol w:w="1228"/>
-        <w:gridCol w:w="1247"/>
-        <w:gridCol w:w="1234"/>
+        <w:gridCol w:w="491"/>
+        <w:gridCol w:w="1093"/>
+        <w:gridCol w:w="1540"/>
+        <w:gridCol w:w="1818"/>
+        <w:gridCol w:w="1495"/>
+        <w:gridCol w:w="1060"/>
+        <w:gridCol w:w="1717"/>
       </w:tblGrid>
       <w:tr>
         <w:tc>
           <w:tcPr>
-            <w:tcW w:w="681" w:type="dxa"/>
+            <w:tcW w:w="631" w:type="dxa"/>
             <w:tcBorders>
               <w:bottom w:val="single" w:sz="12" w:space="0" w:color="006AAB"/>
             </w:tcBorders>
@@ -8407,7 +8288,7 @@
         </w:tc>
         <w:tc>
           <w:tcPr>
-            <w:tcW w:w="1199" w:type="dxa"/>
+            <w:tcW w:w="1171" w:type="dxa"/>
             <w:tcBorders>
               <w:bottom w:val="single" w:sz="12" w:space="0" w:color="006AAB"/>
             </w:tcBorders>
@@ -8438,7 +8319,7 @@
         </w:tc>
         <w:tc>
           <w:tcPr>
-            <w:tcW w:w="2231" w:type="dxa"/>
+            <w:tcW w:w="2049" w:type="dxa"/>
             <w:tcBorders>
               <w:bottom w:val="single" w:sz="12" w:space="0" w:color="006AAB"/>
             </w:tcBorders>
@@ -8469,7 +8350,7 @@
         </w:tc>
         <w:tc>
           <w:tcPr>
-            <w:tcW w:w="1394" w:type="dxa"/>
+            <w:tcW w:w="1363" w:type="dxa"/>
             <w:tcBorders>
               <w:bottom w:val="single" w:sz="12" w:space="0" w:color="006AAB"/>
             </w:tcBorders>
@@ -8531,7 +8412,7 @@
         </w:tc>
         <w:tc>
           <w:tcPr>
-            <w:tcW w:w="1247" w:type="dxa"/>
+            <w:tcW w:w="1198" w:type="dxa"/>
             <w:tcBorders>
               <w:bottom w:val="single" w:sz="12" w:space="0" w:color="006AAB"/>
             </w:tcBorders>
@@ -8562,7 +8443,7 @@
         </w:tc>
         <w:tc>
           <w:tcPr>
-            <w:tcW w:w="1234" w:type="dxa"/>
+            <w:tcW w:w="1574" w:type="dxa"/>
             <w:tcBorders>
               <w:bottom w:val="single" w:sz="12" w:space="0" w:color="006AAB"/>
             </w:tcBorders>
@@ -8595,7 +8476,7 @@
       <w:tr>
         <w:tc>
           <w:tcPr>
-            <w:tcW w:w="681" w:type="dxa"/>
+            <w:tcW w:w="631" w:type="dxa"/>
             <w:tcBorders>
               <w:top w:val="single" w:sz="12" w:space="0" w:color="006AAB"/>
             </w:tcBorders>
@@ -8623,7 +8504,7 @@
         </w:tc>
         <w:tc>
           <w:tcPr>
-            <w:tcW w:w="1199" w:type="dxa"/>
+            <w:tcW w:w="1171" w:type="dxa"/>
             <w:tcBorders>
               <w:top w:val="single" w:sz="12" w:space="0" w:color="006AAB"/>
             </w:tcBorders>
@@ -8643,13 +8524,13 @@
                 <w:szCs w:val="20"/>
                 <w:lang w:val="en-GB"/>
               </w:rPr>
-              <w:t>[yes/ no/ partly/ metadata only]</w:t>
-            </w:r>
-          </w:p>
-        </w:tc>
-        <w:tc>
-          <w:tcPr>
-            <w:tcW w:w="2231" w:type="dxa"/>
+              <w:t>[metadata]</w:t>
+            </w:r>
+          </w:p>
+        </w:tc>
+        <w:tc>
+          <w:tcPr>
+            <w:tcW w:w="2049" w:type="dxa"/>
             <w:tcBorders>
               <w:top w:val="single" w:sz="12" w:space="0" w:color="006AAB"/>
             </w:tcBorders>
@@ -8675,7 +8556,7 @@
         </w:tc>
         <w:tc>
           <w:tcPr>
-            <w:tcW w:w="1394" w:type="dxa"/>
+            <w:tcW w:w="1363" w:type="dxa"/>
             <w:tcBorders>
               <w:top w:val="single" w:sz="12" w:space="0" w:color="006AAB"/>
             </w:tcBorders>
@@ -8695,39 +8576,7 @@
                 <w:szCs w:val="20"/>
                 <w:lang w:val="en-GB"/>
               </w:rPr>
-              <w:t xml:space="preserve">Underlying data: </w:t>
-            </w:r>
-            <w:r>
-              <w:rPr>
-                <w:sz w:val="20"/>
-                <w:szCs w:val="20"/>
-                <w:lang w:val="en-GB"/>
-              </w:rPr>
-              <w:t>date of paper publication</w:t>
-            </w:r>
-            <w:r>
-              <w:rPr>
-                <w:sz w:val="20"/>
-                <w:szCs w:val="20"/>
-                <w:lang w:val="en-GB"/>
-              </w:rPr>
-              <w:t xml:space="preserve">, all others: </w:t>
-            </w:r>
-            <w:r>
-              <w:rPr>
-                <w:sz w:val="20"/>
-                <w:szCs w:val="20"/>
-                <w:lang w:val="en-GB"/>
-              </w:rPr>
-              <w:t>after</w:t>
-            </w:r>
-            <w:r>
-              <w:rPr>
-                <w:sz w:val="20"/>
-                <w:szCs w:val="20"/>
-                <w:lang w:val="en-GB"/>
-              </w:rPr>
-              <w:t xml:space="preserve"> project</w:t>
+              <w:t>[dataset1pubdate]</w:t>
             </w:r>
           </w:p>
         </w:tc>
@@ -8753,13 +8602,15 @@
                 <w:szCs w:val="20"/>
                 <w:lang w:val="en-GB"/>
               </w:rPr>
-              <w:t>TU data</w:t>
-            </w:r>
-          </w:p>
-        </w:tc>
-        <w:tc>
-          <w:tcPr>
-            <w:tcW w:w="1247" w:type="dxa"/>
+              <w:t>[dataset1repo]</w:t>
+            </w:r>
+            <w:bookmarkStart w:id="28" w:name="_GoBack"/>
+            <w:bookmarkEnd w:id="28"/>
+          </w:p>
+        </w:tc>
+        <w:tc>
+          <w:tcPr>
+            <w:tcW w:w="1198" w:type="dxa"/>
             <w:tcBorders>
               <w:top w:val="single" w:sz="12" w:space="0" w:color="006AAB"/>
             </w:tcBorders>
@@ -8785,7 +8636,7 @@
         </w:tc>
         <w:tc>
           <w:tcPr>
-            <w:tcW w:w="1234" w:type="dxa"/>
+            <w:tcW w:w="1574" w:type="dxa"/>
             <w:tcBorders>
               <w:top w:val="single" w:sz="12" w:space="0" w:color="006AAB"/>
             </w:tcBorders>
@@ -8799,69 +8650,20 @@
                 <w:lang w:val="en-GB"/>
               </w:rPr>
             </w:pPr>
-            <w:hyperlink r:id="rId23" w:history="1">
-              <w:r>
-                <w:rPr>
-                  <w:rStyle w:val="Hyperlink"/>
-                  <w:sz w:val="20"/>
-                  <w:szCs w:val="20"/>
-                  <w:lang w:val="en-GB"/>
-                </w:rPr>
-                <w:t>CC</w:t>
-              </w:r>
-              <w:r>
-                <w:rPr>
-                  <w:rStyle w:val="Hyperlink"/>
-                  <w:sz w:val="20"/>
-                  <w:szCs w:val="20"/>
-                  <w:lang w:val="en-GB"/>
-                </w:rPr>
-                <w:t>-</w:t>
-              </w:r>
-              <w:r>
-                <w:rPr>
-                  <w:rStyle w:val="Hyperlink"/>
-                  <w:sz w:val="20"/>
-                  <w:szCs w:val="20"/>
-                  <w:lang w:val="en-GB"/>
-                </w:rPr>
-                <w:t>B</w:t>
-              </w:r>
-              <w:r>
-                <w:rPr>
-                  <w:rStyle w:val="Hyperlink"/>
-                  <w:sz w:val="20"/>
-                  <w:szCs w:val="20"/>
-                  <w:lang w:val="en-GB"/>
-                </w:rPr>
-                <w:t>Y</w:t>
-              </w:r>
-              <w:r>
-                <w:rPr>
-                  <w:rStyle w:val="Hyperlink"/>
-                  <w:sz w:val="20"/>
-                  <w:szCs w:val="20"/>
-                  <w:lang w:val="en-GB"/>
-                </w:rPr>
-                <w:t xml:space="preserve"> </w:t>
-              </w:r>
-              <w:r>
-                <w:rPr>
-                  <w:rStyle w:val="Hyperlink"/>
-                  <w:sz w:val="20"/>
-                  <w:szCs w:val="20"/>
-                  <w:lang w:val="en-GB"/>
-                </w:rPr>
-                <w:t>4.0</w:t>
-              </w:r>
-            </w:hyperlink>
+            <w:r>
+              <w:rPr>
+                <w:sz w:val="20"/>
+                <w:szCs w:val="20"/>
+              </w:rPr>
+              <w:t>[dataset1license]</w:t>
+            </w:r>
           </w:p>
         </w:tc>
       </w:tr>
       <w:tr>
         <w:tc>
           <w:tcPr>
-            <w:tcW w:w="681" w:type="dxa"/>
+            <w:tcW w:w="631" w:type="dxa"/>
           </w:tcPr>
           <w:p>
             <w:pPr>
@@ -8880,13 +8682,13 @@
                 <w:szCs w:val="20"/>
                 <w:lang w:val="en-GB"/>
               </w:rPr>
-              <w:t>2</w:t>
-            </w:r>
-          </w:p>
-        </w:tc>
-        <w:tc>
-          <w:tcPr>
-            <w:tcW w:w="1199" w:type="dxa"/>
+              <w:t>x</w:t>
+            </w:r>
+          </w:p>
+        </w:tc>
+        <w:tc>
+          <w:tcPr>
+            <w:tcW w:w="1171" w:type="dxa"/>
           </w:tcPr>
           <w:p>
             <w:pPr>
@@ -8897,11 +8699,19 @@
                 <w:lang w:val="en-GB"/>
               </w:rPr>
             </w:pPr>
-          </w:p>
-        </w:tc>
-        <w:tc>
-          <w:tcPr>
-            <w:tcW w:w="2231" w:type="dxa"/>
+            <w:r>
+              <w:rPr>
+                <w:sz w:val="20"/>
+                <w:szCs w:val="20"/>
+                <w:lang w:val="en-GB"/>
+              </w:rPr>
+              <w:t>x</w:t>
+            </w:r>
+          </w:p>
+        </w:tc>
+        <w:tc>
+          <w:tcPr>
+            <w:tcW w:w="2049" w:type="dxa"/>
           </w:tcPr>
           <w:p>
             <w:pPr>
@@ -8912,11 +8722,19 @@
                 <w:lang w:val="en-GB"/>
               </w:rPr>
             </w:pPr>
-          </w:p>
-        </w:tc>
-        <w:tc>
-          <w:tcPr>
-            <w:tcW w:w="1394" w:type="dxa"/>
+            <w:r>
+              <w:rPr>
+                <w:sz w:val="20"/>
+                <w:szCs w:val="20"/>
+                <w:lang w:val="en-GB"/>
+              </w:rPr>
+              <w:t>x</w:t>
+            </w:r>
+          </w:p>
+        </w:tc>
+        <w:tc>
+          <w:tcPr>
+            <w:tcW w:w="1363" w:type="dxa"/>
           </w:tcPr>
           <w:p>
             <w:pPr>
@@ -8927,6 +8745,14 @@
                 <w:lang w:val="en-GB"/>
               </w:rPr>
             </w:pPr>
+            <w:r>
+              <w:rPr>
+                <w:sz w:val="20"/>
+                <w:szCs w:val="20"/>
+                <w:lang w:val="en-GB"/>
+              </w:rPr>
+              <w:t>x</w:t>
+            </w:r>
           </w:p>
         </w:tc>
         <w:tc>
@@ -8942,11 +8768,19 @@
                 <w:lang w:val="en-GB"/>
               </w:rPr>
             </w:pPr>
-          </w:p>
-        </w:tc>
-        <w:tc>
-          <w:tcPr>
-            <w:tcW w:w="1247" w:type="dxa"/>
+            <w:r>
+              <w:rPr>
+                <w:sz w:val="20"/>
+                <w:szCs w:val="20"/>
+                <w:lang w:val="en-GB"/>
+              </w:rPr>
+              <w:t>x</w:t>
+            </w:r>
+          </w:p>
+        </w:tc>
+        <w:tc>
+          <w:tcPr>
+            <w:tcW w:w="1198" w:type="dxa"/>
           </w:tcPr>
           <w:p>
             <w:pPr>
@@ -8963,13 +8797,13 @@
                 <w:szCs w:val="20"/>
                 <w:lang w:val="en-GB"/>
               </w:rPr>
-              <w:t>DOI: …</w:t>
-            </w:r>
-          </w:p>
-        </w:tc>
-        <w:tc>
-          <w:tcPr>
-            <w:tcW w:w="1234" w:type="dxa"/>
+              <w:t>x</w:t>
+            </w:r>
+          </w:p>
+        </w:tc>
+        <w:tc>
+          <w:tcPr>
+            <w:tcW w:w="1574" w:type="dxa"/>
           </w:tcPr>
           <w:p>
             <w:pPr>
@@ -8980,357 +8814,14 @@
                 <w:lang w:val="en-GB"/>
               </w:rPr>
             </w:pPr>
-          </w:p>
-        </w:tc>
-      </w:tr>
-      <w:tr>
-        <w:tc>
-          <w:tcPr>
-            <w:tcW w:w="681" w:type="dxa"/>
-          </w:tcPr>
-          <w:p>
-            <w:pPr>
-              <w:jc w:val="center"/>
-              <w:rPr>
-                <w:b/>
-                <w:bCs/>
-                <w:sz w:val="20"/>
-                <w:szCs w:val="20"/>
-                <w:lang w:val="en-GB"/>
-              </w:rPr>
-            </w:pPr>
-            <w:r>
-              <w:rPr>
-                <w:sz w:val="20"/>
-                <w:szCs w:val="20"/>
-                <w:lang w:val="en-GB"/>
-              </w:rPr>
-              <w:t>3</w:t>
-            </w:r>
-          </w:p>
-        </w:tc>
-        <w:tc>
-          <w:tcPr>
-            <w:tcW w:w="1199" w:type="dxa"/>
-          </w:tcPr>
-          <w:p>
-            <w:pPr>
-              <w:jc w:val="left"/>
-              <w:rPr>
-                <w:sz w:val="20"/>
-                <w:szCs w:val="20"/>
-                <w:lang w:val="en-GB"/>
-              </w:rPr>
-            </w:pPr>
-          </w:p>
-        </w:tc>
-        <w:tc>
-          <w:tcPr>
-            <w:tcW w:w="2231" w:type="dxa"/>
-          </w:tcPr>
-          <w:p>
-            <w:pPr>
-              <w:jc w:val="left"/>
-              <w:rPr>
-                <w:sz w:val="20"/>
-                <w:szCs w:val="20"/>
-                <w:lang w:val="en-GB"/>
-              </w:rPr>
-            </w:pPr>
-          </w:p>
-        </w:tc>
-        <w:tc>
-          <w:tcPr>
-            <w:tcW w:w="1394" w:type="dxa"/>
-          </w:tcPr>
-          <w:p>
-            <w:pPr>
-              <w:jc w:val="left"/>
-              <w:rPr>
-                <w:sz w:val="20"/>
-                <w:szCs w:val="20"/>
-                <w:lang w:val="en-GB"/>
-              </w:rPr>
-            </w:pPr>
-          </w:p>
-        </w:tc>
-        <w:tc>
-          <w:tcPr>
-            <w:tcW w:w="1228" w:type="dxa"/>
-          </w:tcPr>
-          <w:p>
-            <w:pPr>
-              <w:jc w:val="left"/>
-              <w:rPr>
-                <w:sz w:val="20"/>
-                <w:szCs w:val="20"/>
-                <w:lang w:val="en-GB"/>
-              </w:rPr>
-            </w:pPr>
-          </w:p>
-        </w:tc>
-        <w:tc>
-          <w:tcPr>
-            <w:tcW w:w="1247" w:type="dxa"/>
-          </w:tcPr>
-          <w:p>
-            <w:pPr>
-              <w:jc w:val="left"/>
-              <w:rPr>
-                <w:sz w:val="20"/>
-                <w:szCs w:val="20"/>
-                <w:lang w:val="en-GB"/>
-              </w:rPr>
-            </w:pPr>
-          </w:p>
-        </w:tc>
-        <w:tc>
-          <w:tcPr>
-            <w:tcW w:w="1234" w:type="dxa"/>
-          </w:tcPr>
-          <w:p>
-            <w:pPr>
-              <w:jc w:val="left"/>
-              <w:rPr>
-                <w:sz w:val="20"/>
-                <w:szCs w:val="20"/>
-                <w:lang w:val="en-GB"/>
-              </w:rPr>
-            </w:pPr>
-          </w:p>
-        </w:tc>
-      </w:tr>
-      <w:tr>
-        <w:tc>
-          <w:tcPr>
-            <w:tcW w:w="681" w:type="dxa"/>
-          </w:tcPr>
-          <w:p>
-            <w:pPr>
-              <w:jc w:val="center"/>
-              <w:rPr>
-                <w:b/>
-                <w:bCs/>
-                <w:sz w:val="20"/>
-                <w:szCs w:val="20"/>
-                <w:lang w:val="en-GB"/>
-              </w:rPr>
-            </w:pPr>
-            <w:r>
-              <w:rPr>
-                <w:sz w:val="20"/>
-                <w:szCs w:val="20"/>
-                <w:lang w:val="en-GB"/>
-              </w:rPr>
-              <w:t>4</w:t>
-            </w:r>
-          </w:p>
-        </w:tc>
-        <w:tc>
-          <w:tcPr>
-            <w:tcW w:w="1199" w:type="dxa"/>
-          </w:tcPr>
-          <w:p>
-            <w:pPr>
-              <w:jc w:val="left"/>
-              <w:rPr>
-                <w:sz w:val="20"/>
-                <w:szCs w:val="20"/>
-                <w:lang w:val="en-GB"/>
-              </w:rPr>
-            </w:pPr>
-          </w:p>
-        </w:tc>
-        <w:tc>
-          <w:tcPr>
-            <w:tcW w:w="2231" w:type="dxa"/>
-          </w:tcPr>
-          <w:p>
-            <w:pPr>
-              <w:jc w:val="left"/>
-              <w:rPr>
-                <w:sz w:val="20"/>
-                <w:szCs w:val="20"/>
-                <w:lang w:val="en-GB"/>
-              </w:rPr>
-            </w:pPr>
-          </w:p>
-        </w:tc>
-        <w:tc>
-          <w:tcPr>
-            <w:tcW w:w="1394" w:type="dxa"/>
-          </w:tcPr>
-          <w:p>
-            <w:pPr>
-              <w:jc w:val="left"/>
-              <w:rPr>
-                <w:sz w:val="20"/>
-                <w:szCs w:val="20"/>
-                <w:lang w:val="en-GB"/>
-              </w:rPr>
-            </w:pPr>
-          </w:p>
-        </w:tc>
-        <w:tc>
-          <w:tcPr>
-            <w:tcW w:w="1228" w:type="dxa"/>
-          </w:tcPr>
-          <w:p>
-            <w:pPr>
-              <w:jc w:val="left"/>
-              <w:rPr>
-                <w:sz w:val="20"/>
-                <w:szCs w:val="20"/>
-                <w:lang w:val="en-GB"/>
-              </w:rPr>
-            </w:pPr>
-          </w:p>
-        </w:tc>
-        <w:tc>
-          <w:tcPr>
-            <w:tcW w:w="1247" w:type="dxa"/>
-          </w:tcPr>
-          <w:p>
-            <w:pPr>
-              <w:jc w:val="left"/>
-              <w:rPr>
-                <w:sz w:val="20"/>
-                <w:szCs w:val="20"/>
-                <w:lang w:val="en-GB"/>
-              </w:rPr>
-            </w:pPr>
-          </w:p>
-        </w:tc>
-        <w:tc>
-          <w:tcPr>
-            <w:tcW w:w="1234" w:type="dxa"/>
-          </w:tcPr>
-          <w:p>
-            <w:pPr>
-              <w:jc w:val="left"/>
-              <w:rPr>
-                <w:sz w:val="20"/>
-                <w:szCs w:val="20"/>
-                <w:lang w:val="en-GB"/>
-              </w:rPr>
-            </w:pPr>
-          </w:p>
-        </w:tc>
-      </w:tr>
-      <w:tr>
-        <w:tc>
-          <w:tcPr>
-            <w:tcW w:w="681" w:type="dxa"/>
-          </w:tcPr>
-          <w:p>
-            <w:pPr>
-              <w:jc w:val="center"/>
-              <w:rPr>
-                <w:b/>
-                <w:bCs/>
-                <w:sz w:val="20"/>
-                <w:szCs w:val="20"/>
-                <w:lang w:val="en-GB"/>
-              </w:rPr>
-            </w:pPr>
-            <w:r>
-              <w:rPr>
-                <w:sz w:val="20"/>
-                <w:szCs w:val="20"/>
-                <w:lang w:val="en-GB"/>
-              </w:rPr>
-              <w:t>5</w:t>
-            </w:r>
-          </w:p>
-        </w:tc>
-        <w:tc>
-          <w:tcPr>
-            <w:tcW w:w="1199" w:type="dxa"/>
-          </w:tcPr>
-          <w:p>
-            <w:pPr>
-              <w:jc w:val="left"/>
-              <w:rPr>
-                <w:sz w:val="20"/>
-                <w:szCs w:val="20"/>
-                <w:lang w:val="en-GB"/>
-              </w:rPr>
-            </w:pPr>
-          </w:p>
-        </w:tc>
-        <w:tc>
-          <w:tcPr>
-            <w:tcW w:w="2231" w:type="dxa"/>
-          </w:tcPr>
-          <w:p>
-            <w:pPr>
-              <w:jc w:val="left"/>
-              <w:rPr>
-                <w:sz w:val="20"/>
-                <w:szCs w:val="20"/>
-                <w:lang w:val="en-GB"/>
-              </w:rPr>
-            </w:pPr>
-          </w:p>
-        </w:tc>
-        <w:tc>
-          <w:tcPr>
-            <w:tcW w:w="1394" w:type="dxa"/>
-          </w:tcPr>
-          <w:p>
-            <w:pPr>
-              <w:jc w:val="left"/>
-              <w:rPr>
-                <w:sz w:val="20"/>
-                <w:szCs w:val="20"/>
-                <w:lang w:val="en-GB"/>
-              </w:rPr>
-            </w:pPr>
-          </w:p>
-        </w:tc>
-        <w:tc>
-          <w:tcPr>
-            <w:tcW w:w="1228" w:type="dxa"/>
-          </w:tcPr>
-          <w:p>
-            <w:pPr>
-              <w:jc w:val="left"/>
-              <w:rPr>
-                <w:sz w:val="20"/>
-                <w:szCs w:val="20"/>
-                <w:lang w:val="en-GB"/>
-              </w:rPr>
-            </w:pPr>
-          </w:p>
-        </w:tc>
-        <w:tc>
-          <w:tcPr>
-            <w:tcW w:w="1247" w:type="dxa"/>
-          </w:tcPr>
-          <w:p>
-            <w:pPr>
-              <w:jc w:val="left"/>
-              <w:rPr>
-                <w:sz w:val="20"/>
-                <w:szCs w:val="20"/>
-                <w:lang w:val="en-GB"/>
-              </w:rPr>
-            </w:pPr>
-          </w:p>
-        </w:tc>
-        <w:tc>
-          <w:tcPr>
-            <w:tcW w:w="1234" w:type="dxa"/>
-          </w:tcPr>
-          <w:p>
-            <w:pPr>
-              <w:jc w:val="left"/>
-              <w:rPr>
-                <w:sz w:val="20"/>
-                <w:szCs w:val="20"/>
-                <w:lang w:val="en-GB"/>
-              </w:rPr>
-            </w:pPr>
+            <w:r>
+              <w:rPr>
+                <w:sz w:val="20"/>
+                <w:szCs w:val="20"/>
+                <w:lang w:val="en-GB"/>
+              </w:rPr>
+              <w:t>x</w:t>
+            </w:r>
           </w:p>
         </w:tc>
       </w:tr>
@@ -9346,7 +8837,6 @@
         <w:rPr>
           <w:lang w:val="en-GB"/>
         </w:rPr>
-        <w:lastRenderedPageBreak/>
         <w:t>Blabla</w:t>
       </w:r>
       <w:proofErr w:type="spellEnd"/>
@@ -10179,16 +9669,16 @@
         <w:tblLook w:val="04A0" w:firstRow="1" w:lastRow="0" w:firstColumn="1" w:lastColumn="0" w:noHBand="0" w:noVBand="1"/>
       </w:tblPr>
       <w:tblGrid>
-        <w:gridCol w:w="2290"/>
-        <w:gridCol w:w="2484"/>
-        <w:gridCol w:w="2015"/>
-        <w:gridCol w:w="1134"/>
-        <w:gridCol w:w="1276"/>
+        <w:gridCol w:w="2128"/>
+        <w:gridCol w:w="2259"/>
+        <w:gridCol w:w="1552"/>
+        <w:gridCol w:w="1976"/>
+        <w:gridCol w:w="1284"/>
       </w:tblGrid>
       <w:tr>
         <w:tc>
           <w:tcPr>
-            <w:tcW w:w="2290" w:type="dxa"/>
+            <w:tcW w:w="2128" w:type="dxa"/>
             <w:tcBorders>
               <w:bottom w:val="single" w:sz="12" w:space="0" w:color="006AAB"/>
             </w:tcBorders>
@@ -10219,7 +9709,7 @@
         </w:tc>
         <w:tc>
           <w:tcPr>
-            <w:tcW w:w="2484" w:type="dxa"/>
+            <w:tcW w:w="2259" w:type="dxa"/>
             <w:tcBorders>
               <w:bottom w:val="single" w:sz="12" w:space="0" w:color="006AAB"/>
             </w:tcBorders>
@@ -10248,7 +9738,7 @@
         </w:tc>
         <w:tc>
           <w:tcPr>
-            <w:tcW w:w="2015" w:type="dxa"/>
+            <w:tcW w:w="1552" w:type="dxa"/>
             <w:tcBorders>
               <w:bottom w:val="single" w:sz="12" w:space="0" w:color="006AAB"/>
             </w:tcBorders>
@@ -10277,7 +9767,7 @@
         </w:tc>
         <w:tc>
           <w:tcPr>
-            <w:tcW w:w="1134" w:type="dxa"/>
+            <w:tcW w:w="1976" w:type="dxa"/>
             <w:tcBorders>
               <w:bottom w:val="single" w:sz="12" w:space="0" w:color="006AAB"/>
             </w:tcBorders>
@@ -10308,7 +9798,7 @@
         </w:tc>
         <w:tc>
           <w:tcPr>
-            <w:tcW w:w="1276" w:type="dxa"/>
+            <w:tcW w:w="1284" w:type="dxa"/>
             <w:tcBorders>
               <w:bottom w:val="single" w:sz="12" w:space="0" w:color="006AAB"/>
             </w:tcBorders>
@@ -10341,7 +9831,7 @@
       <w:tr>
         <w:tc>
           <w:tcPr>
-            <w:tcW w:w="2290" w:type="dxa"/>
+            <w:tcW w:w="2128" w:type="dxa"/>
             <w:tcBorders>
               <w:top w:val="single" w:sz="12" w:space="0" w:color="006AAB"/>
             </w:tcBorders>
@@ -10356,7 +9846,6 @@
                 <w:lang w:val="en-GB"/>
               </w:rPr>
             </w:pPr>
-            <w:proofErr w:type="spellStart"/>
             <w:r>
               <w:rPr>
                 <w:bCs/>
@@ -10364,14 +9853,13 @@
                 <w:szCs w:val="20"/>
                 <w:lang w:val="en-GB"/>
               </w:rPr>
-              <w:t>TUproCloud</w:t>
-            </w:r>
-            <w:proofErr w:type="spellEnd"/>
-          </w:p>
-        </w:tc>
-        <w:tc>
-          <w:tcPr>
-            <w:tcW w:w="2484" w:type="dxa"/>
+              <w:t>[cost1title]</w:t>
+            </w:r>
+          </w:p>
+        </w:tc>
+        <w:tc>
+          <w:tcPr>
+            <w:tcW w:w="2259" w:type="dxa"/>
             <w:tcBorders>
               <w:top w:val="single" w:sz="12" w:space="0" w:color="006AAB"/>
             </w:tcBorders>
@@ -10391,13 +9879,13 @@
                 <w:szCs w:val="20"/>
                 <w:lang w:val="en-GB"/>
               </w:rPr>
-              <w:t>File based storage</w:t>
-            </w:r>
-          </w:p>
-        </w:tc>
-        <w:tc>
-          <w:tcPr>
-            <w:tcW w:w="2015" w:type="dxa"/>
+              <w:t>[cost1type]</w:t>
+            </w:r>
+          </w:p>
+        </w:tc>
+        <w:tc>
+          <w:tcPr>
+            <w:tcW w:w="1552" w:type="dxa"/>
             <w:tcBorders>
               <w:top w:val="single" w:sz="12" w:space="0" w:color="006AAB"/>
             </w:tcBorders>
@@ -10411,11 +9899,19 @@
                 <w:lang w:val="en-GB"/>
               </w:rPr>
             </w:pPr>
-          </w:p>
-        </w:tc>
-        <w:tc>
-          <w:tcPr>
-            <w:tcW w:w="1134" w:type="dxa"/>
+            <w:r>
+              <w:rPr>
+                <w:sz w:val="20"/>
+                <w:szCs w:val="20"/>
+                <w:lang w:val="en-GB"/>
+              </w:rPr>
+              <w:t>[cost1desc]</w:t>
+            </w:r>
+          </w:p>
+        </w:tc>
+        <w:tc>
+          <w:tcPr>
+            <w:tcW w:w="1976" w:type="dxa"/>
             <w:tcBorders>
               <w:top w:val="single" w:sz="12" w:space="0" w:color="006AAB"/>
             </w:tcBorders>
@@ -10435,13 +9931,13 @@
                 <w:szCs w:val="20"/>
                 <w:lang w:val="en-GB"/>
               </w:rPr>
-              <w:t>€</w:t>
-            </w:r>
-          </w:p>
-        </w:tc>
-        <w:tc>
-          <w:tcPr>
-            <w:tcW w:w="1276" w:type="dxa"/>
+              <w:t>[cost1currency]</w:t>
+            </w:r>
+          </w:p>
+        </w:tc>
+        <w:tc>
+          <w:tcPr>
+            <w:tcW w:w="1284" w:type="dxa"/>
             <w:tcBorders>
               <w:top w:val="single" w:sz="12" w:space="0" w:color="006AAB"/>
             </w:tcBorders>
@@ -10461,7 +9957,7 @@
                 <w:szCs w:val="20"/>
                 <w:lang w:val="en-GB"/>
               </w:rPr>
-              <w:t>250</w:t>
+              <w:t>[cost1value]</w:t>
             </w:r>
           </w:p>
         </w:tc>
@@ -10469,405 +9965,7 @@
       <w:tr>
         <w:tc>
           <w:tcPr>
-            <w:tcW w:w="2290" w:type="dxa"/>
-          </w:tcPr>
-          <w:p>
-            <w:pPr>
-              <w:jc w:val="left"/>
-              <w:rPr>
-                <w:bCs/>
-                <w:sz w:val="20"/>
-                <w:szCs w:val="20"/>
-                <w:lang w:val="en-GB"/>
-              </w:rPr>
-            </w:pPr>
-            <w:r>
-              <w:rPr>
-                <w:bCs/>
-                <w:sz w:val="20"/>
-                <w:szCs w:val="20"/>
-                <w:lang w:val="en-GB"/>
-              </w:rPr>
-              <w:t>IPR</w:t>
-            </w:r>
-          </w:p>
-        </w:tc>
-        <w:tc>
-          <w:tcPr>
-            <w:tcW w:w="2484" w:type="dxa"/>
-          </w:tcPr>
-          <w:p>
-            <w:pPr>
-              <w:jc w:val="left"/>
-              <w:rPr>
-                <w:sz w:val="20"/>
-                <w:szCs w:val="20"/>
-                <w:lang w:val="en-GB"/>
-              </w:rPr>
-            </w:pPr>
-            <w:r>
-              <w:rPr>
-                <w:sz w:val="20"/>
-                <w:szCs w:val="20"/>
-                <w:lang w:val="en-GB"/>
-              </w:rPr>
-              <w:t>Legal advice</w:t>
-            </w:r>
-          </w:p>
-        </w:tc>
-        <w:tc>
-          <w:tcPr>
-            <w:tcW w:w="2015" w:type="dxa"/>
-          </w:tcPr>
-          <w:p>
-            <w:pPr>
-              <w:jc w:val="left"/>
-              <w:rPr>
-                <w:sz w:val="20"/>
-                <w:szCs w:val="20"/>
-                <w:lang w:val="en-GB"/>
-              </w:rPr>
-            </w:pPr>
-            <w:r>
-              <w:rPr>
-                <w:sz w:val="20"/>
-                <w:szCs w:val="20"/>
-                <w:lang w:val="en-GB"/>
-              </w:rPr>
-              <w:t>See details below</w:t>
-            </w:r>
-          </w:p>
-        </w:tc>
-        <w:tc>
-          <w:tcPr>
-            <w:tcW w:w="1134" w:type="dxa"/>
-          </w:tcPr>
-          <w:p>
-            <w:pPr>
-              <w:jc w:val="center"/>
-              <w:rPr>
-                <w:sz w:val="20"/>
-                <w:szCs w:val="20"/>
-                <w:lang w:val="en-GB"/>
-              </w:rPr>
-            </w:pPr>
-            <w:r>
-              <w:rPr>
-                <w:sz w:val="20"/>
-                <w:szCs w:val="20"/>
-                <w:lang w:val="en-GB"/>
-              </w:rPr>
-              <w:t>€</w:t>
-            </w:r>
-          </w:p>
-        </w:tc>
-        <w:tc>
-          <w:tcPr>
-            <w:tcW w:w="1276" w:type="dxa"/>
-          </w:tcPr>
-          <w:p>
-            <w:pPr>
-              <w:jc w:val="right"/>
-              <w:rPr>
-                <w:sz w:val="20"/>
-                <w:szCs w:val="20"/>
-                <w:lang w:val="en-GB"/>
-              </w:rPr>
-            </w:pPr>
-            <w:r>
-              <w:rPr>
-                <w:sz w:val="20"/>
-                <w:szCs w:val="20"/>
-                <w:lang w:val="en-GB"/>
-              </w:rPr>
-              <w:t>1</w:t>
-            </w:r>
-            <w:r>
-              <w:rPr>
-                <w:sz w:val="20"/>
-                <w:szCs w:val="20"/>
-                <w:lang w:val="en-GB"/>
-              </w:rPr>
-              <w:t xml:space="preserve"> </w:t>
-            </w:r>
-            <w:r>
-              <w:rPr>
-                <w:sz w:val="20"/>
-                <w:szCs w:val="20"/>
-                <w:lang w:val="en-GB"/>
-              </w:rPr>
-              <w:t>300</w:t>
-            </w:r>
-          </w:p>
-        </w:tc>
-      </w:tr>
-      <w:tr>
-        <w:tc>
-          <w:tcPr>
-            <w:tcW w:w="2290" w:type="dxa"/>
-          </w:tcPr>
-          <w:p>
-            <w:pPr>
-              <w:jc w:val="left"/>
-              <w:rPr>
-                <w:bCs/>
-                <w:sz w:val="20"/>
-                <w:szCs w:val="20"/>
-                <w:lang w:val="en-GB"/>
-              </w:rPr>
-            </w:pPr>
-            <w:r>
-              <w:rPr>
-                <w:sz w:val="20"/>
-                <w:szCs w:val="20"/>
-                <w:lang w:val="en-GB"/>
-              </w:rPr>
-              <w:t>Data preparation, data management</w:t>
-            </w:r>
-          </w:p>
-        </w:tc>
-        <w:tc>
-          <w:tcPr>
-            <w:tcW w:w="2484" w:type="dxa"/>
-          </w:tcPr>
-          <w:p>
-            <w:pPr>
-              <w:jc w:val="left"/>
-              <w:rPr>
-                <w:sz w:val="20"/>
-                <w:szCs w:val="20"/>
-                <w:lang w:val="en-GB"/>
-              </w:rPr>
-            </w:pPr>
-            <w:r>
-              <w:rPr>
-                <w:sz w:val="20"/>
-                <w:szCs w:val="20"/>
-                <w:lang w:val="en-GB"/>
-              </w:rPr>
-              <w:t>Personnel</w:t>
-            </w:r>
-          </w:p>
-        </w:tc>
-        <w:tc>
-          <w:tcPr>
-            <w:tcW w:w="2015" w:type="dxa"/>
-          </w:tcPr>
-          <w:p>
-            <w:pPr>
-              <w:jc w:val="left"/>
-              <w:rPr>
-                <w:sz w:val="20"/>
-                <w:szCs w:val="20"/>
-                <w:lang w:val="en-GB"/>
-              </w:rPr>
-            </w:pPr>
-            <w:r>
-              <w:rPr>
-                <w:sz w:val="20"/>
-                <w:szCs w:val="20"/>
-                <w:lang w:val="en-GB"/>
-              </w:rPr>
-              <w:t xml:space="preserve">0.25 FTE </w:t>
-            </w:r>
-            <w:proofErr w:type="spellStart"/>
-            <w:r>
-              <w:rPr>
-                <w:sz w:val="20"/>
-                <w:szCs w:val="20"/>
-                <w:lang w:val="en-GB"/>
-              </w:rPr>
-              <w:t>IVa</w:t>
-            </w:r>
-            <w:proofErr w:type="spellEnd"/>
-            <w:r>
-              <w:rPr>
-                <w:sz w:val="20"/>
-                <w:szCs w:val="20"/>
-                <w:lang w:val="en-GB"/>
-              </w:rPr>
-              <w:t xml:space="preserve"> for 3 years</w:t>
-            </w:r>
-          </w:p>
-        </w:tc>
-        <w:tc>
-          <w:tcPr>
-            <w:tcW w:w="1134" w:type="dxa"/>
-          </w:tcPr>
-          <w:p>
-            <w:pPr>
-              <w:jc w:val="center"/>
-              <w:rPr>
-                <w:sz w:val="20"/>
-                <w:szCs w:val="20"/>
-                <w:lang w:val="en-GB"/>
-              </w:rPr>
-            </w:pPr>
-            <w:r>
-              <w:rPr>
-                <w:sz w:val="20"/>
-                <w:szCs w:val="20"/>
-                <w:lang w:val="en-GB"/>
-              </w:rPr>
-              <w:t>€</w:t>
-            </w:r>
-          </w:p>
-        </w:tc>
-        <w:tc>
-          <w:tcPr>
-            <w:tcW w:w="1276" w:type="dxa"/>
-          </w:tcPr>
-          <w:p>
-            <w:pPr>
-              <w:jc w:val="right"/>
-              <w:rPr>
-                <w:sz w:val="20"/>
-                <w:szCs w:val="20"/>
-                <w:lang w:val="en-GB"/>
-              </w:rPr>
-            </w:pPr>
-            <w:r>
-              <w:rPr>
-                <w:sz w:val="20"/>
-                <w:szCs w:val="20"/>
-                <w:lang w:val="en-GB"/>
-              </w:rPr>
-              <w:t>50</w:t>
-            </w:r>
-            <w:r>
-              <w:rPr>
-                <w:sz w:val="20"/>
-                <w:szCs w:val="20"/>
-                <w:lang w:val="en-GB"/>
-              </w:rPr>
-              <w:t xml:space="preserve"> </w:t>
-            </w:r>
-            <w:r>
-              <w:rPr>
-                <w:sz w:val="20"/>
-                <w:szCs w:val="20"/>
-                <w:lang w:val="en-GB"/>
-              </w:rPr>
-              <w:t>000</w:t>
-            </w:r>
-          </w:p>
-        </w:tc>
-      </w:tr>
-      <w:tr>
-        <w:tc>
-          <w:tcPr>
-            <w:tcW w:w="2290" w:type="dxa"/>
-          </w:tcPr>
-          <w:p>
-            <w:pPr>
-              <w:jc w:val="left"/>
-              <w:rPr>
-                <w:bCs/>
-                <w:sz w:val="20"/>
-                <w:szCs w:val="20"/>
-                <w:lang w:val="en-GB"/>
-              </w:rPr>
-            </w:pPr>
-            <w:r>
-              <w:rPr>
-                <w:bCs/>
-                <w:sz w:val="20"/>
-                <w:szCs w:val="20"/>
-                <w:lang w:val="en-GB"/>
-              </w:rPr>
-              <w:t>…</w:t>
-            </w:r>
-          </w:p>
-        </w:tc>
-        <w:tc>
-          <w:tcPr>
-            <w:tcW w:w="2484" w:type="dxa"/>
-          </w:tcPr>
-          <w:p>
-            <w:pPr>
-              <w:jc w:val="left"/>
-              <w:rPr>
-                <w:sz w:val="20"/>
-                <w:szCs w:val="20"/>
-                <w:lang w:val="en-GB"/>
-              </w:rPr>
-            </w:pPr>
-            <w:r>
-              <w:rPr>
-                <w:sz w:val="20"/>
-                <w:szCs w:val="20"/>
-                <w:lang w:val="en-GB"/>
-              </w:rPr>
-              <w:t>Software license</w:t>
-            </w:r>
-          </w:p>
-        </w:tc>
-        <w:tc>
-          <w:tcPr>
-            <w:tcW w:w="2015" w:type="dxa"/>
-          </w:tcPr>
-          <w:p>
-            <w:pPr>
-              <w:jc w:val="left"/>
-              <w:rPr>
-                <w:sz w:val="20"/>
-                <w:szCs w:val="20"/>
-                <w:lang w:val="en-GB"/>
-              </w:rPr>
-            </w:pPr>
-          </w:p>
-        </w:tc>
-        <w:tc>
-          <w:tcPr>
-            <w:tcW w:w="1134" w:type="dxa"/>
-          </w:tcPr>
-          <w:p>
-            <w:pPr>
-              <w:jc w:val="center"/>
-              <w:rPr>
-                <w:sz w:val="20"/>
-                <w:szCs w:val="20"/>
-                <w:lang w:val="en-GB"/>
-              </w:rPr>
-            </w:pPr>
-            <w:r>
-              <w:rPr>
-                <w:sz w:val="20"/>
-                <w:szCs w:val="20"/>
-                <w:lang w:val="en-GB"/>
-              </w:rPr>
-              <w:t>€</w:t>
-            </w:r>
-          </w:p>
-        </w:tc>
-        <w:tc>
-          <w:tcPr>
-            <w:tcW w:w="1276" w:type="dxa"/>
-          </w:tcPr>
-          <w:p>
-            <w:pPr>
-              <w:jc w:val="right"/>
-              <w:rPr>
-                <w:sz w:val="20"/>
-                <w:szCs w:val="20"/>
-                <w:lang w:val="en-GB"/>
-              </w:rPr>
-            </w:pPr>
-            <w:r>
-              <w:rPr>
-                <w:sz w:val="20"/>
-                <w:szCs w:val="20"/>
-                <w:lang w:val="en-GB"/>
-              </w:rPr>
-              <w:t>…</w:t>
-            </w:r>
-          </w:p>
-        </w:tc>
-      </w:tr>
-      <w:tr>
-        <w:tc>
-          <w:tcPr>
-            <w:tcW w:w="2290" w:type="dxa"/>
+            <w:tcW w:w="2128" w:type="dxa"/>
             <w:tcBorders>
               <w:bottom w:val="single" w:sz="12" w:space="0" w:color="006AAB"/>
             </w:tcBorders>
@@ -10888,22 +9986,13 @@
                 <w:szCs w:val="20"/>
                 <w:lang w:val="en-GB"/>
               </w:rPr>
-              <w:lastRenderedPageBreak/>
-              <w:t>S</w:t>
-            </w:r>
-            <w:r>
-              <w:rPr>
-                <w:sz w:val="20"/>
-                <w:szCs w:val="20"/>
-                <w:lang w:val="en-GB"/>
-              </w:rPr>
-              <w:t>oftware development</w:t>
-            </w:r>
-          </w:p>
-        </w:tc>
-        <w:tc>
-          <w:tcPr>
-            <w:tcW w:w="2484" w:type="dxa"/>
+              <w:t>x</w:t>
+            </w:r>
+          </w:p>
+        </w:tc>
+        <w:tc>
+          <w:tcPr>
+            <w:tcW w:w="2259" w:type="dxa"/>
             <w:tcBorders>
               <w:bottom w:val="single" w:sz="12" w:space="0" w:color="006AAB"/>
             </w:tcBorders>
@@ -10923,13 +10012,13 @@
                 <w:szCs w:val="20"/>
                 <w:lang w:val="en-GB"/>
               </w:rPr>
-              <w:t>Personnel</w:t>
-            </w:r>
-          </w:p>
-        </w:tc>
-        <w:tc>
-          <w:tcPr>
-            <w:tcW w:w="2015" w:type="dxa"/>
+              <w:t>x</w:t>
+            </w:r>
+          </w:p>
+        </w:tc>
+        <w:tc>
+          <w:tcPr>
+            <w:tcW w:w="1552" w:type="dxa"/>
             <w:tcBorders>
               <w:bottom w:val="single" w:sz="12" w:space="0" w:color="006AAB"/>
             </w:tcBorders>
@@ -10949,31 +10038,13 @@
                 <w:szCs w:val="20"/>
                 <w:lang w:val="en-GB"/>
               </w:rPr>
-              <w:t xml:space="preserve">0.5 FTE </w:t>
-            </w:r>
-            <w:proofErr w:type="spellStart"/>
-            <w:r>
-              <w:rPr>
-                <w:sz w:val="20"/>
-                <w:szCs w:val="20"/>
-                <w:lang w:val="en-GB"/>
-              </w:rPr>
-              <w:t>IVa</w:t>
-            </w:r>
-            <w:proofErr w:type="spellEnd"/>
-            <w:r>
-              <w:rPr>
-                <w:sz w:val="20"/>
-                <w:szCs w:val="20"/>
-                <w:lang w:val="en-GB"/>
-              </w:rPr>
-              <w:t xml:space="preserve"> for 2 years</w:t>
-            </w:r>
-          </w:p>
-        </w:tc>
-        <w:tc>
-          <w:tcPr>
-            <w:tcW w:w="1134" w:type="dxa"/>
+              <w:t>x</w:t>
+            </w:r>
+          </w:p>
+        </w:tc>
+        <w:tc>
+          <w:tcPr>
+            <w:tcW w:w="1976" w:type="dxa"/>
             <w:tcBorders>
               <w:bottom w:val="single" w:sz="12" w:space="0" w:color="006AAB"/>
             </w:tcBorders>
@@ -10993,13 +10064,13 @@
                 <w:szCs w:val="20"/>
                 <w:lang w:val="en-GB"/>
               </w:rPr>
-              <w:t>€</w:t>
-            </w:r>
-          </w:p>
-        </w:tc>
-        <w:tc>
-          <w:tcPr>
-            <w:tcW w:w="1276" w:type="dxa"/>
+              <w:t>x</w:t>
+            </w:r>
+          </w:p>
+        </w:tc>
+        <w:tc>
+          <w:tcPr>
+            <w:tcW w:w="1284" w:type="dxa"/>
             <w:tcBorders>
               <w:bottom w:val="single" w:sz="12" w:space="0" w:color="006AAB"/>
             </w:tcBorders>
@@ -11019,23 +10090,7 @@
                 <w:szCs w:val="20"/>
                 <w:lang w:val="en-GB"/>
               </w:rPr>
-              <w:t>65</w:t>
-            </w:r>
-            <w:r>
-              <w:rPr>
-                <w:sz w:val="20"/>
-                <w:szCs w:val="20"/>
-                <w:lang w:val="en-GB"/>
-              </w:rPr>
-              <w:t xml:space="preserve"> </w:t>
-            </w:r>
-            <w:r>
-              <w:rPr>
-                <w:sz w:val="20"/>
-                <w:szCs w:val="20"/>
-                <w:lang w:val="en-GB"/>
-              </w:rPr>
-              <w:t>000</w:t>
+              <w:t>X</w:t>
             </w:r>
           </w:p>
         </w:tc>
@@ -11043,7 +10098,7 @@
       <w:tr>
         <w:tc>
           <w:tcPr>
-            <w:tcW w:w="2290" w:type="dxa"/>
+            <w:tcW w:w="2128" w:type="dxa"/>
             <w:tcBorders>
               <w:top w:val="single" w:sz="12" w:space="0" w:color="006AAB"/>
               <w:right w:val="nil"/>
@@ -11073,7 +10128,7 @@
         </w:tc>
         <w:tc>
           <w:tcPr>
-            <w:tcW w:w="2484" w:type="dxa"/>
+            <w:tcW w:w="2259" w:type="dxa"/>
             <w:tcBorders>
               <w:top w:val="single" w:sz="12" w:space="0" w:color="006AAB"/>
               <w:left w:val="nil"/>
@@ -11095,7 +10150,7 @@
         </w:tc>
         <w:tc>
           <w:tcPr>
-            <w:tcW w:w="2015" w:type="dxa"/>
+            <w:tcW w:w="1552" w:type="dxa"/>
             <w:tcBorders>
               <w:top w:val="single" w:sz="12" w:space="0" w:color="006AAB"/>
               <w:left w:val="nil"/>
@@ -11116,7 +10171,7 @@
         </w:tc>
         <w:tc>
           <w:tcPr>
-            <w:tcW w:w="1134" w:type="dxa"/>
+            <w:tcW w:w="1976" w:type="dxa"/>
             <w:tcBorders>
               <w:top w:val="single" w:sz="12" w:space="0" w:color="006AAB"/>
             </w:tcBorders>
@@ -11132,6 +10187,7 @@
                 <w:lang w:val="en-GB"/>
               </w:rPr>
             </w:pPr>
+            <w:proofErr w:type="spellStart"/>
             <w:r>
               <w:rPr>
                 <w:b/>
@@ -11139,13 +10195,14 @@
                 <w:szCs w:val="20"/>
                 <w:lang w:val="en-GB"/>
               </w:rPr>
-              <w:t>€</w:t>
-            </w:r>
-          </w:p>
-        </w:tc>
-        <w:tc>
-          <w:tcPr>
-            <w:tcW w:w="1276" w:type="dxa"/>
+              <w:t>[costcurrency]</w:t>
+            </w:r>
+            <w:proofErr w:type="spellEnd"/>
+          </w:p>
+        </w:tc>
+        <w:tc>
+          <w:tcPr>
+            <w:tcW w:w="1284" w:type="dxa"/>
             <w:tcBorders>
               <w:top w:val="single" w:sz="12" w:space="0" w:color="006AAB"/>
             </w:tcBorders>
@@ -11153,7 +10210,7 @@
           </w:tcPr>
           <w:p>
             <w:pPr>
-              <w:jc w:val="right"/>
+              <w:jc w:val="center"/>
               <w:rPr>
                 <w:b/>
                 <w:sz w:val="20"/>
@@ -11161,6 +10218,7 @@
                 <w:lang w:val="en-GB"/>
               </w:rPr>
             </w:pPr>
+            <w:proofErr w:type="spellStart"/>
             <w:r>
               <w:rPr>
                 <w:b/>
@@ -11168,8 +10226,9 @@
                 <w:szCs w:val="20"/>
                 <w:lang w:val="en-GB"/>
               </w:rPr>
-              <w:t>120 000</w:t>
-            </w:r>
+              <w:t>[costtotal]</w:t>
+            </w:r>
+            <w:proofErr w:type="spellEnd"/>
           </w:p>
         </w:tc>
       </w:tr>
@@ -11207,9 +10266,9 @@
       </w:r>
     </w:p>
     <w:sectPr>
-      <w:footerReference w:type="even" r:id="rId24"/>
-      <w:footerReference w:type="default" r:id="rId25"/>
-      <w:headerReference w:type="first" r:id="rId26"/>
+      <w:footerReference w:type="even" r:id="rId23"/>
+      <w:footerReference w:type="default" r:id="rId24"/>
+      <w:headerReference w:type="first" r:id="rId25"/>
       <w:pgSz w:w="11906" w:h="16838"/>
       <w:pgMar w:top="1701" w:right="1418" w:bottom="1418" w:left="1418" w:header="709" w:footer="709" w:gutter="0"/>
       <w:pgNumType w:start="1"/>
@@ -17490,7 +16549,7 @@
 </file>
 
 <file path=customXml/itemProps2.xml><?xml version="1.0" encoding="utf-8"?>
-<ds:datastoreItem xmlns:ds="http://schemas.openxmlformats.org/officeDocument/2006/customXml" ds:itemID="{61356185-EE1D-4E40-A22E-05DAC010EA04}">
+<ds:datastoreItem xmlns:ds="http://schemas.openxmlformats.org/officeDocument/2006/customXml" ds:itemID="{502801E2-5953-409D-8679-3EDD47915B29}">
   <ds:schemaRefs>
     <ds:schemaRef ds:uri="http://schemas.openxmlformats.org/officeDocument/2006/bibliography"/>
   </ds:schemaRefs>

</xml_diff>

<commit_message>
update export document in data sharing table
</commit_message>
<xml_diff>
--- a/src/template/template.docx
+++ b/src/template/template.docx
@@ -8524,7 +8524,7 @@
                 <w:szCs w:val="20"/>
                 <w:lang w:val="en-GB"/>
               </w:rPr>
-              <w:t>[metadata]</w:t>
+              <w:t>[dataset1access]</w:t>
             </w:r>
           </w:p>
         </w:tc>
@@ -8550,7 +8550,7 @@
                 <w:szCs w:val="20"/>
                 <w:lang w:val="en-GB"/>
               </w:rPr>
-              <w:t>According to the cooperation contract: exclusive use of the research data until one year after the end of the project</w:t>
+              <w:t> </w:t>
             </w:r>
           </w:p>
         </w:tc>
@@ -8630,7 +8630,7 @@
                 <w:szCs w:val="20"/>
                 <w:lang w:val="en-GB"/>
               </w:rPr>
-              <w:t>DOI, provided by TU data</w:t>
+              <w:t> </w:t>
             </w:r>
           </w:p>
         </w:tc>

</xml_diff>